<commit_message>
created new main file and working on report
Good start on report and created a no additional features main file
</commit_message>
<xml_diff>
--- a/miniProject1_G4.docx
+++ b/miniProject1_G4.docx
@@ -85,14 +85,7 @@
         <w:rPr>
           <w:u w:val="single"/>
         </w:rPr>
-        <w:t>L2</w:t>
-      </w:r>
-      <w:proofErr w:type="gramStart"/>
-      <w:r>
-        <w:rPr>
-          <w:u w:val="single"/>
-        </w:rPr>
-        <w:t>A</w:t>
+        <w:t>L2A</w:t>
       </w:r>
       <w:r>
         <w:t xml:space="preserve">  </w:t>
@@ -100,7 +93,6 @@
       <w:r>
         <w:t>(</w:t>
       </w:r>
-      <w:proofErr w:type="gramEnd"/>
       <w:r>
         <w:rPr>
           <w:i/>
@@ -708,8 +700,150 @@
       <w:r>
         <w:t>they are different</w:t>
       </w:r>
-      <w:r>
+    </w:p>
+    <w:p>
+      <w:pPr>
+        <w:pStyle w:val="ListParagraph"/>
+        <w:numPr>
+          <w:ilvl w:val="1"/>
+          <w:numId w:val="1"/>
+        </w:numPr>
+        <w:jc w:val="both"/>
+        <w:rPr>
+          <w:color w:val="FF0000"/>
+        </w:rPr>
+      </w:pPr>
+      <w:r>
+        <w:rPr>
+          <w:color w:val="FF0000"/>
+        </w:rPr>
+        <w:t>Dance 1</w:t>
+      </w:r>
+      <w:r>
+        <w:rPr>
+          <w:color w:val="FF0000"/>
+        </w:rPr>
+        <w:t>:</w:t>
+      </w:r>
+      <w:r>
+        <w:rPr>
+          <w:color w:val="FF0000"/>
+        </w:rPr>
         <w:t xml:space="preserve"> </w:t>
+      </w:r>
+      <w:r>
+        <w:rPr>
+          <w:color w:val="FF0000"/>
+        </w:rPr>
+        <w:t>T</w:t>
+      </w:r>
+      <w:r>
+        <w:rPr>
+          <w:color w:val="FF0000"/>
+        </w:rPr>
+        <w:t>he robot starts facing forward. It then raises its left and right foot in sync . It then rotates its left and right foot in a half circle really fast and then comes back to the starting position slowly.</w:t>
+      </w:r>
+    </w:p>
+    <w:p>
+      <w:pPr>
+        <w:pStyle w:val="ListParagraph"/>
+        <w:numPr>
+          <w:ilvl w:val="1"/>
+          <w:numId w:val="1"/>
+        </w:numPr>
+        <w:jc w:val="both"/>
+        <w:rPr>
+          <w:color w:val="FF0000"/>
+        </w:rPr>
+      </w:pPr>
+      <w:r>
+        <w:rPr>
+          <w:color w:val="FF0000"/>
+        </w:rPr>
+        <w:t>Dance 2: The robot starts facing forward. It taps its left foot a few times and then shakes its right foot. It then taps its right foot a few times and then shakes its left foot.</w:t>
+      </w:r>
+    </w:p>
+    <w:p>
+      <w:pPr>
+        <w:pStyle w:val="ListParagraph"/>
+        <w:numPr>
+          <w:ilvl w:val="1"/>
+          <w:numId w:val="1"/>
+        </w:numPr>
+        <w:jc w:val="both"/>
+        <w:rPr>
+          <w:color w:val="FF0000"/>
+        </w:rPr>
+      </w:pPr>
+      <w:r>
+        <w:rPr>
+          <w:color w:val="FF0000"/>
+        </w:rPr>
+        <w:t>Dance 3: The robot starts facing forward. It then quickly turns its feet in towards the center of its body, by doing this it leaves the ground jumping up. It then quickly shifts its feet back to the starting position. This dance move looks like the bottom half of a jumping jack.</w:t>
+      </w:r>
+    </w:p>
+    <w:p>
+      <w:pPr>
+        <w:pStyle w:val="ListParagraph"/>
+        <w:numPr>
+          <w:ilvl w:val="1"/>
+          <w:numId w:val="1"/>
+        </w:numPr>
+        <w:jc w:val="both"/>
+        <w:rPr>
+          <w:color w:val="FF0000"/>
+        </w:rPr>
+      </w:pPr>
+      <w:r>
+        <w:rPr>
+          <w:color w:val="FF0000"/>
+        </w:rPr>
+        <w:t>Dance 4: I think its two similar to 1</w:t>
+      </w:r>
+    </w:p>
+    <w:p>
+      <w:pPr>
+        <w:pStyle w:val="ListParagraph"/>
+        <w:numPr>
+          <w:ilvl w:val="1"/>
+          <w:numId w:val="1"/>
+        </w:numPr>
+        <w:jc w:val="both"/>
+        <w:rPr>
+          <w:color w:val="FF0000"/>
+        </w:rPr>
+      </w:pPr>
+      <w:r>
+        <w:rPr>
+          <w:color w:val="FF0000"/>
+        </w:rPr>
+        <w:t>Dance 5: The robot starts facing forward. It starts by tapping its right foot a few times. It then taps its left foot a few times as well.</w:t>
+      </w:r>
+    </w:p>
+    <w:p>
+      <w:pPr>
+        <w:pStyle w:val="ListParagraph"/>
+        <w:numPr>
+          <w:ilvl w:val="1"/>
+          <w:numId w:val="1"/>
+        </w:numPr>
+        <w:jc w:val="both"/>
+        <w:rPr>
+          <w:color w:val="FF0000"/>
+        </w:rPr>
+      </w:pPr>
+      <w:r>
+        <w:rPr>
+          <w:color w:val="FF0000"/>
+        </w:rPr>
+        <w:lastRenderedPageBreak/>
+        <w:t xml:space="preserve">Dance 6:  The robot starts facing forward. It then shifts the bottom motors to make the robot look like its standing on its tippy toes. </w:t>
+      </w:r>
+      <w:r>
+        <w:rPr>
+          <w:color w:val="FF0000"/>
+        </w:rPr>
+        <w:t>It then shifts its knees to make it look like it is pointing its toes to the center of its body. It then returns to its original position.</w:t>
       </w:r>
     </w:p>
     <w:p>
@@ -727,6 +861,21 @@
     </w:p>
     <w:p>
       <w:pPr>
+        <w:ind w:left="720"/>
+        <w:jc w:val="both"/>
+        <w:rPr>
+          <w:color w:val="FF0000"/>
+        </w:rPr>
+      </w:pPr>
+      <w:r>
+        <w:rPr>
+          <w:color w:val="FF0000"/>
+        </w:rPr>
+        <w:t>Each dance move was first worked on in a separate file called dance1, dance2, dance3 etc. In this separate file the dance move was thoroughly tested and worked out. When the dance move was finished it was integrated into the main file. Where we added the threading with the piezo buzzer and ultrasonic sensor.</w:t>
+      </w:r>
+    </w:p>
+    <w:p>
+      <w:pPr>
         <w:pStyle w:val="ListParagraph"/>
         <w:numPr>
           <w:ilvl w:val="0"/>
@@ -761,6 +910,47 @@
     </w:p>
     <w:p>
       <w:pPr>
+        <w:ind w:left="720"/>
+        <w:jc w:val="both"/>
+        <w:rPr>
+          <w:color w:val="FF0000"/>
+        </w:rPr>
+      </w:pPr>
+      <w:r>
+        <w:rPr>
+          <w:color w:val="FF0000"/>
+        </w:rPr>
+        <w:t xml:space="preserve">The LCD display was mounted on the breadboard which sits inside the robot’s shell. At the beginning it shows a smiley face that says, “hello </w:t>
+      </w:r>
+      <w:r>
+        <w:rPr>
+          <w:color w:val="FF0000"/>
+        </w:rPr>
+        <w:t>I’</w:t>
+      </w:r>
+      <w:r>
+        <w:rPr>
+          <w:color w:val="FF0000"/>
+        </w:rPr>
+        <w:t>m bub”. Then it changes to “</w:t>
+      </w:r>
+      <w:proofErr w:type="spellStart"/>
+      <w:r>
+        <w:rPr>
+          <w:color w:val="FF0000"/>
+        </w:rPr>
+        <w:t>danceX</w:t>
+      </w:r>
+      <w:proofErr w:type="spellEnd"/>
+      <w:r>
+        <w:rPr>
+          <w:color w:val="FF0000"/>
+        </w:rPr>
+        <w:t>” where X is the dance it is currently preforming.</w:t>
+      </w:r>
+    </w:p>
+    <w:p>
+      <w:pPr>
         <w:jc w:val="both"/>
         <w:rPr>
           <w:b/>
@@ -834,31 +1024,44 @@
       <w:pPr>
         <w:pStyle w:val="ListParagraph"/>
         <w:numPr>
-          <w:ilvl w:val="0"/>
+          <w:ilvl w:val="1"/>
           <w:numId w:val="2"/>
         </w:numPr>
         <w:jc w:val="both"/>
-      </w:pPr>
-      <w:r>
-        <w:t xml:space="preserve">Include the list of the </w:t>
-      </w:r>
-      <w:r>
-        <w:t xml:space="preserve">additional </w:t>
-      </w:r>
-      <w:r>
-        <w:t>component</w:t>
-      </w:r>
-      <w:r>
-        <w:t>s</w:t>
-      </w:r>
-      <w:r>
-        <w:t xml:space="preserve"> </w:t>
-      </w:r>
-      <w:r>
-        <w:t xml:space="preserve">you </w:t>
-      </w:r>
-      <w:r>
-        <w:t>used</w:t>
+        <w:rPr>
+          <w:color w:val="FF0000"/>
+        </w:rPr>
+      </w:pPr>
+      <w:r>
+        <w:rPr>
+          <w:color w:val="FF0000"/>
+        </w:rPr>
+        <w:t>We added the piezo buzzer to play a song while our robot is dancing</w:t>
+      </w:r>
+    </w:p>
+    <w:p>
+      <w:pPr>
+        <w:pStyle w:val="ListParagraph"/>
+        <w:numPr>
+          <w:ilvl w:val="1"/>
+          <w:numId w:val="2"/>
+        </w:numPr>
+        <w:jc w:val="both"/>
+        <w:rPr>
+          <w:color w:val="FF0000"/>
+        </w:rPr>
+      </w:pPr>
+      <w:r>
+        <w:rPr>
+          <w:color w:val="FF0000"/>
+        </w:rPr>
+        <w:t>We added the HC-SR04 ultrasonic sensor to play a song when it is less than 4cm from an object</w:t>
+      </w:r>
+      <w:r>
+        <w:rPr>
+          <w:color w:val="FF0000"/>
+        </w:rPr>
+        <w:t xml:space="preserve"> and stop playing the song when it is more than 25cm from an object.</w:t>
       </w:r>
     </w:p>
     <w:p>
@@ -871,7 +1074,63 @@
         <w:jc w:val="both"/>
       </w:pPr>
       <w:r>
-        <w:t>The hardware implementation</w:t>
+        <w:t xml:space="preserve">Include the list of the </w:t>
+      </w:r>
+      <w:r>
+        <w:t xml:space="preserve">additional </w:t>
+      </w:r>
+      <w:r>
+        <w:t>component</w:t>
+      </w:r>
+      <w:r>
+        <w:t>s</w:t>
+      </w:r>
+      <w:r>
+        <w:t xml:space="preserve"> </w:t>
+      </w:r>
+      <w:r>
+        <w:t xml:space="preserve">you </w:t>
+      </w:r>
+      <w:r>
+        <w:t>used</w:t>
+      </w:r>
+    </w:p>
+    <w:p>
+      <w:pPr>
+        <w:pStyle w:val="ListParagraph"/>
+        <w:numPr>
+          <w:ilvl w:val="1"/>
+          <w:numId w:val="2"/>
+        </w:numPr>
+        <w:jc w:val="both"/>
+        <w:rPr>
+          <w:color w:val="FF0000"/>
+        </w:rPr>
+      </w:pPr>
+      <w:r>
+        <w:rPr>
+          <w:color w:val="FF0000"/>
+        </w:rPr>
+        <w:t>1 Piezo Buzzer</w:t>
+      </w:r>
+    </w:p>
+    <w:p>
+      <w:pPr>
+        <w:pStyle w:val="ListParagraph"/>
+        <w:numPr>
+          <w:ilvl w:val="1"/>
+          <w:numId w:val="2"/>
+        </w:numPr>
+        <w:jc w:val="both"/>
+        <w:rPr>
+          <w:color w:val="FF0000"/>
+        </w:rPr>
+      </w:pPr>
+      <w:r>
+        <w:rPr>
+          <w:color w:val="FF0000"/>
+        </w:rPr>
+        <w:t>1 HC-SR04 ultrasonic sensor</w:t>
       </w:r>
     </w:p>
     <w:p>
@@ -884,11 +1143,116 @@
         <w:jc w:val="both"/>
       </w:pPr>
       <w:r>
+        <w:t>The hardware implementation</w:t>
+      </w:r>
+    </w:p>
+    <w:p>
+      <w:pPr>
+        <w:pStyle w:val="ListParagraph"/>
+        <w:numPr>
+          <w:ilvl w:val="1"/>
+          <w:numId w:val="2"/>
+        </w:numPr>
+        <w:jc w:val="both"/>
+        <w:rPr>
+          <w:color w:val="FF0000"/>
+        </w:rPr>
+      </w:pPr>
+      <w:r>
+        <w:rPr>
+          <w:color w:val="FF0000"/>
+        </w:rPr>
+        <w:t>The positive end of the buzzer is plug into port A0</w:t>
+      </w:r>
+    </w:p>
+    <w:p>
+      <w:pPr>
+        <w:pStyle w:val="ListParagraph"/>
+        <w:numPr>
+          <w:ilvl w:val="1"/>
+          <w:numId w:val="2"/>
+        </w:numPr>
+        <w:jc w:val="both"/>
+        <w:rPr>
+          <w:color w:val="FF0000"/>
+        </w:rPr>
+      </w:pPr>
+      <w:r>
+        <w:rPr>
+          <w:color w:val="FF0000"/>
+        </w:rPr>
+        <w:t>The trigger is plug into D3 and the echo is plugged into D4</w:t>
+      </w:r>
+    </w:p>
+    <w:p>
+      <w:pPr>
+        <w:pStyle w:val="ListParagraph"/>
+        <w:numPr>
+          <w:ilvl w:val="1"/>
+          <w:numId w:val="2"/>
+        </w:numPr>
+        <w:jc w:val="both"/>
+        <w:rPr>
+          <w:color w:val="FF0000"/>
+        </w:rPr>
+      </w:pPr>
+      <w:r>
+        <w:rPr>
+          <w:color w:val="FF0000"/>
+        </w:rPr>
+        <w:t>Both the buzzer and ultrasonic sensor are plugged into ground and the ultrasonic sensor is plugged into the power</w:t>
+      </w:r>
+    </w:p>
+    <w:p>
+      <w:pPr>
+        <w:pStyle w:val="ListParagraph"/>
+        <w:numPr>
+          <w:ilvl w:val="0"/>
+          <w:numId w:val="2"/>
+        </w:numPr>
+        <w:jc w:val="both"/>
+      </w:pPr>
+      <w:r>
         <w:t>The software implementation</w:t>
       </w:r>
     </w:p>
     <w:p>
       <w:pPr>
+        <w:pStyle w:val="ListParagraph"/>
+        <w:numPr>
+          <w:ilvl w:val="1"/>
+          <w:numId w:val="2"/>
+        </w:numPr>
+        <w:jc w:val="both"/>
+        <w:rPr>
+          <w:color w:val="FF0000"/>
+        </w:rPr>
+      </w:pPr>
+      <w:r>
+        <w:rPr>
+          <w:color w:val="FF0000"/>
+        </w:rPr>
+        <w:t>To implement this in each dance move we would make it seem like there were two thread running but in reality, there was only one. We would switch between moving the robot, checking the ultrasonic sensor and playing the buzzer. To play the buzzer we had two lists one for the note and another one for how long the note plays for. Every time a note was played the index was incremented. At the beginning of each dance move we check if the whole song has been played and if it was the song restarts and index was set to zero. For the ultrasonic sensor we would check if the distance was less than 4cm and if it was it would play a song. When playing the buzzer and using the ultrasonic sensor we would do a small part of the dance move, play the buzzer and check the ultrasonic sensor.</w:t>
+      </w:r>
+    </w:p>
+    <w:p>
+      <w:pPr>
+        <w:jc w:val="both"/>
+        <w:rPr>
+          <w:b/>
+        </w:rPr>
+      </w:pPr>
+    </w:p>
+    <w:p>
+      <w:pPr>
+        <w:jc w:val="both"/>
+        <w:rPr>
+          <w:b/>
+        </w:rPr>
+      </w:pPr>
+    </w:p>
+    <w:p>
+      <w:pPr>
         <w:jc w:val="both"/>
         <w:rPr>
           <w:b/>
@@ -915,7 +1279,6 @@
         <w:rPr>
           <w:b/>
         </w:rPr>
-        <w:lastRenderedPageBreak/>
         <w:t>D</w:t>
       </w:r>
       <w:r>
@@ -936,7 +1299,7 @@
       <w:pPr>
         <w:jc w:val="both"/>
         <w:rPr>
-          <w:b/>
+          <w:bCs/>
           <w:color w:val="FF0000"/>
         </w:rPr>
       </w:pPr>
@@ -949,63 +1312,63 @@
       </w:r>
       <w:r>
         <w:rPr>
-          <w:b/>
+          <w:bCs/>
           <w:color w:val="FF0000"/>
         </w:rPr>
         <w:t xml:space="preserve">While doing this project our goal was to have a bug free robot and that is why testing was so important. To make sure that our integration was </w:t>
       </w:r>
       <w:r>
         <w:rPr>
-          <w:b/>
+          <w:bCs/>
           <w:color w:val="FF0000"/>
         </w:rPr>
         <w:t>as</w:t>
       </w:r>
       <w:r>
         <w:rPr>
-          <w:b/>
+          <w:bCs/>
           <w:color w:val="FF0000"/>
         </w:rPr>
         <w:t xml:space="preserve"> easy to debug as possible every individual component was </w:t>
       </w:r>
       <w:r>
         <w:rPr>
-          <w:b/>
+          <w:bCs/>
           <w:color w:val="FF0000"/>
         </w:rPr>
         <w:t>thoroughly</w:t>
       </w:r>
       <w:r>
         <w:rPr>
-          <w:b/>
+          <w:bCs/>
           <w:color w:val="FF0000"/>
         </w:rPr>
         <w:t xml:space="preserve"> tested before it was integrated. For </w:t>
       </w:r>
       <w:r>
         <w:rPr>
-          <w:b/>
+          <w:bCs/>
           <w:color w:val="FF0000"/>
         </w:rPr>
         <w:t>example,</w:t>
       </w:r>
       <w:r>
         <w:rPr>
-          <w:b/>
+          <w:bCs/>
           <w:color w:val="FF0000"/>
         </w:rPr>
         <w:t xml:space="preserve"> when we were putting the </w:t>
       </w:r>
       <w:r>
         <w:rPr>
-          <w:b/>
+          <w:bCs/>
           <w:color w:val="FF0000"/>
         </w:rPr>
         <w:t>robot,</w:t>
       </w:r>
       <w:r>
         <w:rPr>
-          <w:b/>
+          <w:bCs/>
           <w:color w:val="FF0000"/>
         </w:rPr>
         <w:t xml:space="preserve"> we tested each servo motor with the previously written raspberry pi code before putting the servo on the robot. By doing this we found out that a motor was not working.</w:t>
@@ -1015,170 +1378,742 @@
       <w:pPr>
         <w:jc w:val="both"/>
         <w:rPr>
-          <w:b/>
-          <w:color w:val="FF0000"/>
-        </w:rPr>
-      </w:pPr>
-      <w:r>
-        <w:rPr>
-          <w:b/>
+          <w:bCs/>
+          <w:color w:val="FF0000"/>
+        </w:rPr>
+      </w:pPr>
+      <w:r>
+        <w:rPr>
+          <w:bCs/>
           <w:color w:val="FF0000"/>
         </w:rPr>
         <w:tab/>
         <w:t>With respect to testing with the code we would write a piece of code individually and then extensively test the code. By doing this it was easy to identify what part of the robot had a problem. After testing the code individually, we would integrate that part of the code into the main robot. By doing this it reduced the number of bugs in our code and didn’t leave integration until the very last minute.</w:t>
       </w:r>
+    </w:p>
+    <w:p>
+      <w:pPr>
+        <w:jc w:val="both"/>
+        <w:rPr>
+          <w:bCs/>
+          <w:color w:val="FF0000"/>
+        </w:rPr>
+      </w:pPr>
+      <w:r>
+        <w:rPr>
+          <w:bCs/>
+          <w:color w:val="FF0000"/>
+        </w:rPr>
+        <w:tab/>
+        <w:t xml:space="preserve">The very first problem we had was with the power being supplied to the motors. We could only run three motors at a time. At first we tried a few capacitors to fix the noise but that did not solve it. To fix this problem we looked more closely at the documentation of the motors and the </w:t>
+      </w:r>
+      <w:proofErr w:type="spellStart"/>
+      <w:r>
+        <w:rPr>
+          <w:bCs/>
+          <w:color w:val="FF0000"/>
+        </w:rPr>
+        <w:t>itsbitsy</w:t>
+      </w:r>
+      <w:proofErr w:type="spellEnd"/>
+      <w:r>
+        <w:rPr>
+          <w:bCs/>
+          <w:color w:val="FF0000"/>
+        </w:rPr>
+        <w:t xml:space="preserve"> and realized we were supposed to use the </w:t>
+      </w:r>
+      <w:proofErr w:type="spellStart"/>
+      <w:r>
+        <w:rPr>
+          <w:bCs/>
+          <w:color w:val="FF0000"/>
+        </w:rPr>
+        <w:t>usb</w:t>
+      </w:r>
+      <w:proofErr w:type="spellEnd"/>
+      <w:r>
+        <w:rPr>
+          <w:bCs/>
+          <w:color w:val="FF0000"/>
+        </w:rPr>
+        <w:t xml:space="preserve"> power source not the 3V power source.</w:t>
+      </w:r>
+    </w:p>
+    <w:p>
+      <w:pPr>
+        <w:jc w:val="both"/>
+        <w:rPr>
+          <w:u w:val="single"/>
+        </w:rPr>
+      </w:pPr>
+      <w:r>
+        <w:rPr>
+          <w:u w:val="single"/>
+        </w:rPr>
+        <w:t>Explain your</w:t>
+      </w:r>
+      <w:r>
+        <w:rPr>
+          <w:u w:val="single"/>
+        </w:rPr>
+        <w:t xml:space="preserve"> evaluation</w:t>
+      </w:r>
+      <w:r>
+        <w:rPr>
+          <w:u w:val="single"/>
+        </w:rPr>
+        <w:t xml:space="preserve"> and </w:t>
+      </w:r>
+      <w:r>
+        <w:rPr>
+          <w:u w:val="single"/>
+        </w:rPr>
+        <w:t>testing procedure</w:t>
+      </w:r>
+      <w:r>
+        <w:rPr>
+          <w:u w:val="single"/>
+        </w:rPr>
+        <w:t>s</w:t>
+      </w:r>
+      <w:r>
+        <w:rPr>
+          <w:u w:val="single"/>
+        </w:rPr>
+        <w:t xml:space="preserve"> for hardware and software. </w:t>
+      </w:r>
+      <w:r>
+        <w:rPr>
+          <w:u w:val="single"/>
+        </w:rPr>
+        <w:t>Please</w:t>
+      </w:r>
+      <w:r>
+        <w:rPr>
+          <w:u w:val="single"/>
+        </w:rPr>
+        <w:t xml:space="preserve"> demonstrate systematic testing, debugging and continuous integration. </w:t>
+      </w:r>
+      <w:r>
+        <w:rPr>
+          <w:u w:val="single"/>
+        </w:rPr>
+        <w:t xml:space="preserve">Include the problems you </w:t>
+      </w:r>
+      <w:r>
+        <w:rPr>
+          <w:u w:val="single"/>
+        </w:rPr>
+        <w:t xml:space="preserve">have </w:t>
+      </w:r>
+      <w:r>
+        <w:rPr>
+          <w:u w:val="single"/>
+        </w:rPr>
+        <w:t>encounter</w:t>
+      </w:r>
+      <w:r>
+        <w:rPr>
+          <w:u w:val="single"/>
+        </w:rPr>
+        <w:t>ed</w:t>
+      </w:r>
+      <w:r>
+        <w:rPr>
+          <w:u w:val="single"/>
+        </w:rPr>
+        <w:t xml:space="preserve"> and how you resolve them, as well as best practices you have </w:t>
+      </w:r>
+      <w:r>
+        <w:rPr>
+          <w:u w:val="single"/>
+        </w:rPr>
+        <w:t>incorporated</w:t>
+      </w:r>
+      <w:r>
+        <w:rPr>
+          <w:u w:val="single"/>
+        </w:rPr>
+        <w:t>.</w:t>
+      </w:r>
+    </w:p>
+    <w:p>
+      <w:pPr>
+        <w:jc w:val="both"/>
+        <w:rPr>
+          <w:b/>
+        </w:rPr>
+      </w:pPr>
+      <w:r>
+        <w:rPr>
+          <w:b/>
+        </w:rPr>
+        <w:t>E</w:t>
+      </w:r>
+      <w:r>
+        <w:rPr>
+          <w:b/>
+        </w:rPr>
+        <w:t xml:space="preserve">. </w:t>
+      </w:r>
+      <w:r>
+        <w:rPr>
+          <w:b/>
+          <w:color w:val="C45911" w:themeColor="accent2" w:themeShade="BF"/>
+        </w:rPr>
+        <w:t>Conclusions and Reflections</w:t>
+      </w:r>
+    </w:p>
+    <w:p>
+      <w:pPr>
+        <w:jc w:val="both"/>
+        <w:rPr>
+          <w:u w:val="single"/>
+        </w:rPr>
+      </w:pPr>
+      <w:r>
+        <w:rPr>
+          <w:u w:val="single"/>
+        </w:rPr>
+        <w:t xml:space="preserve">Reflect and conclude on the </w:t>
+      </w:r>
+      <w:r>
+        <w:rPr>
+          <w:u w:val="single"/>
+        </w:rPr>
+        <w:t>lessons</w:t>
+      </w:r>
+      <w:r>
+        <w:rPr>
+          <w:u w:val="single"/>
+        </w:rPr>
+        <w:t>, tricks or interesting concepts</w:t>
+      </w:r>
+      <w:r>
+        <w:rPr>
+          <w:u w:val="single"/>
+        </w:rPr>
+        <w:t xml:space="preserve"> </w:t>
+      </w:r>
+      <w:r>
+        <w:rPr>
+          <w:u w:val="single"/>
+        </w:rPr>
+        <w:t xml:space="preserve">you have </w:t>
+      </w:r>
+      <w:r>
+        <w:rPr>
+          <w:u w:val="single"/>
+        </w:rPr>
+        <w:t xml:space="preserve">learned </w:t>
+      </w:r>
+      <w:r>
+        <w:rPr>
+          <w:u w:val="single"/>
+        </w:rPr>
+        <w:t>during the project.</w:t>
+      </w:r>
+      <w:r>
+        <w:rPr>
+          <w:u w:val="single"/>
+        </w:rPr>
+        <w:t xml:space="preserve"> </w:t>
+      </w:r>
+    </w:p>
+    <w:p>
+      <w:pPr>
+        <w:jc w:val="both"/>
+        <w:rPr>
+          <w:u w:val="single"/>
+        </w:rPr>
+      </w:pPr>
+      <w:r>
+        <w:rPr>
+          <w:u w:val="single"/>
+        </w:rPr>
+        <w:t xml:space="preserve">Also reflect on other aspects such as team work, </w:t>
+      </w:r>
+      <w:r>
+        <w:rPr>
+          <w:u w:val="single"/>
+        </w:rPr>
+        <w:t xml:space="preserve">project management, </w:t>
+      </w:r>
+      <w:r>
+        <w:rPr>
+          <w:u w:val="single"/>
+        </w:rPr>
+        <w:t>time management, ...</w:t>
+      </w:r>
+    </w:p>
+    <w:p>
+      <w:pPr>
+        <w:ind w:firstLine="720"/>
+        <w:jc w:val="both"/>
+        <w:rPr>
+          <w:color w:val="FF0000"/>
+        </w:rPr>
+      </w:pPr>
+      <w:r>
+        <w:rPr>
+          <w:color w:val="FF0000"/>
+        </w:rPr>
+        <w:t xml:space="preserve">Our whole group loved doing this project. We learned a lot of new things.  We learned the importance of teamwork and project management. </w:t>
+      </w:r>
+    </w:p>
+    <w:p>
+      <w:pPr>
+        <w:jc w:val="both"/>
+        <w:rPr>
+          <w:b/>
+          <w:color w:val="00B0F0"/>
+        </w:rPr>
+      </w:pPr>
+      <w:r>
+        <w:rPr>
+          <w:b/>
+        </w:rPr>
+        <w:t>F</w:t>
+      </w:r>
+      <w:r>
+        <w:rPr>
+          <w:b/>
+        </w:rPr>
+        <w:t xml:space="preserve">. </w:t>
+      </w:r>
+      <w:r>
+        <w:rPr>
+          <w:b/>
+          <w:color w:val="C45911" w:themeColor="accent2" w:themeShade="BF"/>
+        </w:rPr>
+        <w:t>R</w:t>
+      </w:r>
+      <w:r>
+        <w:rPr>
+          <w:b/>
+          <w:color w:val="C45911" w:themeColor="accent2" w:themeShade="BF"/>
+        </w:rPr>
+        <w:t>eferences</w:t>
+      </w:r>
+      <w:r>
+        <w:rPr>
+          <w:b/>
+          <w:color w:val="C45911" w:themeColor="accent2" w:themeShade="BF"/>
+        </w:rPr>
+        <w:t xml:space="preserve"> and bibliography</w:t>
+      </w:r>
+    </w:p>
+    <w:p>
+      <w:pPr>
+        <w:jc w:val="both"/>
+        <w:rPr>
+          <w:u w:val="single"/>
+        </w:rPr>
+      </w:pPr>
+      <w:r>
+        <w:rPr>
+          <w:u w:val="single"/>
+        </w:rPr>
+        <w:t xml:space="preserve">Provide any relevant references. </w:t>
+      </w:r>
+    </w:p>
+    <w:p>
+      <w:pPr>
+        <w:jc w:val="both"/>
+        <w:rPr>
+          <w:u w:val="single"/>
+        </w:rPr>
+      </w:pPr>
+      <w:r>
+        <w:rPr>
+          <w:u w:val="single"/>
+        </w:rPr>
+        <w:t>Also i</w:t>
+      </w:r>
+      <w:r>
+        <w:rPr>
+          <w:u w:val="single"/>
+        </w:rPr>
+        <w:t>nclude the list and description of the files submitted for this lab (including code and Fritzing breadboard schematics)</w:t>
+      </w:r>
+    </w:p>
+    <w:p>
+      <w:pPr>
+        <w:jc w:val="both"/>
+        <w:rPr>
+          <w:b/>
+          <w:u w:val="single"/>
+        </w:rPr>
+      </w:pPr>
+      <w:r>
+        <w:rPr>
+          <w:color w:val="00B0F0"/>
+          <w:u w:val="single"/>
+        </w:rPr>
+        <w:t>Include the following appendixes</w:t>
+      </w:r>
+      <w:r>
+        <w:rPr>
+          <w:u w:val="single"/>
+        </w:rPr>
+        <w:t>. T</w:t>
+      </w:r>
+      <w:r>
+        <w:rPr>
+          <w:u w:val="single"/>
+        </w:rPr>
+        <w:t>here is no page limit for the appendixes.</w:t>
+      </w:r>
+    </w:p>
+    <w:p>
+      <w:pPr>
+        <w:jc w:val="both"/>
+        <w:rPr>
+          <w:b/>
+        </w:rPr>
+      </w:pPr>
+      <w:r>
+        <w:rPr>
+          <w:b/>
+        </w:rPr>
+        <w:t>Appendix</w:t>
+      </w:r>
+      <w:r>
+        <w:rPr>
+          <w:b/>
+        </w:rPr>
+        <w:t xml:space="preserve"> A – Robot picture</w:t>
+      </w:r>
+      <w:r>
+        <w:rPr>
+          <w:b/>
+        </w:rPr>
+        <w:t>s</w:t>
+      </w:r>
+    </w:p>
+    <w:p>
+      <w:pPr>
+        <w:jc w:val="both"/>
+        <w:rPr>
+          <w:u w:val="single"/>
+        </w:rPr>
+      </w:pPr>
+      <w:r>
+        <w:rPr>
+          <w:u w:val="single"/>
+        </w:rPr>
+        <w:t xml:space="preserve">Include </w:t>
+      </w:r>
+      <w:r>
+        <w:rPr>
+          <w:u w:val="single"/>
+        </w:rPr>
+        <w:t xml:space="preserve">a few </w:t>
+      </w:r>
+      <w:r>
+        <w:rPr>
+          <w:u w:val="single"/>
+        </w:rPr>
+        <w:t xml:space="preserve">pictures of your robot here. </w:t>
+      </w:r>
+      <w:r>
+        <w:rPr>
+          <w:u w:val="single"/>
+        </w:rPr>
+        <w:t xml:space="preserve">The pictures should </w:t>
+      </w:r>
+      <w:r>
+        <w:rPr>
+          <w:color w:val="FF0000"/>
+          <w:u w:val="single"/>
+        </w:rPr>
+        <w:t>clearly show</w:t>
+      </w:r>
+      <w:r>
+        <w:rPr>
+          <w:u w:val="single"/>
+        </w:rPr>
+        <w:t xml:space="preserve"> the robot as a whole, as well as all electronics, wiring and parts. </w:t>
+      </w:r>
+      <w:r>
+        <w:rPr>
+          <w:u w:val="single"/>
+        </w:rPr>
+        <w:t xml:space="preserve"> </w:t>
+      </w:r>
+      <w:r>
+        <w:rPr>
+          <w:u w:val="single"/>
+        </w:rPr>
+        <w:t>Include phot</w:t>
+      </w:r>
+      <w:r>
+        <w:rPr>
+          <w:u w:val="single"/>
+        </w:rPr>
+        <w:t>o</w:t>
+      </w:r>
+      <w:r>
+        <w:rPr>
+          <w:u w:val="single"/>
+        </w:rPr>
+        <w:t xml:space="preserve">s </w:t>
+      </w:r>
+      <w:r>
+        <w:rPr>
+          <w:u w:val="single"/>
+        </w:rPr>
+        <w:t xml:space="preserve">taken </w:t>
+      </w:r>
+      <w:r>
+        <w:rPr>
+          <w:u w:val="single"/>
+        </w:rPr>
+        <w:t xml:space="preserve">from the top, </w:t>
+      </w:r>
+      <w:r>
+        <w:rPr>
+          <w:u w:val="single"/>
+        </w:rPr>
+        <w:t xml:space="preserve">and </w:t>
+      </w:r>
+      <w:r>
+        <w:rPr>
+          <w:u w:val="single"/>
+        </w:rPr>
+        <w:t>from the side</w:t>
+      </w:r>
+      <w:r>
+        <w:rPr>
+          <w:u w:val="single"/>
+        </w:rPr>
+        <w:t>s. Show the location/installation of circuits and components as clearly as possible.</w:t>
+      </w:r>
+    </w:p>
+    <w:p>
+      <w:pPr>
+        <w:jc w:val="both"/>
+        <w:rPr>
+          <w:b/>
+        </w:rPr>
+      </w:pPr>
+      <w:r>
+        <w:rPr>
+          <w:b/>
+        </w:rPr>
+        <w:t>Appendix</w:t>
+      </w:r>
+      <w:r>
+        <w:rPr>
+          <w:b/>
+        </w:rPr>
+        <w:t xml:space="preserve"> B </w:t>
+      </w:r>
+      <w:r>
+        <w:rPr>
+          <w:b/>
+        </w:rPr>
+        <w:t>–</w:t>
+      </w:r>
+      <w:r>
+        <w:rPr>
+          <w:b/>
+        </w:rPr>
+        <w:t xml:space="preserve"> Code</w:t>
+      </w:r>
+    </w:p>
+    <w:p>
+      <w:pPr>
+        <w:jc w:val="both"/>
+        <w:rPr>
+          <w:b/>
+          <w:color w:val="FF0000"/>
+        </w:rPr>
+      </w:pPr>
+      <w:r>
+        <w:rPr>
+          <w:b/>
+        </w:rPr>
+        <w:lastRenderedPageBreak/>
+        <w:tab/>
+      </w:r>
+      <w:r>
+        <w:rPr>
+          <w:b/>
+          <w:color w:val="FF0000"/>
+        </w:rPr>
+        <w:t xml:space="preserve">All the code is clearly commented. In </w:t>
+      </w:r>
+      <w:proofErr w:type="spellStart"/>
+      <w:r>
+        <w:rPr>
+          <w:b/>
+          <w:color w:val="FF0000"/>
+        </w:rPr>
+        <w:t>github</w:t>
+      </w:r>
+      <w:proofErr w:type="spellEnd"/>
+      <w:r>
+        <w:rPr>
+          <w:b/>
+          <w:color w:val="FF0000"/>
+        </w:rPr>
+        <w:t xml:space="preserve"> you can see that all the different parts of the robot were initially tested in their own files. Whether that was a dance, the buzzer,  the integration between the buzzer and dancing or the ultrasonic sensor.</w:t>
+      </w:r>
+    </w:p>
+    <w:p>
+      <w:pPr>
+        <w:jc w:val="both"/>
+        <w:rPr>
+          <w:u w:val="single"/>
+        </w:rPr>
+      </w:pPr>
+      <w:r>
+        <w:rPr>
+          <w:u w:val="single"/>
+        </w:rPr>
+        <w:t>I</w:t>
+      </w:r>
+      <w:r>
+        <w:rPr>
+          <w:u w:val="single"/>
+        </w:rPr>
+        <w:t>nclud</w:t>
+      </w:r>
+      <w:r>
+        <w:rPr>
+          <w:u w:val="single"/>
+        </w:rPr>
+        <w:t>e</w:t>
+      </w:r>
+      <w:r>
+        <w:rPr>
+          <w:u w:val="single"/>
+        </w:rPr>
+        <w:t xml:space="preserve"> </w:t>
+      </w:r>
+      <w:r>
+        <w:rPr>
+          <w:u w:val="single"/>
+        </w:rPr>
+        <w:t xml:space="preserve">the </w:t>
+      </w:r>
+      <w:r>
+        <w:rPr>
+          <w:u w:val="single"/>
+        </w:rPr>
+        <w:t xml:space="preserve">complete </w:t>
+      </w:r>
+      <w:proofErr w:type="spellStart"/>
+      <w:r>
+        <w:rPr>
+          <w:u w:val="single"/>
+        </w:rPr>
+        <w:t>CircuitPython</w:t>
+      </w:r>
+      <w:proofErr w:type="spellEnd"/>
+      <w:r>
+        <w:rPr>
+          <w:u w:val="single"/>
+        </w:rPr>
+        <w:t xml:space="preserve"> </w:t>
+      </w:r>
+      <w:r>
+        <w:rPr>
+          <w:color w:val="FF0000"/>
+          <w:u w:val="single"/>
+        </w:rPr>
+        <w:t>code</w:t>
+      </w:r>
+      <w:r>
+        <w:rPr>
+          <w:color w:val="FF0000"/>
+          <w:u w:val="single"/>
+        </w:rPr>
+        <w:t xml:space="preserve"> </w:t>
+      </w:r>
+      <w:r>
+        <w:rPr>
+          <w:color w:val="FF0000"/>
+          <w:u w:val="single"/>
+        </w:rPr>
+        <w:t>with comment statements</w:t>
+      </w:r>
+      <w:r>
+        <w:rPr>
+          <w:u w:val="single"/>
+        </w:rPr>
+        <w:t>.</w:t>
+      </w:r>
+      <w:r>
+        <w:rPr>
+          <w:u w:val="single"/>
+        </w:rPr>
+        <w:t xml:space="preserve"> </w:t>
+      </w:r>
+      <w:r>
+        <w:rPr>
+          <w:u w:val="single"/>
+        </w:rPr>
+        <w:t xml:space="preserve">This code must be the same code </w:t>
+      </w:r>
+      <w:r>
+        <w:rPr>
+          <w:u w:val="single"/>
+        </w:rPr>
+        <w:t xml:space="preserve">as the files </w:t>
+      </w:r>
+      <w:r>
+        <w:rPr>
+          <w:u w:val="single"/>
+        </w:rPr>
+        <w:t xml:space="preserve">you </w:t>
+      </w:r>
+      <w:r>
+        <w:rPr>
+          <w:u w:val="single"/>
+        </w:rPr>
+        <w:t xml:space="preserve">demo and </w:t>
+      </w:r>
+      <w:r>
+        <w:rPr>
+          <w:u w:val="single"/>
+        </w:rPr>
+        <w:t xml:space="preserve">submit. </w:t>
+      </w:r>
+      <w:r>
+        <w:rPr>
+          <w:color w:val="FF0000"/>
+          <w:u w:val="single"/>
+        </w:rPr>
+        <w:t xml:space="preserve">Clearly identify </w:t>
+      </w:r>
+      <w:r>
+        <w:rPr>
+          <w:u w:val="single"/>
+        </w:rPr>
+        <w:t xml:space="preserve">the portion of the code for the </w:t>
+      </w:r>
+      <w:r>
+        <w:rPr>
+          <w:u w:val="single"/>
+        </w:rPr>
+        <w:t>main functionality</w:t>
+      </w:r>
+      <w:r>
+        <w:rPr>
+          <w:u w:val="single"/>
+        </w:rPr>
+        <w:t xml:space="preserve"> and the Addit</w:t>
+      </w:r>
       <w:bookmarkStart w:id="0" w:name="_GoBack"/>
       <w:bookmarkEnd w:id="0"/>
-    </w:p>
-    <w:p>
-      <w:pPr>
-        <w:jc w:val="both"/>
-        <w:rPr>
-          <w:u w:val="single"/>
-        </w:rPr>
-      </w:pPr>
-      <w:r>
-        <w:rPr>
-          <w:u w:val="single"/>
-        </w:rPr>
-        <w:t>Explain your</w:t>
-      </w:r>
-      <w:r>
-        <w:rPr>
-          <w:u w:val="single"/>
-        </w:rPr>
-        <w:t xml:space="preserve"> evaluation</w:t>
-      </w:r>
-      <w:r>
-        <w:rPr>
-          <w:u w:val="single"/>
-        </w:rPr>
-        <w:t xml:space="preserve"> and </w:t>
-      </w:r>
-      <w:r>
-        <w:rPr>
-          <w:u w:val="single"/>
-        </w:rPr>
-        <w:t>testing procedure</w:t>
-      </w:r>
-      <w:r>
-        <w:rPr>
-          <w:u w:val="single"/>
-        </w:rPr>
-        <w:t>s</w:t>
-      </w:r>
-      <w:r>
-        <w:rPr>
-          <w:u w:val="single"/>
-        </w:rPr>
-        <w:t xml:space="preserve"> for hardware and software. </w:t>
-      </w:r>
-      <w:r>
-        <w:rPr>
-          <w:u w:val="single"/>
-        </w:rPr>
-        <w:t>Please</w:t>
-      </w:r>
-      <w:r>
-        <w:rPr>
-          <w:u w:val="single"/>
-        </w:rPr>
-        <w:t xml:space="preserve"> demonstrate systematic testing, debugging and continuous integration. </w:t>
-      </w:r>
-      <w:r>
-        <w:rPr>
-          <w:u w:val="single"/>
-        </w:rPr>
-        <w:t xml:space="preserve">Include the problems you </w:t>
-      </w:r>
-      <w:r>
-        <w:rPr>
-          <w:u w:val="single"/>
-        </w:rPr>
-        <w:t xml:space="preserve">have </w:t>
-      </w:r>
-      <w:r>
-        <w:rPr>
-          <w:u w:val="single"/>
-        </w:rPr>
-        <w:t>encounter</w:t>
-      </w:r>
-      <w:r>
-        <w:rPr>
-          <w:u w:val="single"/>
-        </w:rPr>
-        <w:t>ed</w:t>
-      </w:r>
-      <w:r>
-        <w:rPr>
-          <w:u w:val="single"/>
-        </w:rPr>
-        <w:t xml:space="preserve"> and how you resolve them, as well as best practices you have </w:t>
-      </w:r>
-      <w:r>
-        <w:rPr>
-          <w:u w:val="single"/>
-        </w:rPr>
-        <w:t>incorporated</w:t>
-      </w:r>
-      <w:r>
-        <w:rPr>
-          <w:u w:val="single"/>
-        </w:rPr>
-        <w:t>.</w:t>
-      </w:r>
-    </w:p>
-    <w:p>
-      <w:pPr>
-        <w:jc w:val="both"/>
-        <w:rPr>
-          <w:b/>
-        </w:rPr>
-      </w:pPr>
-      <w:r>
-        <w:rPr>
-          <w:b/>
-        </w:rPr>
-        <w:t>E</w:t>
-      </w:r>
-      <w:r>
-        <w:rPr>
-          <w:b/>
-        </w:rPr>
-        <w:t xml:space="preserve">. </w:t>
-      </w:r>
-      <w:r>
-        <w:rPr>
-          <w:b/>
-          <w:color w:val="C45911" w:themeColor="accent2" w:themeShade="BF"/>
-        </w:rPr>
-        <w:t>Conclusions and Reflections</w:t>
-      </w:r>
-    </w:p>
-    <w:p>
-      <w:pPr>
-        <w:jc w:val="both"/>
-        <w:rPr>
-          <w:u w:val="single"/>
-        </w:rPr>
-      </w:pPr>
-      <w:r>
-        <w:rPr>
-          <w:u w:val="single"/>
-        </w:rPr>
-        <w:t xml:space="preserve">Reflect and conclude on the </w:t>
-      </w:r>
-      <w:r>
-        <w:rPr>
-          <w:u w:val="single"/>
-        </w:rPr>
-        <w:t>lessons</w:t>
-      </w:r>
-      <w:r>
-        <w:rPr>
-          <w:u w:val="single"/>
-        </w:rPr>
-        <w:t>, tricks or interesting concepts</w:t>
+      <w:r>
+        <w:rPr>
+          <w:u w:val="single"/>
+        </w:rPr>
+        <w:t>ional functionality.</w:t>
       </w:r>
       <w:r>
         <w:rPr>
@@ -1186,323 +2121,87 @@
         </w:rPr>
         <w:t xml:space="preserve"> </w:t>
       </w:r>
-      <w:r>
-        <w:rPr>
-          <w:u w:val="single"/>
-        </w:rPr>
-        <w:t xml:space="preserve">you have </w:t>
-      </w:r>
-      <w:r>
-        <w:rPr>
-          <w:u w:val="single"/>
-        </w:rPr>
-        <w:t xml:space="preserve">learned </w:t>
-      </w:r>
-      <w:r>
-        <w:rPr>
-          <w:u w:val="single"/>
-        </w:rPr>
-        <w:t>during the project.</w:t>
-      </w:r>
-      <w:r>
-        <w:rPr>
-          <w:u w:val="single"/>
+    </w:p>
+    <w:p>
+      <w:pPr>
+        <w:jc w:val="both"/>
+        <w:rPr>
+          <w:u w:val="single"/>
+        </w:rPr>
+      </w:pPr>
+      <w:r>
+        <w:rPr>
+          <w:u w:val="single"/>
+        </w:rPr>
+        <w:t xml:space="preserve">The code </w:t>
+      </w:r>
+      <w:r>
+        <w:rPr>
+          <w:u w:val="single"/>
+        </w:rPr>
+        <w:t>must be</w:t>
+      </w:r>
+      <w:r>
+        <w:rPr>
+          <w:u w:val="single"/>
+        </w:rPr>
+        <w:t xml:space="preserve"> readable</w:t>
+      </w:r>
+      <w:r>
+        <w:rPr>
+          <w:u w:val="single"/>
+        </w:rPr>
+        <w:t>,</w:t>
+      </w:r>
+      <w:r>
+        <w:rPr>
+          <w:u w:val="single"/>
+        </w:rPr>
+        <w:t xml:space="preserve"> with indentation, syntax highlighting (that is, copy with </w:t>
+      </w:r>
+      <w:proofErr w:type="spellStart"/>
+      <w:r>
+        <w:rPr>
+          <w:u w:val="single"/>
+        </w:rPr>
+        <w:t>colour</w:t>
+      </w:r>
+      <w:proofErr w:type="spellEnd"/>
+      <w:r>
+        <w:rPr>
+          <w:u w:val="single"/>
+        </w:rPr>
+        <w:t xml:space="preserve"> coding), and on white background. The code must be in text (that is, absolutely no snapshots of the code).</w:t>
+      </w:r>
+    </w:p>
+    <w:p>
+      <w:pPr>
+        <w:jc w:val="both"/>
+        <w:rPr>
+          <w:b/>
+        </w:rPr>
+      </w:pPr>
+      <w:r>
+        <w:rPr>
+          <w:b/>
+        </w:rPr>
+        <w:t>Appendix</w:t>
+      </w:r>
+      <w:r>
+        <w:rPr>
+          <w:b/>
         </w:rPr>
         <w:t xml:space="preserve"> </w:t>
       </w:r>
-    </w:p>
-    <w:p>
-      <w:pPr>
-        <w:jc w:val="both"/>
-        <w:rPr>
-          <w:u w:val="single"/>
-        </w:rPr>
-      </w:pPr>
-      <w:r>
-        <w:rPr>
-          <w:u w:val="single"/>
-        </w:rPr>
-        <w:t xml:space="preserve">Also reflect on other aspects such as </w:t>
-      </w:r>
-      <w:proofErr w:type="gramStart"/>
-      <w:r>
-        <w:rPr>
-          <w:u w:val="single"/>
-        </w:rPr>
-        <w:t>team work</w:t>
-      </w:r>
-      <w:proofErr w:type="gramEnd"/>
-      <w:r>
-        <w:rPr>
-          <w:u w:val="single"/>
-        </w:rPr>
-        <w:t xml:space="preserve">, </w:t>
-      </w:r>
-      <w:r>
-        <w:rPr>
-          <w:u w:val="single"/>
-        </w:rPr>
-        <w:t xml:space="preserve">project management, </w:t>
-      </w:r>
-      <w:r>
-        <w:rPr>
-          <w:u w:val="single"/>
-        </w:rPr>
-        <w:t>time management, ...</w:t>
-      </w:r>
-    </w:p>
-    <w:p>
-      <w:pPr>
-        <w:jc w:val="both"/>
-        <w:rPr>
-          <w:b/>
-          <w:color w:val="00B0F0"/>
-        </w:rPr>
-      </w:pPr>
-      <w:r>
-        <w:rPr>
-          <w:b/>
-        </w:rPr>
-        <w:t>F</w:t>
-      </w:r>
-      <w:r>
-        <w:rPr>
-          <w:b/>
-        </w:rPr>
-        <w:t xml:space="preserve">. </w:t>
-      </w:r>
-      <w:r>
-        <w:rPr>
-          <w:b/>
-          <w:color w:val="C45911" w:themeColor="accent2" w:themeShade="BF"/>
-        </w:rPr>
-        <w:t>R</w:t>
-      </w:r>
-      <w:r>
-        <w:rPr>
-          <w:b/>
-          <w:color w:val="C45911" w:themeColor="accent2" w:themeShade="BF"/>
-        </w:rPr>
-        <w:t>eferences</w:t>
-      </w:r>
-      <w:r>
-        <w:rPr>
-          <w:b/>
-          <w:color w:val="C45911" w:themeColor="accent2" w:themeShade="BF"/>
-        </w:rPr>
-        <w:t xml:space="preserve"> and bibliography</w:t>
-      </w:r>
-    </w:p>
-    <w:p>
-      <w:pPr>
-        <w:jc w:val="both"/>
-        <w:rPr>
-          <w:u w:val="single"/>
-        </w:rPr>
-      </w:pPr>
-      <w:r>
-        <w:rPr>
-          <w:u w:val="single"/>
-        </w:rPr>
-        <w:t xml:space="preserve">Provide any relevant references. </w:t>
-      </w:r>
-    </w:p>
-    <w:p>
-      <w:pPr>
-        <w:jc w:val="both"/>
-        <w:rPr>
-          <w:u w:val="single"/>
-        </w:rPr>
-      </w:pPr>
-      <w:r>
-        <w:rPr>
-          <w:u w:val="single"/>
-        </w:rPr>
-        <w:t>Also i</w:t>
-      </w:r>
-      <w:r>
-        <w:rPr>
-          <w:u w:val="single"/>
-        </w:rPr>
-        <w:t>nclude the list and description of the files submitted for this lab (including code and Fritzing breadboard schematics)</w:t>
-      </w:r>
-    </w:p>
-    <w:p>
-      <w:pPr>
-        <w:jc w:val="both"/>
-        <w:rPr>
-          <w:b/>
-          <w:u w:val="single"/>
-        </w:rPr>
-      </w:pPr>
-      <w:r>
-        <w:rPr>
-          <w:color w:val="00B0F0"/>
-          <w:u w:val="single"/>
-        </w:rPr>
-        <w:t>Include the following appendixes</w:t>
-      </w:r>
-      <w:r>
-        <w:rPr>
-          <w:u w:val="single"/>
-        </w:rPr>
-        <w:t>. T</w:t>
-      </w:r>
-      <w:r>
-        <w:rPr>
-          <w:u w:val="single"/>
-        </w:rPr>
-        <w:t>here is no page limit for the appendixes.</w:t>
-      </w:r>
-    </w:p>
-    <w:p>
-      <w:pPr>
-        <w:jc w:val="both"/>
-        <w:rPr>
-          <w:b/>
-        </w:rPr>
-      </w:pPr>
-      <w:r>
-        <w:rPr>
-          <w:b/>
-        </w:rPr>
-        <w:t>Appendix</w:t>
-      </w:r>
-      <w:r>
-        <w:rPr>
-          <w:b/>
-        </w:rPr>
-        <w:t xml:space="preserve"> A – Robot picture</w:t>
-      </w:r>
-      <w:r>
-        <w:rPr>
-          <w:b/>
-        </w:rPr>
-        <w:t>s</w:t>
-      </w:r>
-    </w:p>
-    <w:p>
-      <w:pPr>
-        <w:jc w:val="both"/>
-        <w:rPr>
-          <w:u w:val="single"/>
-        </w:rPr>
-      </w:pPr>
-      <w:r>
-        <w:rPr>
-          <w:u w:val="single"/>
-        </w:rPr>
-        <w:t xml:space="preserve">Include </w:t>
-      </w:r>
-      <w:r>
-        <w:rPr>
-          <w:u w:val="single"/>
-        </w:rPr>
-        <w:t xml:space="preserve">a few </w:t>
-      </w:r>
-      <w:r>
-        <w:rPr>
-          <w:u w:val="single"/>
-        </w:rPr>
-        <w:t xml:space="preserve">pictures of your robot here. </w:t>
-      </w:r>
-      <w:r>
-        <w:rPr>
-          <w:u w:val="single"/>
-        </w:rPr>
-        <w:t xml:space="preserve">The pictures should </w:t>
-      </w:r>
-      <w:r>
-        <w:rPr>
-          <w:color w:val="FF0000"/>
-          <w:u w:val="single"/>
-        </w:rPr>
-        <w:t>clearly show</w:t>
-      </w:r>
-      <w:r>
-        <w:rPr>
-          <w:u w:val="single"/>
-        </w:rPr>
-        <w:t xml:space="preserve"> the robot as a whole, as well as all electronics, wiring and parts. </w:t>
-      </w:r>
-      <w:r>
-        <w:rPr>
-          <w:u w:val="single"/>
-        </w:rPr>
-        <w:t xml:space="preserve"> </w:t>
-      </w:r>
-      <w:r>
-        <w:rPr>
-          <w:u w:val="single"/>
-        </w:rPr>
-        <w:t>Include phot</w:t>
-      </w:r>
-      <w:r>
-        <w:rPr>
-          <w:u w:val="single"/>
-        </w:rPr>
-        <w:t>o</w:t>
-      </w:r>
-      <w:r>
-        <w:rPr>
-          <w:u w:val="single"/>
-        </w:rPr>
-        <w:t xml:space="preserve">s </w:t>
-      </w:r>
-      <w:r>
-        <w:rPr>
-          <w:u w:val="single"/>
-        </w:rPr>
-        <w:t xml:space="preserve">taken </w:t>
-      </w:r>
-      <w:r>
-        <w:rPr>
-          <w:u w:val="single"/>
-        </w:rPr>
-        <w:t xml:space="preserve">from the top, </w:t>
-      </w:r>
-      <w:r>
-        <w:rPr>
-          <w:u w:val="single"/>
-        </w:rPr>
-        <w:t xml:space="preserve">and </w:t>
-      </w:r>
-      <w:r>
-        <w:rPr>
-          <w:u w:val="single"/>
-        </w:rPr>
-        <w:t>from the side</w:t>
-      </w:r>
-      <w:r>
-        <w:rPr>
-          <w:u w:val="single"/>
-        </w:rPr>
-        <w:t>s. Show the location/installation of circuits and components as clearly as possible.</w:t>
-      </w:r>
-    </w:p>
-    <w:p>
-      <w:pPr>
-        <w:jc w:val="both"/>
-        <w:rPr>
-          <w:b/>
-        </w:rPr>
-      </w:pPr>
-      <w:r>
-        <w:rPr>
-          <w:b/>
-        </w:rPr>
-        <w:t>Appendix</w:t>
-      </w:r>
-      <w:r>
-        <w:rPr>
-          <w:b/>
-        </w:rPr>
-        <w:t xml:space="preserve"> B - Code</w:t>
-      </w:r>
-    </w:p>
-    <w:p>
-      <w:pPr>
-        <w:jc w:val="both"/>
+      <w:r>
+        <w:rPr>
+          <w:b/>
+        </w:rPr>
+        <w:t>C - Fritzing</w:t>
+      </w:r>
+    </w:p>
+    <w:p>
+      <w:pPr>
         <w:rPr>
           <w:u w:val="single"/>
         </w:rPr>
@@ -1517,235 +2216,6 @@
         <w:rPr>
           <w:u w:val="single"/>
         </w:rPr>
-        <w:t>nclud</w:t>
-      </w:r>
-      <w:r>
-        <w:rPr>
-          <w:u w:val="single"/>
-        </w:rPr>
-        <w:t>e</w:t>
-      </w:r>
-      <w:r>
-        <w:rPr>
-          <w:u w:val="single"/>
-        </w:rPr>
-        <w:t xml:space="preserve"> </w:t>
-      </w:r>
-      <w:r>
-        <w:rPr>
-          <w:u w:val="single"/>
-        </w:rPr>
-        <w:t xml:space="preserve">the </w:t>
-      </w:r>
-      <w:r>
-        <w:rPr>
-          <w:u w:val="single"/>
-        </w:rPr>
-        <w:t xml:space="preserve">complete </w:t>
-      </w:r>
-      <w:proofErr w:type="spellStart"/>
-      <w:r>
-        <w:rPr>
-          <w:u w:val="single"/>
-        </w:rPr>
-        <w:t>CircuitPython</w:t>
-      </w:r>
-      <w:proofErr w:type="spellEnd"/>
-      <w:r>
-        <w:rPr>
-          <w:u w:val="single"/>
-        </w:rPr>
-        <w:t xml:space="preserve"> </w:t>
-      </w:r>
-      <w:r>
-        <w:rPr>
-          <w:color w:val="FF0000"/>
-          <w:u w:val="single"/>
-        </w:rPr>
-        <w:t>code</w:t>
-      </w:r>
-      <w:r>
-        <w:rPr>
-          <w:color w:val="FF0000"/>
-          <w:u w:val="single"/>
-        </w:rPr>
-        <w:t xml:space="preserve"> </w:t>
-      </w:r>
-      <w:r>
-        <w:rPr>
-          <w:color w:val="FF0000"/>
-          <w:u w:val="single"/>
-        </w:rPr>
-        <w:t>with comment statements</w:t>
-      </w:r>
-      <w:r>
-        <w:rPr>
-          <w:u w:val="single"/>
-        </w:rPr>
-        <w:t>.</w:t>
-      </w:r>
-      <w:r>
-        <w:rPr>
-          <w:u w:val="single"/>
-        </w:rPr>
-        <w:t xml:space="preserve"> </w:t>
-      </w:r>
-      <w:r>
-        <w:rPr>
-          <w:u w:val="single"/>
-        </w:rPr>
-        <w:t xml:space="preserve">This code must be the same code </w:t>
-      </w:r>
-      <w:r>
-        <w:rPr>
-          <w:u w:val="single"/>
-        </w:rPr>
-        <w:t xml:space="preserve">as the files </w:t>
-      </w:r>
-      <w:r>
-        <w:rPr>
-          <w:u w:val="single"/>
-        </w:rPr>
-        <w:t xml:space="preserve">you </w:t>
-      </w:r>
-      <w:r>
-        <w:rPr>
-          <w:u w:val="single"/>
-        </w:rPr>
-        <w:t xml:space="preserve">demo and </w:t>
-      </w:r>
-      <w:r>
-        <w:rPr>
-          <w:u w:val="single"/>
-        </w:rPr>
-        <w:t xml:space="preserve">submit. </w:t>
-      </w:r>
-      <w:r>
-        <w:rPr>
-          <w:color w:val="FF0000"/>
-          <w:u w:val="single"/>
-        </w:rPr>
-        <w:t xml:space="preserve">Clearly identify </w:t>
-      </w:r>
-      <w:r>
-        <w:rPr>
-          <w:u w:val="single"/>
-        </w:rPr>
-        <w:t xml:space="preserve">the portion of the code for the </w:t>
-      </w:r>
-      <w:r>
-        <w:rPr>
-          <w:u w:val="single"/>
-        </w:rPr>
-        <w:t>main functionality</w:t>
-      </w:r>
-      <w:r>
-        <w:rPr>
-          <w:u w:val="single"/>
-        </w:rPr>
-        <w:t xml:space="preserve"> and the Additional functionality.</w:t>
-      </w:r>
-      <w:r>
-        <w:rPr>
-          <w:u w:val="single"/>
-        </w:rPr>
-        <w:t xml:space="preserve"> </w:t>
-      </w:r>
-    </w:p>
-    <w:p>
-      <w:pPr>
-        <w:jc w:val="both"/>
-        <w:rPr>
-          <w:u w:val="single"/>
-        </w:rPr>
-      </w:pPr>
-      <w:r>
-        <w:rPr>
-          <w:u w:val="single"/>
-        </w:rPr>
-        <w:t xml:space="preserve">The code </w:t>
-      </w:r>
-      <w:r>
-        <w:rPr>
-          <w:u w:val="single"/>
-        </w:rPr>
-        <w:t>must be</w:t>
-      </w:r>
-      <w:r>
-        <w:rPr>
-          <w:u w:val="single"/>
-        </w:rPr>
-        <w:t xml:space="preserve"> readable</w:t>
-      </w:r>
-      <w:r>
-        <w:rPr>
-          <w:u w:val="single"/>
-        </w:rPr>
-        <w:t>,</w:t>
-      </w:r>
-      <w:r>
-        <w:rPr>
-          <w:u w:val="single"/>
-        </w:rPr>
-        <w:t xml:space="preserve"> with indentation, syntax highlighting (that is, copy with </w:t>
-      </w:r>
-      <w:proofErr w:type="spellStart"/>
-      <w:r>
-        <w:rPr>
-          <w:u w:val="single"/>
-        </w:rPr>
-        <w:t>colour</w:t>
-      </w:r>
-      <w:proofErr w:type="spellEnd"/>
-      <w:r>
-        <w:rPr>
-          <w:u w:val="single"/>
-        </w:rPr>
-        <w:t xml:space="preserve"> coding), and on white background. The code must be in text (that is, absolutely no snapshots of the code).</w:t>
-      </w:r>
-    </w:p>
-    <w:p>
-      <w:pPr>
-        <w:jc w:val="both"/>
-        <w:rPr>
-          <w:b/>
-        </w:rPr>
-      </w:pPr>
-      <w:r>
-        <w:rPr>
-          <w:b/>
-        </w:rPr>
-        <w:t>Appendix</w:t>
-      </w:r>
-      <w:r>
-        <w:rPr>
-          <w:b/>
-        </w:rPr>
-        <w:t xml:space="preserve"> </w:t>
-      </w:r>
-      <w:r>
-        <w:rPr>
-          <w:b/>
-        </w:rPr>
-        <w:t>C - Fritzing</w:t>
-      </w:r>
-    </w:p>
-    <w:p>
-      <w:pPr>
-        <w:rPr>
-          <w:u w:val="single"/>
-        </w:rPr>
-      </w:pPr>
-      <w:r>
-        <w:rPr>
-          <w:u w:val="single"/>
-        </w:rPr>
-        <w:t>I</w:t>
-      </w:r>
-      <w:r>
-        <w:rPr>
-          <w:u w:val="single"/>
-        </w:rPr>
         <w:t>nclude the</w:t>
       </w:r>
       <w:r>
@@ -1803,7 +2273,6 @@
         <w:rPr>
           <w:b/>
         </w:rPr>
-        <w:lastRenderedPageBreak/>
         <w:t>Appendix</w:t>
       </w:r>
       <w:r>
@@ -2053,7 +2522,7 @@
         <w:rPr>
           <w:color w:val="FF0000"/>
         </w:rPr>
-        <w:t>4 LED’s</w:t>
+        <w:t>HC-SR04 Ultrasonic Sensor</w:t>
       </w:r>
     </w:p>
     <w:p>
@@ -2105,21 +2574,7 @@
         <w:rPr>
           <w:color w:val="FF0000"/>
         </w:rPr>
-        <w:t xml:space="preserve">1 Adafruit </w:t>
-      </w:r>
-      <w:proofErr w:type="gramStart"/>
-      <w:r>
-        <w:rPr>
-          <w:color w:val="FF0000"/>
-        </w:rPr>
-        <w:t>1.44 inch</w:t>
-      </w:r>
-      <w:proofErr w:type="gramEnd"/>
-      <w:r>
-        <w:rPr>
-          <w:color w:val="FF0000"/>
-        </w:rPr>
-        <w:t xml:space="preserve"> TFT Breakout</w:t>
+        <w:t>1 Adafruit 1.44 inch TFT Breakout</w:t>
       </w:r>
     </w:p>
     <w:p>
@@ -2199,37 +2654,73 @@
           <w:rFonts w:cstheme="minorHAnsi"/>
           <w:color w:val="000000"/>
         </w:rPr>
-        <w:t xml:space="preserve">: Explain in </w:t>
-      </w:r>
-      <w:proofErr w:type="gramStart"/>
+        <w:t xml:space="preserve">: Explain in details the methods your </w:t>
+      </w:r>
       <w:r>
         <w:rPr>
           <w:rFonts w:cstheme="minorHAnsi"/>
           <w:color w:val="000000"/>
         </w:rPr>
-        <w:t>details</w:t>
-      </w:r>
-      <w:proofErr w:type="gramEnd"/>
+        <w:t>group</w:t>
+      </w:r>
       <w:r>
         <w:rPr>
           <w:rFonts w:cstheme="minorHAnsi"/>
           <w:color w:val="000000"/>
         </w:rPr>
-        <w:t xml:space="preserve"> the methods your </w:t>
-      </w:r>
-      <w:r>
+        <w:t xml:space="preserve"> has used to communicate effectively among team members. </w:t>
+      </w:r>
+    </w:p>
+    <w:p>
+      <w:pPr>
         <w:rPr>
           <w:rFonts w:cstheme="minorHAnsi"/>
           <w:color w:val="000000"/>
         </w:rPr>
-        <w:t>group</w:t>
-      </w:r>
+      </w:pPr>
       <w:r>
         <w:rPr>
           <w:rFonts w:cstheme="minorHAnsi"/>
           <w:color w:val="000000"/>
         </w:rPr>
-        <w:t xml:space="preserve"> has used to communicate effectively among team members. </w:t>
+        <w:tab/>
+      </w:r>
+      <w:r>
+        <w:rPr>
+          <w:rFonts w:cstheme="minorHAnsi"/>
+          <w:color w:val="FF0000"/>
+        </w:rPr>
+        <w:t>To communicate with each other we created a Facebook messenger group chat. This allowed us to</w:t>
+      </w:r>
+      <w:r>
+        <w:rPr>
+          <w:rFonts w:cstheme="minorHAnsi"/>
+          <w:color w:val="FF0000"/>
+        </w:rPr>
+        <w:t xml:space="preserve"> </w:t>
+      </w:r>
+      <w:r>
+        <w:rPr>
+          <w:rFonts w:cstheme="minorHAnsi"/>
+          <w:color w:val="FF0000"/>
+        </w:rPr>
+        <w:t xml:space="preserve">communicate effectively and quickly. On top of using Facebook messenger we created a </w:t>
+      </w:r>
+      <w:proofErr w:type="spellStart"/>
+      <w:r>
+        <w:rPr>
+          <w:rFonts w:cstheme="minorHAnsi"/>
+          <w:color w:val="FF0000"/>
+        </w:rPr>
+        <w:t>ganate</w:t>
+      </w:r>
+      <w:proofErr w:type="spellEnd"/>
+      <w:r>
+        <w:rPr>
+          <w:rFonts w:cstheme="minorHAnsi"/>
+          <w:color w:val="FF0000"/>
+        </w:rPr>
+        <w:t xml:space="preserve"> chart. This chart kept track of tasks that needed to be done, who was in charge of the task and when it was due.</w:t>
       </w:r>
     </w:p>
     <w:p>
@@ -2242,60 +2733,9 @@
       <w:r>
         <w:rPr>
           <w:rFonts w:cstheme="minorHAnsi"/>
-          <w:color w:val="000000"/>
-        </w:rPr>
-        <w:tab/>
-      </w:r>
-      <w:r>
-        <w:rPr>
-          <w:rFonts w:cstheme="minorHAnsi"/>
-          <w:color w:val="FF0000"/>
-        </w:rPr>
-        <w:t>To communicate with each other we created a Facebook messenger group chat. This allowed us to</w:t>
-      </w:r>
-      <w:r>
-        <w:rPr>
-          <w:rFonts w:cstheme="minorHAnsi"/>
-          <w:color w:val="FF0000"/>
-        </w:rPr>
-        <w:t xml:space="preserve"> </w:t>
-      </w:r>
-      <w:r>
-        <w:rPr>
-          <w:rFonts w:cstheme="minorHAnsi"/>
-          <w:color w:val="FF0000"/>
-        </w:rPr>
-        <w:t xml:space="preserve">communicate effectively and quickly. On top of using Facebook messenger we created a </w:t>
-      </w:r>
-      <w:proofErr w:type="spellStart"/>
-      <w:r>
-        <w:rPr>
-          <w:rFonts w:cstheme="minorHAnsi"/>
-          <w:color w:val="FF0000"/>
-        </w:rPr>
-        <w:t>ganate</w:t>
-      </w:r>
-      <w:proofErr w:type="spellEnd"/>
-      <w:r>
-        <w:rPr>
-          <w:rFonts w:cstheme="minorHAnsi"/>
-          <w:color w:val="FF0000"/>
-        </w:rPr>
-        <w:t xml:space="preserve"> chart. This chart kept track of tasks that needed to be done, who was in charge of the task and when it was due.</w:t>
-      </w:r>
-    </w:p>
-    <w:p>
-      <w:pPr>
-        <w:rPr>
-          <w:rFonts w:cstheme="minorHAnsi"/>
-          <w:color w:val="000000"/>
-        </w:rPr>
-      </w:pPr>
-      <w:r>
-        <w:rPr>
-          <w:rFonts w:cstheme="minorHAnsi"/>
           <w:color w:val="009900"/>
         </w:rPr>
+        <w:lastRenderedPageBreak/>
         <w:t>Q2 – Design Process for the additional functionalities</w:t>
       </w:r>
       <w:r>
@@ -2389,31 +2829,34 @@
     <w:p>
       <w:pPr>
         <w:pStyle w:val="ListParagraph"/>
-        <w:numPr>
-          <w:ilvl w:val="0"/>
-          <w:numId w:val="4"/>
-        </w:numPr>
         <w:spacing w:line="256" w:lineRule="auto"/>
-        <w:rPr>
-          <w:rFonts w:cstheme="minorHAnsi"/>
+        <w:ind w:left="1440"/>
+        <w:rPr>
+          <w:rFonts w:cstheme="minorHAnsi"/>
+          <w:bCs/>
+          <w:color w:val="FF0000"/>
+        </w:rPr>
+      </w:pPr>
+      <w:r>
+        <w:rPr>
+          <w:rFonts w:cstheme="minorHAnsi"/>
+          <w:bCs/>
+          <w:color w:val="FF0000"/>
+        </w:rPr>
+        <w:t xml:space="preserve">When doing the project, we split up the group, so each person had a specific task to do. For harder parts of the project like building the robot, programing the LCD screen, working on the buzzer or ultrasonic sensor we split up into groups of two. After doing our individual parts we would review the code as groups of 2-3 people. This helped us quickly fix bugs, get a new perspective on the task and integrate quickly into the final product. </w:t>
+      </w:r>
+    </w:p>
+    <w:p>
+      <w:pPr>
+        <w:pStyle w:val="ListParagraph"/>
+        <w:spacing w:line="256" w:lineRule="auto"/>
+        <w:ind w:left="1440"/>
+        <w:rPr>
+          <w:rFonts w:cstheme="minorHAnsi"/>
+          <w:bCs/>
           <w:color w:val="000000"/>
         </w:rPr>
       </w:pPr>
-      <w:r>
-        <w:rPr>
-          <w:rFonts w:cstheme="minorHAnsi"/>
-          <w:b/>
-          <w:color w:val="000000"/>
-        </w:rPr>
-        <w:t>Constraint identification</w:t>
-      </w:r>
-      <w:r>
-        <w:rPr>
-          <w:rFonts w:cstheme="minorHAnsi"/>
-          <w:color w:val="000000"/>
-        </w:rPr>
-        <w:t>: Explain the constraints that you must consider in the design of the additional functionalities.</w:t>
-      </w:r>
     </w:p>
     <w:p>
       <w:pPr>
@@ -2434,14 +2877,95 @@
           <w:b/>
           <w:color w:val="000000"/>
         </w:rPr>
-        <w:t>Solution generation</w:t>
+        <w:t>Constraint identification</w:t>
       </w:r>
       <w:r>
         <w:rPr>
           <w:rFonts w:cstheme="minorHAnsi"/>
           <w:color w:val="000000"/>
         </w:rPr>
-        <w:t>: Explain at least two possible alternative additional features that your group rejected due to technical reasons and explain why.</w:t>
+        <w:t>: Explain the constraints that you must consider in the design of the additional functionalities.</w:t>
+      </w:r>
+    </w:p>
+    <w:p>
+      <w:pPr>
+        <w:pStyle w:val="ListParagraph"/>
+        <w:numPr>
+          <w:ilvl w:val="1"/>
+          <w:numId w:val="4"/>
+        </w:numPr>
+        <w:spacing w:line="256" w:lineRule="auto"/>
+        <w:rPr>
+          <w:rFonts w:cstheme="minorHAnsi"/>
+          <w:color w:val="FF0000"/>
+        </w:rPr>
+      </w:pPr>
+      <w:r>
+        <w:rPr>
+          <w:rFonts w:cstheme="minorHAnsi"/>
+          <w:b/>
+          <w:color w:val="FF0000"/>
+        </w:rPr>
+        <w:t>Constraint 1</w:t>
+      </w:r>
+      <w:r>
+        <w:rPr>
+          <w:rFonts w:cstheme="minorHAnsi"/>
+          <w:color w:val="FF0000"/>
+        </w:rPr>
+        <w:t>: The</w:t>
+      </w:r>
+      <w:r>
+        <w:rPr>
+          <w:rFonts w:cstheme="minorHAnsi"/>
+          <w:color w:val="FF0000"/>
+        </w:rPr>
+        <w:t xml:space="preserve"> biggest constraint we had was the amount of ports on the </w:t>
+      </w:r>
+      <w:proofErr w:type="spellStart"/>
+      <w:r>
+        <w:rPr>
+          <w:rFonts w:cstheme="minorHAnsi"/>
+          <w:color w:val="FF0000"/>
+        </w:rPr>
+        <w:t>itsbitsy</w:t>
+      </w:r>
+      <w:proofErr w:type="spellEnd"/>
+      <w:r>
+        <w:rPr>
+          <w:rFonts w:cstheme="minorHAnsi"/>
+          <w:color w:val="FF0000"/>
+        </w:rPr>
+        <w:t>. To fix this constraint we could have used a shift register.</w:t>
+      </w:r>
+    </w:p>
+    <w:p>
+      <w:pPr>
+        <w:pStyle w:val="ListParagraph"/>
+        <w:numPr>
+          <w:ilvl w:val="1"/>
+          <w:numId w:val="4"/>
+        </w:numPr>
+        <w:spacing w:line="256" w:lineRule="auto"/>
+        <w:rPr>
+          <w:rFonts w:cstheme="minorHAnsi"/>
+          <w:color w:val="FF0000"/>
+        </w:rPr>
+      </w:pPr>
+      <w:r>
+        <w:rPr>
+          <w:rFonts w:cstheme="minorHAnsi"/>
+          <w:b/>
+          <w:color w:val="FF0000"/>
+        </w:rPr>
+        <w:t>Constraint 2</w:t>
+      </w:r>
+      <w:r>
+        <w:rPr>
+          <w:rFonts w:cstheme="minorHAnsi"/>
+          <w:color w:val="FF0000"/>
+        </w:rPr>
+        <w:t>:</w:t>
       </w:r>
     </w:p>
     <w:p>
@@ -2463,6 +2987,117 @@
           <w:b/>
           <w:color w:val="000000"/>
         </w:rPr>
+        <w:t>Solution generation</w:t>
+      </w:r>
+      <w:r>
+        <w:rPr>
+          <w:rFonts w:cstheme="minorHAnsi"/>
+          <w:color w:val="000000"/>
+        </w:rPr>
+        <w:t>: Explain at least two possible alternative additional features that your group rejected due to technical reasons and explain why.</w:t>
+      </w:r>
+    </w:p>
+    <w:p>
+      <w:pPr>
+        <w:pStyle w:val="ListParagraph"/>
+        <w:numPr>
+          <w:ilvl w:val="1"/>
+          <w:numId w:val="4"/>
+        </w:numPr>
+        <w:spacing w:line="256" w:lineRule="auto"/>
+        <w:rPr>
+          <w:rFonts w:cstheme="minorHAnsi"/>
+          <w:bCs/>
+          <w:color w:val="FF0000"/>
+        </w:rPr>
+      </w:pPr>
+      <w:r>
+        <w:rPr>
+          <w:rFonts w:cstheme="minorHAnsi"/>
+          <w:bCs/>
+          <w:color w:val="FF0000"/>
+        </w:rPr>
+        <w:t xml:space="preserve">We decided to not go with the keypad. We did this because of constraint one the amount of ports on the </w:t>
+      </w:r>
+      <w:proofErr w:type="spellStart"/>
+      <w:r>
+        <w:rPr>
+          <w:rFonts w:cstheme="minorHAnsi"/>
+          <w:bCs/>
+          <w:color w:val="FF0000"/>
+        </w:rPr>
+        <w:t>itsbitsy</w:t>
+      </w:r>
+      <w:proofErr w:type="spellEnd"/>
+      <w:r>
+        <w:rPr>
+          <w:rFonts w:cstheme="minorHAnsi"/>
+          <w:bCs/>
+          <w:color w:val="FF0000"/>
+        </w:rPr>
+        <w:t>. We could have integrated this into the robot with a shift register but we decided that the amount of benefit vs the amount of work was not worth it.</w:t>
+      </w:r>
+    </w:p>
+    <w:p>
+      <w:pPr>
+        <w:pStyle w:val="ListParagraph"/>
+        <w:numPr>
+          <w:ilvl w:val="1"/>
+          <w:numId w:val="4"/>
+        </w:numPr>
+        <w:spacing w:line="256" w:lineRule="auto"/>
+        <w:rPr>
+          <w:rFonts w:cstheme="minorHAnsi"/>
+          <w:bCs/>
+          <w:color w:val="FF0000"/>
+        </w:rPr>
+      </w:pPr>
+      <w:r>
+        <w:rPr>
+          <w:rFonts w:cstheme="minorHAnsi"/>
+          <w:bCs/>
+          <w:color w:val="FF0000"/>
+        </w:rPr>
+        <w:t xml:space="preserve">We decided to not go with the LED light show. We decided that an ultrasonic sensor and </w:t>
+      </w:r>
+      <w:proofErr w:type="spellStart"/>
+      <w:r>
+        <w:rPr>
+          <w:rFonts w:cstheme="minorHAnsi"/>
+          <w:bCs/>
+          <w:color w:val="FF0000"/>
+        </w:rPr>
+        <w:t>buzzor</w:t>
+      </w:r>
+      <w:proofErr w:type="spellEnd"/>
+      <w:r>
+        <w:rPr>
+          <w:rFonts w:cstheme="minorHAnsi"/>
+          <w:bCs/>
+          <w:color w:val="FF0000"/>
+        </w:rPr>
+        <w:t xml:space="preserve"> would be better additions because they were more work but had more impact and made the robot cooler.</w:t>
+      </w:r>
+    </w:p>
+    <w:p>
+      <w:pPr>
+        <w:pStyle w:val="ListParagraph"/>
+        <w:numPr>
+          <w:ilvl w:val="0"/>
+          <w:numId w:val="4"/>
+        </w:numPr>
+        <w:spacing w:line="256" w:lineRule="auto"/>
+        <w:rPr>
+          <w:rFonts w:cstheme="minorHAnsi"/>
+          <w:color w:val="000000"/>
+        </w:rPr>
+      </w:pPr>
+      <w:r>
+        <w:rPr>
+          <w:rFonts w:cstheme="minorHAnsi"/>
+          <w:b/>
+          <w:color w:val="000000"/>
+        </w:rPr>
         <w:t>Solution Assessment</w:t>
       </w:r>
       <w:r>
@@ -2499,6 +3134,79 @@
           <w:color w:val="000000"/>
         </w:rPr>
         <w:t>additional features.</w:t>
+      </w:r>
+    </w:p>
+    <w:p>
+      <w:pPr>
+        <w:pStyle w:val="ListParagraph"/>
+        <w:numPr>
+          <w:ilvl w:val="1"/>
+          <w:numId w:val="4"/>
+        </w:numPr>
+        <w:spacing w:line="256" w:lineRule="auto"/>
+        <w:rPr>
+          <w:rFonts w:cstheme="minorHAnsi"/>
+          <w:bCs/>
+          <w:color w:val="FF0000"/>
+        </w:rPr>
+      </w:pPr>
+      <w:r>
+        <w:rPr>
+          <w:rFonts w:cstheme="minorHAnsi"/>
+          <w:bCs/>
+          <w:color w:val="FF0000"/>
+        </w:rPr>
+        <w:t>Correctness was very important to our group</w:t>
+      </w:r>
+      <w:r>
+        <w:rPr>
+          <w:rFonts w:cstheme="minorHAnsi"/>
+          <w:bCs/>
+          <w:color w:val="FF0000"/>
+        </w:rPr>
+        <w:t xml:space="preserve">. Before integrating any part into the project, we tested it extensively. You can see this in our GitHub repository. Every dance has its own file and was tested in that file. By testing each part individually in their own </w:t>
+      </w:r>
+      <w:r>
+        <w:rPr>
+          <w:rFonts w:cstheme="minorHAnsi"/>
+          <w:bCs/>
+          <w:color w:val="FF0000"/>
+        </w:rPr>
+        <w:t>file,</w:t>
+      </w:r>
+      <w:r>
+        <w:rPr>
+          <w:rFonts w:cstheme="minorHAnsi"/>
+          <w:bCs/>
+          <w:color w:val="FF0000"/>
+        </w:rPr>
+        <w:t xml:space="preserve"> we could make sure there were no errors with that file and so it was very easy to make sure it was correct.</w:t>
+      </w:r>
+      <w:r>
+        <w:rPr>
+          <w:rFonts w:cstheme="minorHAnsi"/>
+          <w:bCs/>
+          <w:color w:val="FF0000"/>
+        </w:rPr>
+        <w:t xml:space="preserve"> We did this with all parts of the robot </w:t>
+      </w:r>
+      <w:proofErr w:type="spellStart"/>
+      <w:r>
+        <w:rPr>
+          <w:rFonts w:cstheme="minorHAnsi"/>
+          <w:bCs/>
+          <w:color w:val="FF0000"/>
+        </w:rPr>
+        <w:t>wheater</w:t>
+      </w:r>
+      <w:proofErr w:type="spellEnd"/>
+      <w:r>
+        <w:rPr>
+          <w:rFonts w:cstheme="minorHAnsi"/>
+          <w:bCs/>
+          <w:color w:val="FF0000"/>
+        </w:rPr>
+        <w:t xml:space="preserve"> it was a dance, the buzzer, ultrasonic sensor or integration.</w:t>
       </w:r>
     </w:p>
     <w:p>
@@ -3035,7 +3743,7 @@
         <w:rFonts w:ascii="Symbol" w:hAnsi="Symbol" w:hint="default"/>
       </w:rPr>
     </w:lvl>
-    <w:lvl w:ilvl="1" w:tplc="04090003" w:tentative="1">
+    <w:lvl w:ilvl="1" w:tplc="04090003">
       <w:start w:val="1"/>
       <w:numFmt w:val="bullet"/>
       <w:lvlText w:val="o"/>
@@ -3234,7 +3942,7 @@
         <w:rFonts w:ascii="Symbol" w:hAnsi="Symbol" w:hint="default"/>
       </w:rPr>
     </w:lvl>
-    <w:lvl w:ilvl="1" w:tplc="04090003" w:tentative="1">
+    <w:lvl w:ilvl="1" w:tplc="04090003">
       <w:start w:val="1"/>
       <w:numFmt w:val="bullet"/>
       <w:lvlText w:val="o"/>

</xml_diff>

<commit_message>
Updating the project report
</commit_message>
<xml_diff>
--- a/miniProject1_G4.docx
+++ b/miniProject1_G4.docx
@@ -4,7 +4,6 @@
   <w:body>
     <w:p>
       <w:pPr>
-        <w:jc w:val="center"/>
         <w:rPr>
           <w:b/>
           <w:sz w:val="28"/>
@@ -23,20 +22,7 @@
           <w:sz w:val="28"/>
         </w:rPr>
         <w:br/>
-      </w:r>
-      <w:r>
-        <w:rPr>
-          <w:b/>
-          <w:sz w:val="28"/>
-        </w:rPr>
-        <w:t>Mini-</w:t>
-      </w:r>
-      <w:r>
-        <w:rPr>
-          <w:b/>
-          <w:sz w:val="28"/>
-        </w:rPr>
-        <w:t xml:space="preserve">Project Report </w:t>
+        <w:t xml:space="preserve">Mini-Project Report </w:t>
       </w:r>
     </w:p>
     <w:p>
@@ -76,23 +62,25 @@
         </w:tabs>
       </w:pPr>
       <w:r>
-        <w:t>Lab section:</w:t>
-      </w:r>
-      <w:r>
-        <w:t xml:space="preserve"> </w:t>
-      </w:r>
-      <w:r>
-        <w:rPr>
-          <w:u w:val="single"/>
-        </w:rPr>
-        <w:t>L2A</w:t>
-      </w:r>
-      <w:r>
-        <w:t xml:space="preserve">  </w:t>
-      </w:r>
-      <w:r>
-        <w:t>(</w:t>
-      </w:r>
+        <w:t xml:space="preserve">Lab section: </w:t>
+      </w:r>
+      <w:r>
+        <w:rPr>
+          <w:u w:val="single"/>
+        </w:rPr>
+        <w:t>L2</w:t>
+      </w:r>
+      <w:proofErr w:type="gramStart"/>
+      <w:r>
+        <w:rPr>
+          <w:u w:val="single"/>
+        </w:rPr>
+        <w:t>A</w:t>
+      </w:r>
+      <w:r>
+        <w:t xml:space="preserve">  (</w:t>
+      </w:r>
+      <w:proofErr w:type="gramEnd"/>
       <w:r>
         <w:rPr>
           <w:i/>
@@ -101,8 +89,6 @@
       </w:r>
       <w:r>
         <w:tab/>
-      </w:r>
-      <w:r>
         <w:t xml:space="preserve">                    </w:t>
       </w:r>
       <w:r>
@@ -116,12 +102,7 @@
       </w:r>
       <w:r>
         <w:tab/>
-      </w:r>
-      <w:r>
-        <w:t>Group</w:t>
-      </w:r>
-      <w:r>
-        <w:t xml:space="preserve"> #: </w:t>
+        <w:t xml:space="preserve">Group #: </w:t>
       </w:r>
       <w:r>
         <w:rPr>
@@ -130,13 +111,7 @@
         <w:t>A-G4</w:t>
       </w:r>
       <w:r>
-        <w:t xml:space="preserve">  </w:t>
-      </w:r>
-      <w:r>
-        <w:t xml:space="preserve"> </w:t>
-      </w:r>
-      <w:r>
-        <w:t>(</w:t>
+        <w:t xml:space="preserve">   (</w:t>
       </w:r>
       <w:r>
         <w:rPr>
@@ -164,84 +139,38 @@
       </w:r>
       <w:r>
         <w:br/>
-      </w:r>
-      <w:r>
-        <w:t>Group</w:t>
-      </w:r>
-      <w:r>
-        <w:t>’s Lab</w:t>
-      </w:r>
-      <w:r>
-        <w:t xml:space="preserve"> </w:t>
-      </w:r>
-      <w:r>
-        <w:t xml:space="preserve">Bench #s: </w:t>
-      </w:r>
-      <w:r>
-        <w:t>9</w:t>
-      </w:r>
-      <w:r>
+        <w:t>Group’s Lab Bench #s: 9 and 4    (</w:t>
+      </w:r>
+      <w:r>
+        <w:rPr>
+          <w:i/>
+        </w:rPr>
+        <w:t xml:space="preserve">Example: </w:t>
+      </w:r>
+      <w:r>
+        <w:rPr>
+          <w:i/>
+        </w:rPr>
+        <w:t>1</w:t>
+      </w:r>
+      <w:r>
+        <w:rPr>
+          <w:i/>
+        </w:rPr>
         <w:t xml:space="preserve"> and </w:t>
       </w:r>
       <w:r>
-        <w:t>4</w:t>
-      </w:r>
-      <w:r>
-        <w:t xml:space="preserve">    </w:t>
-      </w:r>
-      <w:r>
-        <w:t>(</w:t>
-      </w:r>
-      <w:r>
         <w:rPr>
           <w:i/>
         </w:rPr>
-        <w:t>Example</w:t>
-      </w:r>
-      <w:r>
-        <w:rPr>
-          <w:i/>
-        </w:rPr>
-        <w:t>:</w:t>
-      </w:r>
-      <w:r>
-        <w:rPr>
-          <w:i/>
-        </w:rPr>
-        <w:t xml:space="preserve"> </w:t>
-      </w:r>
-      <w:r>
-        <w:rPr>
-          <w:i/>
-        </w:rPr>
-        <w:t>1</w:t>
-      </w:r>
-      <w:r>
-        <w:rPr>
-          <w:i/>
-        </w:rPr>
-        <w:t xml:space="preserve"> and </w:t>
-      </w:r>
-      <w:r>
-        <w:rPr>
-          <w:i/>
-        </w:rPr>
         <w:t>2</w:t>
       </w:r>
       <w:r>
-        <w:t>)</w:t>
-      </w:r>
-      <w:r>
-        <w:t xml:space="preserve">          </w:t>
+        <w:t xml:space="preserve">)          </w:t>
       </w:r>
       <w:r>
         <w:br/>
-      </w:r>
-      <w:r>
-        <w:t>Student names</w:t>
-      </w:r>
-      <w:r>
-        <w:t>:</w:t>
+        <w:t>Student names:</w:t>
       </w:r>
     </w:p>
     <w:tbl>
@@ -372,7 +301,6 @@
     </w:tbl>
     <w:p>
       <w:pPr>
-        <w:jc w:val="both"/>
         <w:rPr>
           <w:u w:val="single"/>
         </w:rPr>
@@ -405,13 +333,7 @@
         <w:rPr>
           <w:u w:val="single"/>
         </w:rPr>
-        <w:t xml:space="preserve"> </w:t>
-      </w:r>
-      <w:r>
-        <w:rPr>
-          <w:u w:val="single"/>
-        </w:rPr>
-        <w:t>submission</w:t>
+        <w:t xml:space="preserve"> submission</w:t>
       </w:r>
       <w:r>
         <w:rPr>
@@ -428,7 +350,6 @@
     </w:p>
     <w:p>
       <w:pPr>
-        <w:jc w:val="both"/>
         <w:rPr>
           <w:u w:val="single"/>
         </w:rPr>
@@ -449,45 +370,34 @@
         <w:rPr>
           <w:u w:val="single"/>
         </w:rPr>
-        <w:t>. do not omit any section, or change the font size or margins).</w:t>
-      </w:r>
-    </w:p>
-    <w:p>
-      <w:pPr>
-        <w:jc w:val="both"/>
-        <w:rPr>
-          <w:u w:val="single"/>
-        </w:rPr>
-      </w:pPr>
-      <w:r>
-        <w:rPr>
-          <w:u w:val="single"/>
-        </w:rPr>
-        <w:t xml:space="preserve">In </w:t>
-      </w:r>
-      <w:r>
-        <w:rPr>
-          <w:u w:val="single"/>
-        </w:rPr>
-        <w:t>Sections</w:t>
-      </w:r>
-      <w:r>
-        <w:rPr>
-          <w:u w:val="single"/>
-        </w:rPr>
-        <w:t xml:space="preserve"> B and C</w:t>
-      </w:r>
-      <w:r>
-        <w:rPr>
-          <w:u w:val="single"/>
-        </w:rPr>
-        <w:t xml:space="preserve"> of the report</w:t>
-      </w:r>
-      <w:r>
-        <w:rPr>
-          <w:u w:val="single"/>
-        </w:rPr>
-        <w:t>:</w:t>
+        <w:t xml:space="preserve">. do not omit any </w:t>
+      </w:r>
+      <w:proofErr w:type="gramStart"/>
+      <w:r>
+        <w:rPr>
+          <w:u w:val="single"/>
+        </w:rPr>
+        <w:t>section, or</w:t>
+      </w:r>
+      <w:proofErr w:type="gramEnd"/>
+      <w:r>
+        <w:rPr>
+          <w:u w:val="single"/>
+        </w:rPr>
+        <w:t xml:space="preserve"> change the font size or margins).</w:t>
+      </w:r>
+    </w:p>
+    <w:p>
+      <w:pPr>
+        <w:rPr>
+          <w:u w:val="single"/>
+        </w:rPr>
+      </w:pPr>
+      <w:r>
+        <w:rPr>
+          <w:u w:val="single"/>
+        </w:rPr>
+        <w:t>In Sections B and C of the report:</w:t>
       </w:r>
     </w:p>
     <w:p>
@@ -497,7 +407,6 @@
           <w:ilvl w:val="0"/>
           <w:numId w:val="3"/>
         </w:numPr>
-        <w:jc w:val="both"/>
         <w:rPr>
           <w:u w:val="single"/>
         </w:rPr>
@@ -580,19 +489,7 @@
         <w:rPr>
           <w:u w:val="single"/>
         </w:rPr>
-        <w:t xml:space="preserve">, describe the alternative </w:t>
-      </w:r>
-      <w:r>
-        <w:rPr>
-          <w:u w:val="single"/>
-        </w:rPr>
-        <w:t xml:space="preserve">(e.g. the second best) </w:t>
-      </w:r>
-      <w:r>
-        <w:rPr>
-          <w:u w:val="single"/>
-        </w:rPr>
-        <w:t>you considered.  Include block diagrams or drawing to identify the main components and their interactions.</w:t>
+        <w:t>, describe the alternative (e.g. the second best) you considered.  Include block diagrams or drawing to identify the main components and their interactions.</w:t>
       </w:r>
     </w:p>
     <w:p>
@@ -602,28 +499,15 @@
           <w:ilvl w:val="0"/>
           <w:numId w:val="3"/>
         </w:numPr>
-        <w:jc w:val="both"/>
-        <w:rPr>
-          <w:u w:val="single"/>
-        </w:rPr>
-      </w:pPr>
-      <w:r>
-        <w:rPr>
-          <w:u w:val="single"/>
-        </w:rPr>
-        <w:t>You may include code segments in this part of the report only whenever needed for the explanations of th</w:t>
-      </w:r>
-      <w:r>
-        <w:rPr>
-          <w:u w:val="single"/>
-        </w:rPr>
-        <w:t xml:space="preserve">e software design and approach. </w:t>
-      </w:r>
-      <w:r>
-        <w:rPr>
-          <w:u w:val="single"/>
-        </w:rPr>
-        <w:t>Your code must include comment statements, so do not repeat what is already included in the comment statements. As usual you will need to submit the complete code file separately, and also to include the complete code as an appendix to this report. The code must be readable in the first place and include sufficient comments (per code segment and per line, when needed) for documentation.</w:t>
+        <w:rPr>
+          <w:u w:val="single"/>
+        </w:rPr>
+      </w:pPr>
+      <w:r>
+        <w:rPr>
+          <w:u w:val="single"/>
+        </w:rPr>
+        <w:t>You may include code segments in this part of the report only whenever needed for the explanations of the software design and approach. Your code must include comment statements, so do not repeat what is already included in the comment statements. As usual you will need to submit the complete code file separately, and also to include the complete code as an appendix to this report. The code must be readable in the first place and include sufficient comments (per code segment and per line, when needed) for documentation.</w:t>
       </w:r>
     </w:p>
     <w:p>
@@ -637,13 +521,7 @@
         <w:rPr>
           <w:b/>
         </w:rPr>
-        <w:t>B</w:t>
-      </w:r>
-      <w:r>
-        <w:rPr>
-          <w:b/>
-        </w:rPr>
-        <w:t xml:space="preserve">. </w:t>
+        <w:t xml:space="preserve">B. </w:t>
       </w:r>
       <w:r>
         <w:rPr>
@@ -655,28 +533,15 @@
     </w:p>
     <w:p>
       <w:pPr>
-        <w:jc w:val="both"/>
-        <w:rPr>
-          <w:u w:val="single"/>
-        </w:rPr>
-      </w:pPr>
-      <w:r>
-        <w:rPr>
-          <w:u w:val="single"/>
-        </w:rPr>
-        <w:t xml:space="preserve">Fully </w:t>
-      </w:r>
-      <w:r>
-        <w:rPr>
-          <w:u w:val="single"/>
-        </w:rPr>
-        <w:t xml:space="preserve">document your design and </w:t>
-      </w:r>
-      <w:r>
-        <w:rPr>
-          <w:u w:val="single"/>
-        </w:rPr>
-        <w:t>implementation for the main functionality here. In particular explain:</w:t>
+        <w:rPr>
+          <w:u w:val="single"/>
+        </w:rPr>
+      </w:pPr>
+      <w:r>
+        <w:rPr>
+          <w:u w:val="single"/>
+        </w:rPr>
+        <w:t>Fully document your design and implementation for the main functionality here. In particular explain:</w:t>
       </w:r>
     </w:p>
     <w:p>
@@ -686,19 +551,9 @@
           <w:ilvl w:val="0"/>
           <w:numId w:val="1"/>
         </w:numPr>
-        <w:jc w:val="both"/>
-      </w:pPr>
-      <w:r>
-        <w:t>What the six dance moves are</w:t>
-      </w:r>
-      <w:r>
-        <w:t xml:space="preserve">, and </w:t>
-      </w:r>
-      <w:r>
-        <w:t xml:space="preserve">how </w:t>
-      </w:r>
-      <w:r>
-        <w:t>they are different</w:t>
+      </w:pPr>
+      <w:r>
+        <w:t>What the six dance moves are, and how they are different</w:t>
       </w:r>
     </w:p>
     <w:p>
@@ -708,40 +563,21 @@
           <w:ilvl w:val="1"/>
           <w:numId w:val="1"/>
         </w:numPr>
-        <w:jc w:val="both"/>
-        <w:rPr>
-          <w:color w:val="FF0000"/>
-        </w:rPr>
-      </w:pPr>
-      <w:r>
-        <w:rPr>
-          <w:color w:val="FF0000"/>
-        </w:rPr>
-        <w:t>Dance 1</w:t>
-      </w:r>
-      <w:r>
-        <w:rPr>
-          <w:color w:val="FF0000"/>
-        </w:rPr>
-        <w:t>:</w:t>
-      </w:r>
-      <w:r>
-        <w:rPr>
-          <w:color w:val="FF0000"/>
-        </w:rPr>
-        <w:t xml:space="preserve"> </w:t>
-      </w:r>
-      <w:r>
-        <w:rPr>
-          <w:color w:val="FF0000"/>
-        </w:rPr>
-        <w:t>T</w:t>
-      </w:r>
-      <w:r>
-        <w:rPr>
-          <w:color w:val="FF0000"/>
-        </w:rPr>
-        <w:t>he robot starts facing forward. It then raises its left and right foot in sync . It then rotates its left and right foot in a half circle really fast and then comes back to the starting position slowly.</w:t>
+        <w:rPr>
+          <w:color w:val="FF0000"/>
+        </w:rPr>
+      </w:pPr>
+      <w:r>
+        <w:rPr>
+          <w:color w:val="FF0000"/>
+        </w:rPr>
+        <w:t xml:space="preserve">Dance 1: The robot raises its left and right foot in sync. </w:t>
+      </w:r>
+      <w:r>
+        <w:rPr>
+          <w:color w:val="FF0000"/>
+        </w:rPr>
+        <w:t xml:space="preserve">The feet will tilt right and left, slightly raising the robot. Next, the legs will rotate in half circles, moving the feet outwards then inwards. The robot repeats this movement at different speeds. After this, it will return to the starting position. </w:t>
       </w:r>
     </w:p>
     <w:p>
@@ -751,16 +587,33 @@
           <w:ilvl w:val="1"/>
           <w:numId w:val="1"/>
         </w:numPr>
-        <w:jc w:val="both"/>
-        <w:rPr>
-          <w:color w:val="FF0000"/>
-        </w:rPr>
-      </w:pPr>
-      <w:r>
-        <w:rPr>
-          <w:color w:val="FF0000"/>
-        </w:rPr>
-        <w:t>Dance 2: The robot starts facing forward. It taps its left foot a few times and then shakes its right foot. It then taps its right foot a few times and then shakes its left foot.</w:t>
+        <w:rPr>
+          <w:color w:val="FF0000"/>
+        </w:rPr>
+      </w:pPr>
+      <w:r>
+        <w:rPr>
+          <w:color w:val="FF0000"/>
+        </w:rPr>
+        <w:t>Dance 2: The robot taps its left foot a few times</w:t>
+      </w:r>
+      <w:r>
+        <w:rPr>
+          <w:color w:val="FF0000"/>
+        </w:rPr>
+        <w:t>,</w:t>
+      </w:r>
+      <w:r>
+        <w:rPr>
+          <w:color w:val="FF0000"/>
+        </w:rPr>
+        <w:t xml:space="preserve"> and then shakes its right foot. It then taps its right foot a few times and then shakes its left foot.</w:t>
+      </w:r>
+      <w:r>
+        <w:rPr>
+          <w:color w:val="FF0000"/>
+        </w:rPr>
+        <w:t xml:space="preserve"> This movement is then repeated, rotating between the two feet. </w:t>
       </w:r>
     </w:p>
     <w:p>
@@ -770,16 +623,63 @@
           <w:ilvl w:val="1"/>
           <w:numId w:val="1"/>
         </w:numPr>
-        <w:jc w:val="both"/>
-        <w:rPr>
-          <w:color w:val="FF0000"/>
-        </w:rPr>
-      </w:pPr>
-      <w:r>
-        <w:rPr>
-          <w:color w:val="FF0000"/>
-        </w:rPr>
-        <w:t>Dance 3: The robot starts facing forward. It then quickly turns its feet in towards the center of its body, by doing this it leaves the ground jumping up. It then quickly shifts its feet back to the starting position. This dance move looks like the bottom half of a jumping jack.</w:t>
+        <w:rPr>
+          <w:color w:val="FF0000"/>
+        </w:rPr>
+      </w:pPr>
+      <w:r>
+        <w:rPr>
+          <w:color w:val="FF0000"/>
+        </w:rPr>
+        <w:t xml:space="preserve">Dance 3: </w:t>
+      </w:r>
+      <w:r>
+        <w:rPr>
+          <w:color w:val="FF0000"/>
+        </w:rPr>
+        <w:t xml:space="preserve">The robot initially has its feet facing outward and slightly upward. It then </w:t>
+      </w:r>
+      <w:r>
+        <w:rPr>
+          <w:color w:val="FF0000"/>
+        </w:rPr>
+        <w:t>quickly turns its feet in towards the center of its body</w:t>
+      </w:r>
+      <w:r>
+        <w:rPr>
+          <w:color w:val="FF0000"/>
+        </w:rPr>
+        <w:t xml:space="preserve"> and changes the angle of its feet. B</w:t>
+      </w:r>
+      <w:r>
+        <w:rPr>
+          <w:color w:val="FF0000"/>
+        </w:rPr>
+        <w:t>y doing this</w:t>
+      </w:r>
+      <w:r>
+        <w:rPr>
+          <w:color w:val="FF0000"/>
+        </w:rPr>
+        <w:t>,</w:t>
+      </w:r>
+      <w:r>
+        <w:rPr>
+          <w:color w:val="FF0000"/>
+        </w:rPr>
+        <w:t xml:space="preserve"> </w:t>
+      </w:r>
+      <w:r>
+        <w:rPr>
+          <w:color w:val="FF0000"/>
+        </w:rPr>
+        <w:t>it jumps momentarily off the ground</w:t>
+      </w:r>
+      <w:r>
+        <w:rPr>
+          <w:color w:val="FF0000"/>
+        </w:rPr>
+        <w:t xml:space="preserve">. It then quickly shifts its feet back to the starting position. </w:t>
       </w:r>
     </w:p>
     <w:p>
@@ -789,14 +689,15 @@
           <w:ilvl w:val="1"/>
           <w:numId w:val="1"/>
         </w:numPr>
-        <w:jc w:val="both"/>
-        <w:rPr>
-          <w:color w:val="FF0000"/>
-        </w:rPr>
-      </w:pPr>
-      <w:r>
-        <w:rPr>
-          <w:color w:val="FF0000"/>
+        <w:rPr>
+          <w:color w:val="FF0000"/>
+          <w:highlight w:val="yellow"/>
+        </w:rPr>
+      </w:pPr>
+      <w:r>
+        <w:rPr>
+          <w:color w:val="FF0000"/>
+          <w:highlight w:val="yellow"/>
         </w:rPr>
         <w:t>Dance 4: I think its two similar to 1</w:t>
       </w:r>
@@ -808,16 +709,34 @@
           <w:ilvl w:val="1"/>
           <w:numId w:val="1"/>
         </w:numPr>
-        <w:jc w:val="both"/>
-        <w:rPr>
-          <w:color w:val="FF0000"/>
-        </w:rPr>
-      </w:pPr>
-      <w:r>
-        <w:rPr>
-          <w:color w:val="FF0000"/>
-        </w:rPr>
-        <w:t>Dance 5: The robot starts facing forward. It starts by tapping its right foot a few times. It then taps its left foot a few times as well.</w:t>
+        <w:rPr>
+          <w:color w:val="FF0000"/>
+        </w:rPr>
+      </w:pPr>
+      <w:r>
+        <w:rPr>
+          <w:color w:val="FF0000"/>
+        </w:rPr>
+        <w:lastRenderedPageBreak/>
+        <w:t>Dance 5: The robot starts by tapping its right foot a few times</w:t>
+      </w:r>
+      <w:r>
+        <w:rPr>
+          <w:color w:val="FF0000"/>
+        </w:rPr>
+        <w:t>. It does this by changing the angle of the foot</w:t>
+      </w:r>
+      <w:r>
+        <w:rPr>
+          <w:color w:val="FF0000"/>
+        </w:rPr>
+        <w:t xml:space="preserve">. </w:t>
+      </w:r>
+      <w:r>
+        <w:rPr>
+          <w:color w:val="FF0000"/>
+        </w:rPr>
+        <w:t xml:space="preserve">The robot then starts doing the same movement on its left foot. The movement is continued and the foot that taps switches between right and left. </w:t>
       </w:r>
     </w:p>
     <w:p>
@@ -827,23 +746,39 @@
           <w:ilvl w:val="1"/>
           <w:numId w:val="1"/>
         </w:numPr>
-        <w:jc w:val="both"/>
-        <w:rPr>
-          <w:color w:val="FF0000"/>
-        </w:rPr>
-      </w:pPr>
-      <w:r>
-        <w:rPr>
-          <w:color w:val="FF0000"/>
-        </w:rPr>
-        <w:lastRenderedPageBreak/>
-        <w:t xml:space="preserve">Dance 6:  The robot starts facing forward. It then shifts the bottom motors to make the robot look like its standing on its tippy toes. </w:t>
-      </w:r>
-      <w:r>
-        <w:rPr>
-          <w:color w:val="FF0000"/>
-        </w:rPr>
-        <w:t>It then shifts its knees to make it look like it is pointing its toes to the center of its body. It then returns to its original position.</w:t>
+        <w:rPr>
+          <w:color w:val="FF0000"/>
+        </w:rPr>
+      </w:pPr>
+      <w:r>
+        <w:rPr>
+          <w:color w:val="FF0000"/>
+        </w:rPr>
+        <w:t xml:space="preserve">Dance 6:  The robot shifts the bottom motors to make the robot look like its standing on its tippy toes. </w:t>
+      </w:r>
+      <w:r>
+        <w:rPr>
+          <w:color w:val="FF0000"/>
+        </w:rPr>
+        <w:t xml:space="preserve">To do this, it rotates its feet inwards changes the angle of the feet dramatically so its raised high off the group. </w:t>
+      </w:r>
+      <w:r>
+        <w:rPr>
+          <w:color w:val="FF0000"/>
+        </w:rPr>
+        <w:t>It then returns to its original position</w:t>
+      </w:r>
+      <w:r>
+        <w:rPr>
+          <w:color w:val="FF0000"/>
+        </w:rPr>
+        <w:t xml:space="preserve"> and repeats this movement</w:t>
+      </w:r>
+      <w:r>
+        <w:rPr>
+          <w:color w:val="FF0000"/>
+        </w:rPr>
+        <w:t>.</w:t>
       </w:r>
     </w:p>
     <w:p>
@@ -853,7 +788,6 @@
           <w:ilvl w:val="0"/>
           <w:numId w:val="1"/>
         </w:numPr>
-        <w:jc w:val="both"/>
       </w:pPr>
       <w:r>
         <w:t>How you have implemented each of the six robot moves</w:t>
@@ -862,16 +796,83 @@
     <w:p>
       <w:pPr>
         <w:ind w:left="720"/>
-        <w:jc w:val="both"/>
-        <w:rPr>
-          <w:color w:val="FF0000"/>
-        </w:rPr>
-      </w:pPr>
-      <w:r>
-        <w:rPr>
-          <w:color w:val="FF0000"/>
-        </w:rPr>
-        <w:t>Each dance move was first worked on in a separate file called dance1, dance2, dance3 etc. In this separate file the dance move was thoroughly tested and worked out. When the dance move was finished it was integrated into the main file. Where we added the threading with the piezo buzzer and ultrasonic sensor.</w:t>
+        <w:rPr>
+          <w:color w:val="FF0000"/>
+        </w:rPr>
+      </w:pPr>
+      <w:r>
+        <w:rPr>
+          <w:color w:val="FF0000"/>
+        </w:rPr>
+        <w:t>To implement the dance moves, e</w:t>
+      </w:r>
+      <w:r>
+        <w:rPr>
+          <w:color w:val="FF0000"/>
+        </w:rPr>
+        <w:t xml:space="preserve">ach </w:t>
+      </w:r>
+      <w:r>
+        <w:rPr>
+          <w:color w:val="FF0000"/>
+        </w:rPr>
+        <w:t xml:space="preserve">move </w:t>
+      </w:r>
+      <w:r>
+        <w:rPr>
+          <w:color w:val="FF0000"/>
+        </w:rPr>
+        <w:t xml:space="preserve">was </w:t>
+      </w:r>
+      <w:r>
+        <w:rPr>
+          <w:color w:val="FF0000"/>
+        </w:rPr>
+        <w:t xml:space="preserve">developed in different files (dance1, dance 2 </w:t>
+      </w:r>
+      <w:proofErr w:type="spellStart"/>
+      <w:r>
+        <w:rPr>
+          <w:color w:val="FF0000"/>
+        </w:rPr>
+        <w:t>etc</w:t>
+      </w:r>
+      <w:proofErr w:type="spellEnd"/>
+      <w:r>
+        <w:rPr>
+          <w:color w:val="FF0000"/>
+        </w:rPr>
+        <w:t xml:space="preserve">). All the separate files were </w:t>
+      </w:r>
+      <w:r>
+        <w:rPr>
+          <w:color w:val="FF0000"/>
+        </w:rPr>
+        <w:t xml:space="preserve">thoroughly tested </w:t>
+      </w:r>
+      <w:r>
+        <w:rPr>
+          <w:color w:val="FF0000"/>
+        </w:rPr>
+        <w:t>and adjusted as necessary</w:t>
+      </w:r>
+      <w:r>
+        <w:rPr>
+          <w:color w:val="FF0000"/>
+        </w:rPr>
+        <w:t xml:space="preserve">. </w:t>
+      </w:r>
+      <w:r>
+        <w:rPr>
+          <w:color w:val="FF0000"/>
+        </w:rPr>
+        <w:t xml:space="preserve">Once all the subfiles were completed, they were integrated into the main coding file of the robot dancing. For a smooth process and to make the robot “dance” more naturally, </w:t>
+      </w:r>
+      <w:r>
+        <w:rPr>
+          <w:color w:val="FF0000"/>
+        </w:rPr>
+        <w:t>we added the threading with the piezo buzzer and ultrasonic sensor.</w:t>
       </w:r>
     </w:p>
     <w:p>
@@ -881,63 +882,27 @@
           <w:ilvl w:val="0"/>
           <w:numId w:val="1"/>
         </w:numPr>
-        <w:jc w:val="both"/>
-      </w:pPr>
-      <w:r>
-        <w:t>What info the LCD displays</w:t>
-      </w:r>
-      <w:r>
-        <w:t xml:space="preserve"> and how it</w:t>
-      </w:r>
-      <w:r>
-        <w:t xml:space="preserve"> has</w:t>
-      </w:r>
-      <w:r>
-        <w:t xml:space="preserve"> been mounted</w:t>
-      </w:r>
-      <w:r>
-        <w:t>/attached</w:t>
-      </w:r>
-      <w:r>
-        <w:t xml:space="preserve"> for </w:t>
-      </w:r>
-      <w:r>
-        <w:t>optimal</w:t>
-      </w:r>
-      <w:r>
-        <w:t xml:space="preserve"> viewing</w:t>
+      </w:pPr>
+      <w:r>
+        <w:t>What info the LCD displays and how it has been mounted/attached for optimal viewing</w:t>
       </w:r>
     </w:p>
     <w:p>
       <w:pPr>
         <w:ind w:left="720"/>
-        <w:jc w:val="both"/>
-        <w:rPr>
-          <w:color w:val="FF0000"/>
-        </w:rPr>
-      </w:pPr>
-      <w:r>
-        <w:rPr>
-          <w:color w:val="FF0000"/>
-        </w:rPr>
-        <w:t xml:space="preserve">The LCD display was mounted on the breadboard which sits inside the robot’s shell. At the beginning it shows a smiley face that says, “hello </w:t>
-      </w:r>
-      <w:r>
-        <w:rPr>
-          <w:color w:val="FF0000"/>
-        </w:rPr>
-        <w:t>I’</w:t>
-      </w:r>
-      <w:r>
-        <w:rPr>
-          <w:color w:val="FF0000"/>
-        </w:rPr>
-        <w:t>m bub”. Then it changes to “danceX” where X is the dance it is currently preforming.</w:t>
-      </w:r>
-    </w:p>
-    <w:p>
-      <w:pPr>
-        <w:jc w:val="both"/>
+        <w:rPr>
+          <w:color w:val="FF0000"/>
+        </w:rPr>
+      </w:pPr>
+      <w:r>
+        <w:rPr>
+          <w:color w:val="FF0000"/>
+        </w:rPr>
+        <w:t xml:space="preserve">The LCD display will show and add certain elements to our dancing robot. The LCD is mounted on the breadboard (which sits inside the robot’s shell) so that it can easily be viewed. On the display, when the robot first starts to dance, it will show a smiley face, and at the same time the speaker will sound “Hello, I’m bub”. The robot then begins to dance, which will be dances 1 through 6. </w:t>
+      </w:r>
+    </w:p>
+    <w:p>
+      <w:pPr>
         <w:rPr>
           <w:b/>
           <w:color w:val="C45911" w:themeColor="accent2" w:themeShade="BF"/>
@@ -960,34 +925,20 @@
           <w:b/>
           <w:color w:val="C45911" w:themeColor="accent2" w:themeShade="BF"/>
         </w:rPr>
-        <w:t>Technical documentation for the a</w:t>
-      </w:r>
-      <w:r>
-        <w:rPr>
-          <w:b/>
-          <w:color w:val="C45911" w:themeColor="accent2" w:themeShade="BF"/>
-        </w:rPr>
-        <w:t xml:space="preserve">dditional functionality </w:t>
-      </w:r>
-    </w:p>
-    <w:p>
-      <w:pPr>
-        <w:jc w:val="both"/>
-        <w:rPr>
-          <w:u w:val="single"/>
-        </w:rPr>
-      </w:pPr>
-      <w:r>
-        <w:rPr>
-          <w:u w:val="single"/>
-        </w:rPr>
-        <w:t xml:space="preserve">Fully document your design and implementation for the additional functionality here. </w:t>
-      </w:r>
-      <w:r>
-        <w:rPr>
-          <w:u w:val="single"/>
-        </w:rPr>
-        <w:t>Explain:</w:t>
+        <w:t xml:space="preserve">Technical documentation for the additional functionality </w:t>
+      </w:r>
+    </w:p>
+    <w:p>
+      <w:pPr>
+        <w:rPr>
+          <w:u w:val="single"/>
+        </w:rPr>
+      </w:pPr>
+      <w:r>
+        <w:rPr>
+          <w:u w:val="single"/>
+        </w:rPr>
+        <w:t>Fully document your design and implementation for the additional functionality here. Explain:</w:t>
       </w:r>
     </w:p>
     <w:p>
@@ -997,13 +948,9 @@
           <w:ilvl w:val="0"/>
           <w:numId w:val="2"/>
         </w:numPr>
-        <w:jc w:val="both"/>
-      </w:pPr>
-      <w:r>
-        <w:t xml:space="preserve">What the additional functionalities </w:t>
-      </w:r>
-      <w:r>
-        <w:t>are</w:t>
+      </w:pPr>
+      <w:r>
+        <w:t>What the additional functionalities are</w:t>
       </w:r>
     </w:p>
     <w:p>
@@ -1013,7 +960,6 @@
           <w:ilvl w:val="1"/>
           <w:numId w:val="2"/>
         </w:numPr>
-        <w:jc w:val="both"/>
         <w:rPr>
           <w:color w:val="FF0000"/>
         </w:rPr>
@@ -1032,7 +978,6 @@
           <w:ilvl w:val="1"/>
           <w:numId w:val="2"/>
         </w:numPr>
-        <w:jc w:val="both"/>
         <w:rPr>
           <w:color w:val="FF0000"/>
         </w:rPr>
@@ -1057,28 +1002,9 @@
           <w:ilvl w:val="0"/>
           <w:numId w:val="2"/>
         </w:numPr>
-        <w:jc w:val="both"/>
-      </w:pPr>
-      <w:r>
-        <w:t xml:space="preserve">Include the list of the </w:t>
-      </w:r>
-      <w:r>
-        <w:t xml:space="preserve">additional </w:t>
-      </w:r>
-      <w:r>
-        <w:t>component</w:t>
-      </w:r>
-      <w:r>
-        <w:t>s</w:t>
-      </w:r>
-      <w:r>
-        <w:t xml:space="preserve"> </w:t>
-      </w:r>
-      <w:r>
-        <w:t xml:space="preserve">you </w:t>
-      </w:r>
-      <w:r>
-        <w:t>used</w:t>
+      </w:pPr>
+      <w:r>
+        <w:t>Include the list of the additional components you used</w:t>
       </w:r>
     </w:p>
     <w:p>
@@ -1088,7 +1014,6 @@
           <w:ilvl w:val="1"/>
           <w:numId w:val="2"/>
         </w:numPr>
-        <w:jc w:val="both"/>
         <w:rPr>
           <w:color w:val="FF0000"/>
         </w:rPr>
@@ -1107,7 +1032,6 @@
           <w:ilvl w:val="1"/>
           <w:numId w:val="2"/>
         </w:numPr>
-        <w:jc w:val="both"/>
         <w:rPr>
           <w:color w:val="FF0000"/>
         </w:rPr>
@@ -1126,7 +1050,6 @@
           <w:ilvl w:val="0"/>
           <w:numId w:val="2"/>
         </w:numPr>
-        <w:jc w:val="both"/>
       </w:pPr>
       <w:r>
         <w:t>The hardware implementation</w:t>
@@ -1139,7 +1062,6 @@
           <w:ilvl w:val="1"/>
           <w:numId w:val="2"/>
         </w:numPr>
-        <w:jc w:val="both"/>
         <w:rPr>
           <w:color w:val="FF0000"/>
         </w:rPr>
@@ -1158,7 +1080,6 @@
           <w:ilvl w:val="1"/>
           <w:numId w:val="2"/>
         </w:numPr>
-        <w:jc w:val="both"/>
         <w:rPr>
           <w:color w:val="FF0000"/>
         </w:rPr>
@@ -1177,7 +1098,6 @@
           <w:ilvl w:val="1"/>
           <w:numId w:val="2"/>
         </w:numPr>
-        <w:jc w:val="both"/>
         <w:rPr>
           <w:color w:val="FF0000"/>
         </w:rPr>
@@ -1196,7 +1116,6 @@
           <w:ilvl w:val="0"/>
           <w:numId w:val="2"/>
         </w:numPr>
-        <w:jc w:val="both"/>
       </w:pPr>
       <w:r>
         <w:t>The software implementation</w:t>
@@ -1209,53 +1128,242 @@
           <w:ilvl w:val="1"/>
           <w:numId w:val="2"/>
         </w:numPr>
-        <w:jc w:val="both"/>
-        <w:rPr>
-          <w:color w:val="FF0000"/>
-        </w:rPr>
-      </w:pPr>
-      <w:r>
-        <w:rPr>
-          <w:color w:val="FF0000"/>
-        </w:rPr>
-        <w:t>To implement this in each dance move we would make it seem like there were two thread running but in reality, there was only one. We would switch between moving the robot, checking the ultrasonic sensor and playing the buzzer. To play the buzzer we had two lists one for the note and another one for how long the note plays for. Every time a note was played the index was incremented. At the beginning of each dance move we check if the whole song has been played and if it was the song restarts and index was set to zero. For the ultrasonic sensor we would check if the distance was less than 4cm and if it was it would play a song. When playing the buzzer and using the ultrasonic sensor we would do a small part of the dance move, play the buzzer and check the ultrasonic sensor.</w:t>
-      </w:r>
-    </w:p>
-    <w:p>
-      <w:pPr>
-        <w:jc w:val="both"/>
-        <w:rPr>
-          <w:b/>
-        </w:rPr>
-      </w:pPr>
-    </w:p>
-    <w:p>
-      <w:pPr>
-        <w:jc w:val="both"/>
-        <w:rPr>
-          <w:b/>
-        </w:rPr>
-      </w:pPr>
-    </w:p>
-    <w:p>
-      <w:pPr>
-        <w:jc w:val="both"/>
-        <w:rPr>
-          <w:b/>
-        </w:rPr>
-      </w:pPr>
-    </w:p>
-    <w:p>
-      <w:pPr>
-        <w:jc w:val="both"/>
-        <w:rPr>
-          <w:b/>
-        </w:rPr>
-      </w:pPr>
-    </w:p>
-    <w:p>
-      <w:pPr>
-        <w:jc w:val="both"/>
+        <w:rPr>
+          <w:color w:val="FF0000"/>
+        </w:rPr>
+      </w:pPr>
+      <w:r>
+        <w:rPr>
+          <w:color w:val="FF0000"/>
+        </w:rPr>
+        <w:t>In order t</w:t>
+      </w:r>
+      <w:r>
+        <w:rPr>
+          <w:color w:val="FF0000"/>
+        </w:rPr>
+        <w:t xml:space="preserve">o implement </w:t>
+      </w:r>
+      <w:r>
+        <w:rPr>
+          <w:color w:val="FF0000"/>
+        </w:rPr>
+        <w:t>the software</w:t>
+      </w:r>
+      <w:r>
+        <w:rPr>
+          <w:color w:val="FF0000"/>
+        </w:rPr>
+        <w:t xml:space="preserve"> </w:t>
+      </w:r>
+      <w:r>
+        <w:rPr>
+          <w:color w:val="FF0000"/>
+        </w:rPr>
+        <w:t>of</w:t>
+      </w:r>
+      <w:r>
+        <w:rPr>
+          <w:color w:val="FF0000"/>
+        </w:rPr>
+        <w:t xml:space="preserve"> each dance move</w:t>
+      </w:r>
+      <w:r>
+        <w:rPr>
+          <w:color w:val="FF0000"/>
+        </w:rPr>
+        <w:t>,</w:t>
+      </w:r>
+      <w:r>
+        <w:rPr>
+          <w:color w:val="FF0000"/>
+        </w:rPr>
+        <w:t xml:space="preserve"> it </w:t>
+      </w:r>
+      <w:r>
+        <w:rPr>
+          <w:color w:val="FF0000"/>
+        </w:rPr>
+        <w:t xml:space="preserve">would </w:t>
+      </w:r>
+      <w:r>
+        <w:rPr>
+          <w:color w:val="FF0000"/>
+        </w:rPr>
+        <w:t>seem like there were two thread running</w:t>
+      </w:r>
+      <w:r>
+        <w:rPr>
+          <w:color w:val="FF0000"/>
+        </w:rPr>
+        <w:t>,</w:t>
+      </w:r>
+      <w:r>
+        <w:rPr>
+          <w:color w:val="FF0000"/>
+        </w:rPr>
+        <w:t xml:space="preserve"> </w:t>
+      </w:r>
+      <w:r>
+        <w:rPr>
+          <w:color w:val="FF0000"/>
+        </w:rPr>
+        <w:t>however</w:t>
+      </w:r>
+      <w:r>
+        <w:rPr>
+          <w:color w:val="FF0000"/>
+        </w:rPr>
+        <w:t xml:space="preserve">, there was only one. </w:t>
+      </w:r>
+      <w:r>
+        <w:rPr>
+          <w:color w:val="FF0000"/>
+        </w:rPr>
+        <w:t>To be checking the outer environment constantly, w</w:t>
+      </w:r>
+      <w:r>
+        <w:rPr>
+          <w:color w:val="FF0000"/>
+        </w:rPr>
+        <w:t>e would switch between moving the robot, checking the ultrasonic sensor and playing the buzzer. To play the buzzer</w:t>
+      </w:r>
+      <w:r>
+        <w:rPr>
+          <w:color w:val="FF0000"/>
+        </w:rPr>
+        <w:t>,</w:t>
+      </w:r>
+      <w:r>
+        <w:rPr>
+          <w:color w:val="FF0000"/>
+        </w:rPr>
+        <w:t xml:space="preserve"> we ha</w:t>
+      </w:r>
+      <w:r>
+        <w:rPr>
+          <w:color w:val="FF0000"/>
+        </w:rPr>
+        <w:t>ve</w:t>
+      </w:r>
+      <w:r>
+        <w:rPr>
+          <w:color w:val="FF0000"/>
+        </w:rPr>
+        <w:t xml:space="preserve"> two lists</w:t>
+      </w:r>
+      <w:r>
+        <w:rPr>
+          <w:color w:val="FF0000"/>
+        </w:rPr>
+        <w:t>;</w:t>
+      </w:r>
+      <w:r>
+        <w:rPr>
+          <w:color w:val="FF0000"/>
+        </w:rPr>
+        <w:t xml:space="preserve"> one for the note and another one for how long the note plays. Every time a note </w:t>
+      </w:r>
+      <w:r>
+        <w:rPr>
+          <w:color w:val="FF0000"/>
+        </w:rPr>
+        <w:t>is</w:t>
+      </w:r>
+      <w:r>
+        <w:rPr>
+          <w:color w:val="FF0000"/>
+        </w:rPr>
+        <w:t xml:space="preserve"> played</w:t>
+      </w:r>
+      <w:r>
+        <w:rPr>
+          <w:color w:val="FF0000"/>
+        </w:rPr>
+        <w:t>,</w:t>
+      </w:r>
+      <w:r>
+        <w:rPr>
+          <w:color w:val="FF0000"/>
+        </w:rPr>
+        <w:t xml:space="preserve"> the index was incremented. At the beginning of each dance move</w:t>
+      </w:r>
+      <w:r>
+        <w:rPr>
+          <w:color w:val="FF0000"/>
+        </w:rPr>
+        <w:t>,</w:t>
+      </w:r>
+      <w:r>
+        <w:rPr>
+          <w:color w:val="FF0000"/>
+        </w:rPr>
+        <w:t xml:space="preserve"> </w:t>
+      </w:r>
+      <w:r>
+        <w:rPr>
+          <w:color w:val="FF0000"/>
+        </w:rPr>
+        <w:t>the song is checked to determine if the song has finished and the song restarts (where the index goes to zero)</w:t>
+      </w:r>
+      <w:r>
+        <w:rPr>
+          <w:color w:val="FF0000"/>
+        </w:rPr>
+        <w:t xml:space="preserve">. </w:t>
+      </w:r>
+      <w:r>
+        <w:rPr>
+          <w:color w:val="FF0000"/>
+        </w:rPr>
+        <w:lastRenderedPageBreak/>
+        <w:t>For the ultrasonic sensor</w:t>
+      </w:r>
+      <w:r>
+        <w:rPr>
+          <w:color w:val="FF0000"/>
+        </w:rPr>
+        <w:t>,</w:t>
+      </w:r>
+      <w:r>
+        <w:rPr>
+          <w:color w:val="FF0000"/>
+        </w:rPr>
+        <w:t xml:space="preserve"> we would check if the distance was less than 4cm </w:t>
+      </w:r>
+      <w:r>
+        <w:rPr>
+          <w:color w:val="FF0000"/>
+        </w:rPr>
+        <w:t>to determine</w:t>
+      </w:r>
+      <w:r>
+        <w:rPr>
+          <w:color w:val="FF0000"/>
+        </w:rPr>
+        <w:t xml:space="preserve"> if </w:t>
+      </w:r>
+      <w:r>
+        <w:rPr>
+          <w:color w:val="FF0000"/>
+        </w:rPr>
+        <w:t>it plays a</w:t>
+      </w:r>
+      <w:r>
+        <w:rPr>
+          <w:color w:val="FF0000"/>
+        </w:rPr>
+        <w:t xml:space="preserve"> song. </w:t>
+      </w:r>
+      <w:r>
+        <w:rPr>
+          <w:color w:val="FF0000"/>
+        </w:rPr>
+        <w:t xml:space="preserve">While using the buzzer and ultrasonic sensor, the robot would continue to dance. Once one cycle was done, the software would re-check the components, and continue to do this in a loop. </w:t>
+      </w:r>
+    </w:p>
+    <w:p>
+      <w:pPr>
         <w:rPr>
           <w:b/>
           <w:color w:val="C45911" w:themeColor="accent2" w:themeShade="BF"/>
@@ -1265,35 +1373,573 @@
         <w:rPr>
           <w:b/>
         </w:rPr>
-        <w:t>D</w:t>
-      </w:r>
-      <w:r>
-        <w:rPr>
-          <w:b/>
+        <w:t xml:space="preserve">D. </w:t>
+      </w:r>
+      <w:r>
+        <w:rPr>
+          <w:b/>
+          <w:color w:val="C45911" w:themeColor="accent2" w:themeShade="BF"/>
+        </w:rPr>
+        <w:t>Test and evaluations</w:t>
+      </w:r>
+    </w:p>
+    <w:p>
+      <w:pPr>
+        <w:rPr>
+          <w:bCs/>
+          <w:color w:val="FF0000"/>
+        </w:rPr>
+      </w:pPr>
+      <w:r>
+        <w:rPr>
+          <w:b/>
+          <w:color w:val="C45911" w:themeColor="accent2" w:themeShade="BF"/>
+        </w:rPr>
+        <w:tab/>
+      </w:r>
+      <w:r>
+        <w:rPr>
+          <w:bCs/>
+          <w:color w:val="FF0000"/>
+        </w:rPr>
+        <w:t>While doing this project</w:t>
+      </w:r>
+      <w:r>
+        <w:rPr>
+          <w:bCs/>
+          <w:color w:val="FF0000"/>
+        </w:rPr>
+        <w:t>,</w:t>
+      </w:r>
+      <w:r>
+        <w:rPr>
+          <w:bCs/>
+          <w:color w:val="FF0000"/>
+        </w:rPr>
+        <w:t xml:space="preserve"> our goal was to have a bug free robot</w:t>
+      </w:r>
+      <w:r>
+        <w:rPr>
+          <w:bCs/>
+          <w:color w:val="FF0000"/>
+        </w:rPr>
+        <w:t xml:space="preserve">. This demonstrates the need to have testing and shows its importance. </w:t>
+      </w:r>
+      <w:r>
+        <w:rPr>
+          <w:bCs/>
+          <w:color w:val="FF0000"/>
+        </w:rPr>
+        <w:t xml:space="preserve">To </w:t>
+      </w:r>
+      <w:r>
+        <w:rPr>
+          <w:bCs/>
+          <w:color w:val="FF0000"/>
+        </w:rPr>
+        <w:t>ensure</w:t>
+      </w:r>
+      <w:r>
+        <w:rPr>
+          <w:bCs/>
+          <w:color w:val="FF0000"/>
+        </w:rPr>
+        <w:t xml:space="preserve"> that our integration </w:t>
+      </w:r>
+      <w:r>
+        <w:rPr>
+          <w:bCs/>
+          <w:color w:val="FF0000"/>
+        </w:rPr>
+        <w:t xml:space="preserve">easily allows for debugging, </w:t>
+      </w:r>
+      <w:r>
+        <w:rPr>
+          <w:bCs/>
+          <w:color w:val="FF0000"/>
+        </w:rPr>
+        <w:t xml:space="preserve">every individual component was thoroughly tested before it was </w:t>
+      </w:r>
+      <w:r>
+        <w:rPr>
+          <w:bCs/>
+          <w:color w:val="FF0000"/>
+        </w:rPr>
+        <w:t>added</w:t>
+      </w:r>
+      <w:r>
+        <w:rPr>
+          <w:bCs/>
+          <w:color w:val="FF0000"/>
+        </w:rPr>
+        <w:t xml:space="preserve">. For example, when </w:t>
+      </w:r>
+      <w:r>
+        <w:rPr>
+          <w:bCs/>
+          <w:color w:val="FF0000"/>
+        </w:rPr>
+        <w:t>preparing the robot,</w:t>
+      </w:r>
+      <w:r>
+        <w:rPr>
+          <w:bCs/>
+          <w:color w:val="FF0000"/>
+        </w:rPr>
+        <w:t xml:space="preserve"> we tested each servo motor with the previously written raspberry pi code before </w:t>
+      </w:r>
+      <w:r>
+        <w:rPr>
+          <w:bCs/>
+          <w:color w:val="FF0000"/>
+        </w:rPr>
+        <w:t xml:space="preserve">implementing </w:t>
+      </w:r>
+      <w:r>
+        <w:rPr>
+          <w:bCs/>
+          <w:color w:val="FF0000"/>
+        </w:rPr>
+        <w:t xml:space="preserve">putting the </w:t>
+      </w:r>
+      <w:r>
+        <w:rPr>
+          <w:bCs/>
+          <w:color w:val="FF0000"/>
+        </w:rPr>
+        <w:t xml:space="preserve">new </w:t>
+      </w:r>
+      <w:r>
+        <w:rPr>
+          <w:bCs/>
+          <w:color w:val="FF0000"/>
+        </w:rPr>
+        <w:t>servo on</w:t>
+      </w:r>
+      <w:r>
+        <w:rPr>
+          <w:bCs/>
+          <w:color w:val="FF0000"/>
+        </w:rPr>
+        <w:t>to</w:t>
+      </w:r>
+      <w:r>
+        <w:rPr>
+          <w:bCs/>
+          <w:color w:val="FF0000"/>
+        </w:rPr>
+        <w:t xml:space="preserve"> the robot. By doing this</w:t>
+      </w:r>
+      <w:r>
+        <w:rPr>
+          <w:bCs/>
+          <w:color w:val="FF0000"/>
+        </w:rPr>
+        <w:t>,</w:t>
+      </w:r>
+      <w:r>
+        <w:rPr>
+          <w:bCs/>
+          <w:color w:val="FF0000"/>
+        </w:rPr>
+        <w:t xml:space="preserve"> we found out that a motor was not working</w:t>
+      </w:r>
+      <w:r>
+        <w:rPr>
+          <w:bCs/>
+          <w:color w:val="FF0000"/>
+        </w:rPr>
+        <w:t xml:space="preserve"> and was able to replace it before testing our newly developed code</w:t>
+      </w:r>
+      <w:r>
+        <w:rPr>
+          <w:bCs/>
+          <w:color w:val="FF0000"/>
+        </w:rPr>
+        <w:t>.</w:t>
+      </w:r>
+    </w:p>
+    <w:p>
+      <w:pPr>
+        <w:rPr>
+          <w:bCs/>
+          <w:color w:val="FF0000"/>
+        </w:rPr>
+      </w:pPr>
+      <w:r>
+        <w:rPr>
+          <w:bCs/>
+          <w:color w:val="FF0000"/>
+        </w:rPr>
+        <w:tab/>
+        <w:t>With respect to testing with the code</w:t>
+      </w:r>
+      <w:r>
+        <w:rPr>
+          <w:bCs/>
+          <w:color w:val="FF0000"/>
+        </w:rPr>
+        <w:t>,</w:t>
+      </w:r>
+      <w:r>
+        <w:rPr>
+          <w:bCs/>
+          <w:color w:val="FF0000"/>
+        </w:rPr>
+        <w:t xml:space="preserve"> </w:t>
+      </w:r>
+      <w:r>
+        <w:rPr>
+          <w:bCs/>
+          <w:color w:val="FF0000"/>
+        </w:rPr>
+        <w:t>each partition was coded separately and tested rigorously.</w:t>
+      </w:r>
+      <w:r>
+        <w:rPr>
+          <w:bCs/>
+          <w:color w:val="FF0000"/>
+        </w:rPr>
+        <w:t xml:space="preserve"> </w:t>
+      </w:r>
+      <w:r>
+        <w:rPr>
+          <w:bCs/>
+          <w:color w:val="FF0000"/>
+        </w:rPr>
+        <w:t>This made it simple and easy to find errors in the code and allowed for solutions to be implemented. From there,</w:t>
+      </w:r>
+      <w:r>
+        <w:rPr>
+          <w:bCs/>
+          <w:color w:val="FF0000"/>
+        </w:rPr>
+        <w:t xml:space="preserve"> we would integrate that part of the code into the main robot</w:t>
+      </w:r>
+      <w:r>
+        <w:rPr>
+          <w:bCs/>
+          <w:color w:val="FF0000"/>
+        </w:rPr>
+        <w:t xml:space="preserve"> function</w:t>
+      </w:r>
+      <w:r>
+        <w:rPr>
+          <w:bCs/>
+          <w:color w:val="FF0000"/>
         </w:rPr>
         <w:t xml:space="preserve">. </w:t>
       </w:r>
       <w:r>
         <w:rPr>
+          <w:bCs/>
+          <w:color w:val="FF0000"/>
+        </w:rPr>
+        <w:t>This process</w:t>
+      </w:r>
+      <w:r>
+        <w:rPr>
+          <w:bCs/>
+          <w:color w:val="FF0000"/>
+        </w:rPr>
+        <w:t xml:space="preserve"> reduced the number of bugs in our code</w:t>
+      </w:r>
+      <w:r>
+        <w:rPr>
+          <w:bCs/>
+          <w:color w:val="FF0000"/>
+        </w:rPr>
+        <w:t xml:space="preserve"> and allowed us to speed up the integration stages.</w:t>
+      </w:r>
+    </w:p>
+    <w:p>
+      <w:pPr>
+        <w:rPr>
+          <w:bCs/>
+          <w:color w:val="FF0000"/>
+        </w:rPr>
+      </w:pPr>
+      <w:r>
+        <w:rPr>
+          <w:bCs/>
+          <w:color w:val="FF0000"/>
+        </w:rPr>
+        <w:tab/>
+        <w:t xml:space="preserve">When analyzing initial concerns with the robot, the first one that popped to mind was how the motors were receiving power. Only three motors can run at a time. At first, we attempted to reduce the noise by adding capacitors, but this failed to work. To fix this problem, we looked more closely at the documentation of the motors and the </w:t>
+      </w:r>
+      <w:proofErr w:type="spellStart"/>
+      <w:r>
+        <w:rPr>
+          <w:bCs/>
+          <w:color w:val="FF0000"/>
+        </w:rPr>
+        <w:t>ItsyBitsy</w:t>
+      </w:r>
+      <w:proofErr w:type="spellEnd"/>
+      <w:r>
+        <w:rPr>
+          <w:bCs/>
+          <w:color w:val="FF0000"/>
+        </w:rPr>
+        <w:t xml:space="preserve">. Once doing this, we realized that you could provide power using the USB power source, not the 3V power source, and this resolved all of our concerns.  </w:t>
+      </w:r>
+    </w:p>
+    <w:p>
+      <w:pPr>
+        <w:rPr>
+          <w:u w:val="single"/>
+        </w:rPr>
+      </w:pPr>
+      <w:r>
+        <w:rPr>
+          <w:u w:val="single"/>
+        </w:rPr>
+        <w:t>Explain your evaluation and testing procedures for hardware and software. Please demonstrate systematic testing, debugging and continuous integration. Include the problems you have encountered and how you resolve them, as well as best practices you have incorporated.</w:t>
+      </w:r>
+    </w:p>
+    <w:p>
+      <w:pPr>
+        <w:rPr>
+          <w:b/>
+        </w:rPr>
+      </w:pPr>
+      <w:r>
+        <w:rPr>
+          <w:b/>
+        </w:rPr>
+        <w:t>E</w:t>
+      </w:r>
+      <w:r>
+        <w:rPr>
+          <w:b/>
+        </w:rPr>
+        <w:t xml:space="preserve">. </w:t>
+      </w:r>
+      <w:r>
+        <w:rPr>
           <w:b/>
           <w:color w:val="C45911" w:themeColor="accent2" w:themeShade="BF"/>
         </w:rPr>
-        <w:t>Test and evaluations</w:t>
-      </w:r>
-    </w:p>
-    <w:p>
-      <w:pPr>
-        <w:jc w:val="both"/>
-        <w:rPr>
-          <w:bCs/>
-          <w:color w:val="FF0000"/>
-        </w:rPr>
-      </w:pPr>
+        <w:t>Conclusions and Reflections</w:t>
+      </w:r>
+    </w:p>
+    <w:p>
+      <w:pPr>
+        <w:rPr>
+          <w:u w:val="single"/>
+        </w:rPr>
+      </w:pPr>
+      <w:r>
+        <w:rPr>
+          <w:u w:val="single"/>
+        </w:rPr>
+        <w:t xml:space="preserve">Reflect and conclude on the lessons, tricks or interesting concepts you have learned during the project. </w:t>
+      </w:r>
+    </w:p>
+    <w:p>
+      <w:pPr>
+        <w:rPr>
+          <w:u w:val="single"/>
+        </w:rPr>
+      </w:pPr>
+      <w:r>
+        <w:rPr>
+          <w:u w:val="single"/>
+        </w:rPr>
+        <w:t xml:space="preserve">Also reflect on other aspects such as </w:t>
+      </w:r>
+      <w:proofErr w:type="gramStart"/>
+      <w:r>
+        <w:rPr>
+          <w:u w:val="single"/>
+        </w:rPr>
+        <w:t>team work</w:t>
+      </w:r>
+      <w:proofErr w:type="gramEnd"/>
+      <w:r>
+        <w:rPr>
+          <w:u w:val="single"/>
+        </w:rPr>
+        <w:t>, project management, time management, ...</w:t>
+      </w:r>
+    </w:p>
+    <w:p>
+      <w:pPr>
+        <w:ind w:firstLine="720"/>
+        <w:rPr>
+          <w:color w:val="FF0000"/>
+        </w:rPr>
+      </w:pPr>
+      <w:r>
+        <w:rPr>
+          <w:color w:val="FF0000"/>
+        </w:rPr>
+        <w:t xml:space="preserve">Our whole group loved doing this project. We learned a lot of new things.  We learned the importance of teamwork and project management. </w:t>
+      </w:r>
+      <w:r>
+        <w:rPr>
+          <w:color w:val="FF0000"/>
+        </w:rPr>
+        <w:t xml:space="preserve"> </w:t>
+      </w:r>
+      <w:r>
+        <w:rPr>
+          <w:color w:val="FF0000"/>
+          <w:highlight w:val="yellow"/>
+        </w:rPr>
+        <w:t>NEED HELP WITH THIS MEGHAN!</w:t>
+      </w:r>
+    </w:p>
+    <w:p>
+      <w:pPr>
+        <w:rPr>
+          <w:b/>
+          <w:color w:val="00B0F0"/>
+        </w:rPr>
+      </w:pPr>
+      <w:r>
+        <w:rPr>
+          <w:b/>
+        </w:rPr>
+        <w:t>F</w:t>
+      </w:r>
+      <w:r>
+        <w:rPr>
+          <w:b/>
+        </w:rPr>
+        <w:t xml:space="preserve">. </w:t>
+      </w:r>
       <w:r>
         <w:rPr>
           <w:b/>
           <w:color w:val="C45911" w:themeColor="accent2" w:themeShade="BF"/>
         </w:rPr>
+        <w:t>References and bibliography</w:t>
+      </w:r>
+    </w:p>
+    <w:p>
+      <w:pPr>
+        <w:rPr>
+          <w:u w:val="single"/>
+        </w:rPr>
+      </w:pPr>
+      <w:r>
+        <w:rPr>
+          <w:u w:val="single"/>
+        </w:rPr>
+        <w:t xml:space="preserve">Provide any relevant references. </w:t>
+      </w:r>
+    </w:p>
+    <w:p>
+      <w:pPr>
+        <w:rPr>
+          <w:u w:val="single"/>
+        </w:rPr>
+      </w:pPr>
+      <w:r>
+        <w:rPr>
+          <w:u w:val="single"/>
+        </w:rPr>
+        <w:t>Also include the list and description of the files submitted for this lab (including code and Fritzing breadboard schematics)</w:t>
+      </w:r>
+    </w:p>
+    <w:p>
+      <w:pPr>
+        <w:rPr>
+          <w:b/>
+          <w:u w:val="single"/>
+        </w:rPr>
+      </w:pPr>
+      <w:r>
+        <w:rPr>
+          <w:color w:val="00B0F0"/>
+          <w:u w:val="single"/>
+        </w:rPr>
+        <w:t>Include the following appendixes</w:t>
+      </w:r>
+      <w:r>
+        <w:rPr>
+          <w:u w:val="single"/>
+        </w:rPr>
+        <w:t>. There is no page limit for the appendixes.</w:t>
+      </w:r>
+    </w:p>
+    <w:p>
+      <w:pPr>
+        <w:rPr>
+          <w:b/>
+        </w:rPr>
+      </w:pPr>
+      <w:r>
+        <w:rPr>
+          <w:b/>
+        </w:rPr>
+        <w:t>Appendix</w:t>
+      </w:r>
+      <w:r>
+        <w:rPr>
+          <w:b/>
+        </w:rPr>
+        <w:t xml:space="preserve"> A – Robot pictures</w:t>
+      </w:r>
+    </w:p>
+    <w:p>
+      <w:pPr>
+        <w:rPr>
+          <w:u w:val="single"/>
+        </w:rPr>
+      </w:pPr>
+      <w:r>
+        <w:rPr>
+          <w:u w:val="single"/>
+        </w:rPr>
+        <w:lastRenderedPageBreak/>
+        <w:t xml:space="preserve">Include a few pictures of your robot here. The pictures should </w:t>
+      </w:r>
+      <w:r>
+        <w:rPr>
+          <w:color w:val="FF0000"/>
+          <w:u w:val="single"/>
+        </w:rPr>
+        <w:t>clearly show</w:t>
+      </w:r>
+      <w:r>
+        <w:rPr>
+          <w:u w:val="single"/>
+        </w:rPr>
+        <w:t xml:space="preserve"> the robot as a whole, as well as all electronics, wiring and parts.  Include photos taken from the top, and from the sides. Show the location/installation of circuits and components as clearly as possible.</w:t>
+      </w:r>
+    </w:p>
+    <w:p>
+      <w:pPr>
+        <w:rPr>
+          <w:b/>
+        </w:rPr>
+      </w:pPr>
+      <w:r>
+        <w:rPr>
+          <w:b/>
+        </w:rPr>
+        <w:t>Appendix</w:t>
+      </w:r>
+      <w:r>
+        <w:rPr>
+          <w:b/>
+        </w:rPr>
+        <w:t xml:space="preserve"> B – Code</w:t>
+      </w:r>
+    </w:p>
+    <w:p>
+      <w:pPr>
+        <w:rPr>
+          <w:bCs/>
+          <w:color w:val="FF0000"/>
+        </w:rPr>
+      </w:pPr>
+      <w:r>
+        <w:rPr>
+          <w:bCs/>
+        </w:rPr>
         <w:tab/>
       </w:r>
       <w:r>
@@ -1301,279 +1947,45 @@
           <w:bCs/>
           <w:color w:val="FF0000"/>
         </w:rPr>
-        <w:t xml:space="preserve">While doing this project our goal was to have a bug free robot and that is why testing was so important. To make sure that our integration was </w:t>
-      </w:r>
-      <w:r>
-        <w:rPr>
-          <w:bCs/>
-          <w:color w:val="FF0000"/>
-        </w:rPr>
-        <w:t>as</w:t>
-      </w:r>
-      <w:r>
-        <w:rPr>
-          <w:bCs/>
-          <w:color w:val="FF0000"/>
-        </w:rPr>
-        <w:t xml:space="preserve"> easy to debug as possible every individual component was </w:t>
-      </w:r>
-      <w:r>
-        <w:rPr>
-          <w:bCs/>
-          <w:color w:val="FF0000"/>
-        </w:rPr>
-        <w:t>thoroughly</w:t>
-      </w:r>
-      <w:r>
-        <w:rPr>
-          <w:bCs/>
-          <w:color w:val="FF0000"/>
-        </w:rPr>
-        <w:t xml:space="preserve"> tested before it was integrated. For </w:t>
-      </w:r>
-      <w:r>
-        <w:rPr>
-          <w:bCs/>
-          <w:color w:val="FF0000"/>
-        </w:rPr>
-        <w:t>example,</w:t>
-      </w:r>
-      <w:r>
-        <w:rPr>
-          <w:bCs/>
-          <w:color w:val="FF0000"/>
-        </w:rPr>
-        <w:t xml:space="preserve"> when we were putting the </w:t>
-      </w:r>
-      <w:r>
-        <w:rPr>
-          <w:bCs/>
-          <w:color w:val="FF0000"/>
-        </w:rPr>
-        <w:t>robot,</w:t>
-      </w:r>
-      <w:r>
-        <w:rPr>
-          <w:bCs/>
-          <w:color w:val="FF0000"/>
-        </w:rPr>
-        <w:t xml:space="preserve"> we tested each servo motor with the previously written raspberry pi code before putting the servo on the robot. By doing this we found out that a motor was not working.</w:t>
-      </w:r>
-    </w:p>
-    <w:p>
-      <w:pPr>
-        <w:jc w:val="both"/>
-        <w:rPr>
-          <w:bCs/>
-          <w:color w:val="FF0000"/>
-        </w:rPr>
-      </w:pPr>
-      <w:r>
-        <w:rPr>
-          <w:bCs/>
-          <w:color w:val="FF0000"/>
-        </w:rPr>
-        <w:tab/>
-        <w:t>With respect to testing with the code we would write a piece of code individually and then extensively test the code. By doing this it was easy to identify what part of the robot had a problem. After testing the code individually, we would integrate that part of the code into the main robot. By doing this it reduced the number of bugs in our code and didn’t leave integration until the very last minute.</w:t>
-      </w:r>
-    </w:p>
-    <w:p>
-      <w:pPr>
-        <w:jc w:val="both"/>
-        <w:rPr>
-          <w:bCs/>
-          <w:color w:val="FF0000"/>
-        </w:rPr>
-      </w:pPr>
-      <w:r>
-        <w:rPr>
-          <w:bCs/>
-          <w:color w:val="FF0000"/>
-        </w:rPr>
-        <w:tab/>
-        <w:t xml:space="preserve">The very first problem we had was with the power being supplied to the motors. We could only run three motors at a time. At </w:t>
-      </w:r>
-      <w:r>
-        <w:rPr>
-          <w:bCs/>
-          <w:color w:val="FF0000"/>
-        </w:rPr>
-        <w:t>first,</w:t>
-      </w:r>
-      <w:r>
-        <w:rPr>
-          <w:bCs/>
-          <w:color w:val="FF0000"/>
-        </w:rPr>
-        <w:t xml:space="preserve"> we tried a few capacitors to fix the noise but that did not solve it. To fix this problem we looked more closely at the documentation of the motors and the itsbitsy and realized we were supposed to use the </w:t>
-      </w:r>
-      <w:r>
-        <w:rPr>
-          <w:bCs/>
-          <w:color w:val="FF0000"/>
-        </w:rPr>
-        <w:t>USB</w:t>
-      </w:r>
-      <w:bookmarkStart w:id="0" w:name="_GoBack"/>
-      <w:bookmarkEnd w:id="0"/>
-      <w:r>
-        <w:rPr>
-          <w:bCs/>
-          <w:color w:val="FF0000"/>
-        </w:rPr>
-        <w:t xml:space="preserve"> power source not the 3V power source.</w:t>
-      </w:r>
-    </w:p>
-    <w:p>
-      <w:pPr>
-        <w:jc w:val="both"/>
-        <w:rPr>
-          <w:u w:val="single"/>
-        </w:rPr>
-      </w:pPr>
-      <w:r>
-        <w:rPr>
-          <w:u w:val="single"/>
-        </w:rPr>
-        <w:t>Explain your</w:t>
-      </w:r>
-      <w:r>
-        <w:rPr>
-          <w:u w:val="single"/>
-        </w:rPr>
-        <w:t xml:space="preserve"> evaluation</w:t>
-      </w:r>
-      <w:r>
-        <w:rPr>
-          <w:u w:val="single"/>
-        </w:rPr>
-        <w:t xml:space="preserve"> and </w:t>
-      </w:r>
-      <w:r>
-        <w:rPr>
-          <w:u w:val="single"/>
-        </w:rPr>
-        <w:t>testing procedure</w:t>
-      </w:r>
-      <w:r>
-        <w:rPr>
-          <w:u w:val="single"/>
-        </w:rPr>
-        <w:t>s</w:t>
-      </w:r>
-      <w:r>
-        <w:rPr>
-          <w:u w:val="single"/>
-        </w:rPr>
-        <w:t xml:space="preserve"> for hardware and software. </w:t>
-      </w:r>
-      <w:r>
-        <w:rPr>
-          <w:u w:val="single"/>
-        </w:rPr>
-        <w:t>Please</w:t>
-      </w:r>
-      <w:r>
-        <w:rPr>
-          <w:u w:val="single"/>
-        </w:rPr>
-        <w:t xml:space="preserve"> demonstrate systematic testing, debugging and continuous integration. </w:t>
-      </w:r>
-      <w:r>
-        <w:rPr>
-          <w:u w:val="single"/>
-        </w:rPr>
-        <w:t xml:space="preserve">Include the problems you </w:t>
-      </w:r>
-      <w:r>
-        <w:rPr>
-          <w:u w:val="single"/>
-        </w:rPr>
-        <w:t xml:space="preserve">have </w:t>
-      </w:r>
-      <w:r>
-        <w:rPr>
-          <w:u w:val="single"/>
-        </w:rPr>
-        <w:t>encounter</w:t>
-      </w:r>
-      <w:r>
-        <w:rPr>
-          <w:u w:val="single"/>
-        </w:rPr>
-        <w:t>ed</w:t>
-      </w:r>
-      <w:r>
-        <w:rPr>
-          <w:u w:val="single"/>
-        </w:rPr>
-        <w:t xml:space="preserve"> and how you resolve them, as well as best practices you have </w:t>
-      </w:r>
-      <w:r>
-        <w:rPr>
-          <w:u w:val="single"/>
-        </w:rPr>
-        <w:t>incorporated</w:t>
-      </w:r>
-      <w:r>
-        <w:rPr>
-          <w:u w:val="single"/>
-        </w:rPr>
-        <w:t>.</w:t>
-      </w:r>
-    </w:p>
-    <w:p>
-      <w:pPr>
-        <w:jc w:val="both"/>
-        <w:rPr>
-          <w:b/>
-        </w:rPr>
-      </w:pPr>
-      <w:r>
-        <w:rPr>
-          <w:b/>
-        </w:rPr>
-        <w:t>E</w:t>
-      </w:r>
-      <w:r>
-        <w:rPr>
-          <w:b/>
-        </w:rPr>
-        <w:t xml:space="preserve">. </w:t>
-      </w:r>
-      <w:r>
-        <w:rPr>
-          <w:b/>
-          <w:color w:val="C45911" w:themeColor="accent2" w:themeShade="BF"/>
-        </w:rPr>
-        <w:t>Conclusions and Reflections</w:t>
-      </w:r>
-    </w:p>
-    <w:p>
-      <w:pPr>
-        <w:jc w:val="both"/>
-        <w:rPr>
-          <w:u w:val="single"/>
-        </w:rPr>
-      </w:pPr>
-      <w:r>
-        <w:rPr>
-          <w:u w:val="single"/>
-        </w:rPr>
-        <w:t xml:space="preserve">Reflect and conclude on the </w:t>
-      </w:r>
-      <w:r>
-        <w:rPr>
-          <w:u w:val="single"/>
-        </w:rPr>
-        <w:t>lessons</w:t>
-      </w:r>
-      <w:r>
-        <w:rPr>
-          <w:u w:val="single"/>
-        </w:rPr>
-        <w:t>, tricks or interesting concepts</w:t>
-      </w:r>
+        <w:t xml:space="preserve">All the code is clearly commented. In </w:t>
+      </w:r>
+      <w:proofErr w:type="spellStart"/>
+      <w:r>
+        <w:rPr>
+          <w:bCs/>
+          <w:color w:val="FF0000"/>
+        </w:rPr>
+        <w:t>github</w:t>
+      </w:r>
+      <w:proofErr w:type="spellEnd"/>
+      <w:r>
+        <w:rPr>
+          <w:bCs/>
+          <w:color w:val="FF0000"/>
+        </w:rPr>
+        <w:t>, you can see that all the different parts of the robot were initially tested in their own files. This is was done whether it was a dance, buzzer or the integration between multiple components.</w:t>
+      </w:r>
+    </w:p>
+    <w:p>
+      <w:pPr>
+        <w:rPr>
+          <w:u w:val="single"/>
+        </w:rPr>
+      </w:pPr>
+      <w:r>
+        <w:rPr>
+          <w:u w:val="single"/>
+        </w:rPr>
+        <w:t xml:space="preserve">Include the complete </w:t>
+      </w:r>
+      <w:proofErr w:type="spellStart"/>
+      <w:r>
+        <w:rPr>
+          <w:u w:val="single"/>
+        </w:rPr>
+        <w:t>CircuitPython</w:t>
+      </w:r>
+      <w:proofErr w:type="spellEnd"/>
       <w:r>
         <w:rPr>
           <w:u w:val="single"/>
@@ -1582,477 +1994,16 @@
       </w:r>
       <w:r>
         <w:rPr>
-          <w:u w:val="single"/>
-        </w:rPr>
-        <w:t xml:space="preserve">you have </w:t>
-      </w:r>
-      <w:r>
-        <w:rPr>
-          <w:u w:val="single"/>
-        </w:rPr>
-        <w:t xml:space="preserve">learned </w:t>
-      </w:r>
-      <w:r>
-        <w:rPr>
-          <w:u w:val="single"/>
-        </w:rPr>
-        <w:t>during the project.</w:t>
-      </w:r>
-      <w:r>
-        <w:rPr>
-          <w:u w:val="single"/>
-        </w:rPr>
-        <w:t xml:space="preserve"> </w:t>
-      </w:r>
-    </w:p>
-    <w:p>
-      <w:pPr>
-        <w:jc w:val="both"/>
-        <w:rPr>
-          <w:u w:val="single"/>
-        </w:rPr>
-      </w:pPr>
-      <w:r>
-        <w:rPr>
-          <w:u w:val="single"/>
-        </w:rPr>
-        <w:t xml:space="preserve">Also reflect on other aspects such as team work, </w:t>
-      </w:r>
-      <w:r>
-        <w:rPr>
-          <w:u w:val="single"/>
-        </w:rPr>
-        <w:t xml:space="preserve">project management, </w:t>
-      </w:r>
-      <w:r>
-        <w:rPr>
-          <w:u w:val="single"/>
-        </w:rPr>
-        <w:t>time management, ...</w:t>
-      </w:r>
-    </w:p>
-    <w:p>
-      <w:pPr>
-        <w:ind w:firstLine="720"/>
-        <w:jc w:val="both"/>
-        <w:rPr>
-          <w:color w:val="FF0000"/>
-        </w:rPr>
-      </w:pPr>
-      <w:r>
-        <w:rPr>
-          <w:color w:val="FF0000"/>
-        </w:rPr>
-        <w:t xml:space="preserve">Our whole group loved doing this project. We learned a lot of new things.  We learned the importance of teamwork and project management. </w:t>
-      </w:r>
-      <w:r>
-        <w:rPr>
-          <w:color w:val="FF0000"/>
-        </w:rPr>
-        <w:t xml:space="preserve"> NEED HELP WITH THIS MEGHAN!</w:t>
-      </w:r>
-    </w:p>
-    <w:p>
-      <w:pPr>
-        <w:jc w:val="both"/>
-        <w:rPr>
-          <w:b/>
-          <w:color w:val="00B0F0"/>
-        </w:rPr>
-      </w:pPr>
-      <w:r>
-        <w:rPr>
-          <w:b/>
-        </w:rPr>
-        <w:t>F</w:t>
-      </w:r>
-      <w:r>
-        <w:rPr>
-          <w:b/>
-        </w:rPr>
-        <w:t xml:space="preserve">. </w:t>
-      </w:r>
-      <w:r>
-        <w:rPr>
-          <w:b/>
-          <w:color w:val="C45911" w:themeColor="accent2" w:themeShade="BF"/>
-        </w:rPr>
-        <w:t>R</w:t>
-      </w:r>
-      <w:r>
-        <w:rPr>
-          <w:b/>
-          <w:color w:val="C45911" w:themeColor="accent2" w:themeShade="BF"/>
-        </w:rPr>
-        <w:t>eferences</w:t>
-      </w:r>
-      <w:r>
-        <w:rPr>
-          <w:b/>
-          <w:color w:val="C45911" w:themeColor="accent2" w:themeShade="BF"/>
-        </w:rPr>
-        <w:t xml:space="preserve"> and bibliography</w:t>
-      </w:r>
-    </w:p>
-    <w:p>
-      <w:pPr>
-        <w:jc w:val="both"/>
-        <w:rPr>
-          <w:u w:val="single"/>
-        </w:rPr>
-      </w:pPr>
-      <w:r>
-        <w:rPr>
-          <w:u w:val="single"/>
-        </w:rPr>
-        <w:t xml:space="preserve">Provide any relevant references. </w:t>
-      </w:r>
-    </w:p>
-    <w:p>
-      <w:pPr>
-        <w:jc w:val="both"/>
-        <w:rPr>
-          <w:u w:val="single"/>
-        </w:rPr>
-      </w:pPr>
-      <w:r>
-        <w:rPr>
-          <w:u w:val="single"/>
-        </w:rPr>
-        <w:t>Also i</w:t>
-      </w:r>
-      <w:r>
-        <w:rPr>
-          <w:u w:val="single"/>
-        </w:rPr>
-        <w:t>nclude the list and description of the files submitted for this lab (including code and Fritzing breadboard schematics)</w:t>
-      </w:r>
-    </w:p>
-    <w:p>
-      <w:pPr>
-        <w:jc w:val="both"/>
-        <w:rPr>
-          <w:b/>
-          <w:u w:val="single"/>
-        </w:rPr>
-      </w:pPr>
-      <w:r>
-        <w:rPr>
-          <w:color w:val="00B0F0"/>
-          <w:u w:val="single"/>
-        </w:rPr>
-        <w:t>Include the following appendixes</w:t>
-      </w:r>
-      <w:r>
-        <w:rPr>
-          <w:u w:val="single"/>
-        </w:rPr>
-        <w:t>. T</w:t>
-      </w:r>
-      <w:r>
-        <w:rPr>
-          <w:u w:val="single"/>
-        </w:rPr>
-        <w:t>here is no page limit for the appendixes.</w:t>
-      </w:r>
-    </w:p>
-    <w:p>
-      <w:pPr>
-        <w:jc w:val="both"/>
-        <w:rPr>
-          <w:b/>
-        </w:rPr>
-      </w:pPr>
-      <w:r>
-        <w:rPr>
-          <w:b/>
-        </w:rPr>
-        <w:t>Appendix</w:t>
-      </w:r>
-      <w:r>
-        <w:rPr>
-          <w:b/>
-        </w:rPr>
-        <w:t xml:space="preserve"> A – Robot picture</w:t>
-      </w:r>
-      <w:r>
-        <w:rPr>
-          <w:b/>
-        </w:rPr>
-        <w:t>s</w:t>
-      </w:r>
-    </w:p>
-    <w:p>
-      <w:pPr>
-        <w:jc w:val="both"/>
-        <w:rPr>
-          <w:u w:val="single"/>
-        </w:rPr>
-      </w:pPr>
-      <w:r>
-        <w:rPr>
-          <w:u w:val="single"/>
-        </w:rPr>
-        <w:t xml:space="preserve">Include </w:t>
-      </w:r>
-      <w:r>
-        <w:rPr>
-          <w:u w:val="single"/>
-        </w:rPr>
-        <w:t xml:space="preserve">a few </w:t>
-      </w:r>
-      <w:r>
-        <w:rPr>
-          <w:u w:val="single"/>
-        </w:rPr>
-        <w:t xml:space="preserve">pictures of your robot here. </w:t>
-      </w:r>
-      <w:r>
-        <w:rPr>
-          <w:u w:val="single"/>
-        </w:rPr>
-        <w:t xml:space="preserve">The pictures should </w:t>
-      </w:r>
-      <w:r>
-        <w:rPr>
-          <w:color w:val="FF0000"/>
-          <w:u w:val="single"/>
-        </w:rPr>
-        <w:t>clearly show</w:t>
-      </w:r>
-      <w:r>
-        <w:rPr>
-          <w:u w:val="single"/>
-        </w:rPr>
-        <w:t xml:space="preserve"> the robot as a whole, as well as all electronics, wiring and parts. </w:t>
-      </w:r>
-      <w:r>
-        <w:rPr>
-          <w:u w:val="single"/>
-        </w:rPr>
-        <w:t xml:space="preserve"> </w:t>
-      </w:r>
-      <w:r>
-        <w:rPr>
-          <w:u w:val="single"/>
-        </w:rPr>
-        <w:t>Include phot</w:t>
-      </w:r>
-      <w:r>
-        <w:rPr>
-          <w:u w:val="single"/>
-        </w:rPr>
-        <w:t>o</w:t>
-      </w:r>
-      <w:r>
-        <w:rPr>
-          <w:u w:val="single"/>
-        </w:rPr>
-        <w:t xml:space="preserve">s </w:t>
-      </w:r>
-      <w:r>
-        <w:rPr>
-          <w:u w:val="single"/>
-        </w:rPr>
-        <w:t xml:space="preserve">taken </w:t>
-      </w:r>
-      <w:r>
-        <w:rPr>
-          <w:u w:val="single"/>
-        </w:rPr>
-        <w:t xml:space="preserve">from the top, </w:t>
-      </w:r>
-      <w:r>
-        <w:rPr>
-          <w:u w:val="single"/>
-        </w:rPr>
-        <w:t xml:space="preserve">and </w:t>
-      </w:r>
-      <w:r>
-        <w:rPr>
-          <w:u w:val="single"/>
-        </w:rPr>
-        <w:t>from the side</w:t>
-      </w:r>
-      <w:r>
-        <w:rPr>
-          <w:u w:val="single"/>
-        </w:rPr>
-        <w:t>s. Show the location/installation of circuits and components as clearly as possible.</w:t>
-      </w:r>
-    </w:p>
-    <w:p>
-      <w:pPr>
-        <w:jc w:val="both"/>
-        <w:rPr>
-          <w:b/>
-        </w:rPr>
-      </w:pPr>
-      <w:r>
-        <w:rPr>
-          <w:b/>
-        </w:rPr>
-        <w:t>Appendix</w:t>
-      </w:r>
-      <w:r>
-        <w:rPr>
-          <w:b/>
-        </w:rPr>
-        <w:t xml:space="preserve"> B </w:t>
-      </w:r>
-      <w:r>
-        <w:rPr>
-          <w:b/>
-        </w:rPr>
-        <w:t>–</w:t>
-      </w:r>
-      <w:r>
-        <w:rPr>
-          <w:b/>
-        </w:rPr>
-        <w:t xml:space="preserve"> Code</w:t>
-      </w:r>
-    </w:p>
-    <w:p>
-      <w:pPr>
-        <w:jc w:val="both"/>
-        <w:rPr>
-          <w:b/>
-          <w:color w:val="FF0000"/>
-        </w:rPr>
-      </w:pPr>
-      <w:r>
-        <w:rPr>
-          <w:b/>
-        </w:rPr>
-        <w:lastRenderedPageBreak/>
-        <w:tab/>
-      </w:r>
-      <w:r>
-        <w:rPr>
-          <w:b/>
-          <w:color w:val="FF0000"/>
-        </w:rPr>
-        <w:t>All the code is clearly commented. In github you can see that all the different parts of the robot were initially tested in their own files. Whether that was a dance, the buzzer,  the integration between the buzzer and dancing or the ultrasonic sensor.</w:t>
-      </w:r>
-    </w:p>
-    <w:p>
-      <w:pPr>
-        <w:jc w:val="both"/>
-        <w:rPr>
-          <w:u w:val="single"/>
-        </w:rPr>
-      </w:pPr>
-      <w:r>
-        <w:rPr>
-          <w:u w:val="single"/>
-        </w:rPr>
-        <w:t>I</w:t>
-      </w:r>
-      <w:r>
-        <w:rPr>
-          <w:u w:val="single"/>
-        </w:rPr>
-        <w:t>nclud</w:t>
-      </w:r>
-      <w:r>
-        <w:rPr>
-          <w:u w:val="single"/>
-        </w:rPr>
-        <w:t>e</w:t>
-      </w:r>
-      <w:r>
-        <w:rPr>
-          <w:u w:val="single"/>
-        </w:rPr>
-        <w:t xml:space="preserve"> </w:t>
-      </w:r>
-      <w:r>
-        <w:rPr>
-          <w:u w:val="single"/>
-        </w:rPr>
-        <w:t xml:space="preserve">the </w:t>
-      </w:r>
-      <w:r>
-        <w:rPr>
-          <w:u w:val="single"/>
-        </w:rPr>
-        <w:t xml:space="preserve">complete </w:t>
-      </w:r>
-      <w:r>
-        <w:rPr>
-          <w:u w:val="single"/>
-        </w:rPr>
-        <w:t>CircuitPython</w:t>
-      </w:r>
-      <w:r>
-        <w:rPr>
-          <w:u w:val="single"/>
-        </w:rPr>
-        <w:t xml:space="preserve"> </w:t>
-      </w:r>
-      <w:r>
-        <w:rPr>
-          <w:color w:val="FF0000"/>
-          <w:u w:val="single"/>
-        </w:rPr>
-        <w:t>code</w:t>
-      </w:r>
-      <w:r>
-        <w:rPr>
-          <w:color w:val="FF0000"/>
-          <w:u w:val="single"/>
-        </w:rPr>
-        <w:t xml:space="preserve"> </w:t>
-      </w:r>
-      <w:r>
-        <w:rPr>
-          <w:color w:val="FF0000"/>
-          <w:u w:val="single"/>
-        </w:rPr>
-        <w:t>with comment statements</w:t>
-      </w:r>
-      <w:r>
-        <w:rPr>
-          <w:u w:val="single"/>
-        </w:rPr>
-        <w:t>.</w:t>
-      </w:r>
-      <w:r>
-        <w:rPr>
-          <w:u w:val="single"/>
-        </w:rPr>
-        <w:t xml:space="preserve"> </w:t>
-      </w:r>
-      <w:r>
-        <w:rPr>
-          <w:u w:val="single"/>
-        </w:rPr>
-        <w:t xml:space="preserve">This code must be the same code </w:t>
-      </w:r>
-      <w:r>
-        <w:rPr>
-          <w:u w:val="single"/>
-        </w:rPr>
-        <w:t xml:space="preserve">as the files </w:t>
-      </w:r>
-      <w:r>
-        <w:rPr>
-          <w:u w:val="single"/>
-        </w:rPr>
-        <w:t xml:space="preserve">you </w:t>
-      </w:r>
-      <w:r>
-        <w:rPr>
-          <w:u w:val="single"/>
-        </w:rPr>
-        <w:t xml:space="preserve">demo and </w:t>
-      </w:r>
-      <w:r>
-        <w:rPr>
-          <w:u w:val="single"/>
-        </w:rPr>
-        <w:t xml:space="preserve">submit. </w:t>
+          <w:color w:val="FF0000"/>
+          <w:u w:val="single"/>
+        </w:rPr>
+        <w:t>code with comment statements</w:t>
+      </w:r>
+      <w:r>
+        <w:rPr>
+          <w:u w:val="single"/>
+        </w:rPr>
+        <w:t xml:space="preserve">. This code must be the same code as the files you demo and submit. </w:t>
       </w:r>
       <w:r>
         <w:rPr>
@@ -2065,68 +2016,38 @@
         <w:rPr>
           <w:u w:val="single"/>
         </w:rPr>
-        <w:t xml:space="preserve">the portion of the code for the </w:t>
-      </w:r>
-      <w:r>
-        <w:rPr>
-          <w:u w:val="single"/>
-        </w:rPr>
-        <w:t>main functionality</w:t>
-      </w:r>
-      <w:r>
-        <w:rPr>
-          <w:u w:val="single"/>
-        </w:rPr>
-        <w:t xml:space="preserve"> and the Additional functionality.</w:t>
-      </w:r>
-      <w:r>
-        <w:rPr>
-          <w:u w:val="single"/>
-        </w:rPr>
-        <w:t xml:space="preserve"> </w:t>
-      </w:r>
-    </w:p>
-    <w:p>
-      <w:pPr>
-        <w:jc w:val="both"/>
-        <w:rPr>
-          <w:u w:val="single"/>
-        </w:rPr>
-      </w:pPr>
-      <w:r>
-        <w:rPr>
-          <w:u w:val="single"/>
-        </w:rPr>
-        <w:t xml:space="preserve">The code </w:t>
-      </w:r>
-      <w:r>
-        <w:rPr>
-          <w:u w:val="single"/>
-        </w:rPr>
-        <w:t>must be</w:t>
-      </w:r>
-      <w:r>
-        <w:rPr>
-          <w:u w:val="single"/>
-        </w:rPr>
-        <w:t xml:space="preserve"> readable</w:t>
-      </w:r>
-      <w:r>
-        <w:rPr>
-          <w:u w:val="single"/>
-        </w:rPr>
-        <w:t>,</w:t>
-      </w:r>
-      <w:r>
-        <w:rPr>
-          <w:u w:val="single"/>
-        </w:rPr>
-        <w:t xml:space="preserve"> with indentation, syntax highlighting (that is, copy with colour coding), and on white background. The code must be in text (that is, absolutely no snapshots of the code).</w:t>
-      </w:r>
-    </w:p>
-    <w:p>
-      <w:pPr>
-        <w:jc w:val="both"/>
+        <w:t xml:space="preserve">the portion of the code for the main functionality and the Additional functionality. </w:t>
+      </w:r>
+    </w:p>
+    <w:p>
+      <w:pPr>
+        <w:rPr>
+          <w:u w:val="single"/>
+        </w:rPr>
+      </w:pPr>
+      <w:r>
+        <w:rPr>
+          <w:u w:val="single"/>
+        </w:rPr>
+        <w:t xml:space="preserve">The code must be readable, with indentation, syntax highlighting (that is, copy with </w:t>
+      </w:r>
+      <w:proofErr w:type="spellStart"/>
+      <w:r>
+        <w:rPr>
+          <w:u w:val="single"/>
+        </w:rPr>
+        <w:t>colour</w:t>
+      </w:r>
+      <w:proofErr w:type="spellEnd"/>
+      <w:r>
+        <w:rPr>
+          <w:u w:val="single"/>
+        </w:rPr>
+        <w:t xml:space="preserve"> coding), and on white background. The code must be in text (that is, absolutely no snapshots of the code).</w:t>
+      </w:r>
+    </w:p>
+    <w:p>
+      <w:pPr>
         <w:rPr>
           <w:b/>
         </w:rPr>
@@ -2137,7 +2058,7 @@
           <w:noProof/>
         </w:rPr>
         <w:drawing>
-          <wp:anchor distT="0" distB="0" distL="114300" distR="114300" simplePos="0" relativeHeight="251658240" behindDoc="0" locked="0" layoutInCell="1" allowOverlap="1" wp14:anchorId="692CD89D" wp14:editId="66A161C3">
+          <wp:anchor distT="0" distB="0" distL="114300" distR="114300" simplePos="0" relativeHeight="251659264" behindDoc="0" locked="0" layoutInCell="1" allowOverlap="1" wp14:anchorId="71A5E7AE" wp14:editId="04B5FA85">
             <wp:simplePos x="0" y="0"/>
             <wp:positionH relativeFrom="margin">
               <wp:posOffset>-155643</wp:posOffset>
@@ -2196,41 +2117,148 @@
         <w:rPr>
           <w:b/>
         </w:rPr>
+        <w:t xml:space="preserve"> C – Fritzing</w:t>
+      </w:r>
+    </w:p>
+    <w:p>
+      <w:pPr>
+        <w:rPr>
+          <w:u w:val="single"/>
+        </w:rPr>
+      </w:pPr>
+      <w:r>
+        <w:rPr>
+          <w:u w:val="single"/>
+        </w:rPr>
+        <w:t xml:space="preserve">Include the snapshot of your </w:t>
+      </w:r>
+      <w:r>
+        <w:rPr>
+          <w:color w:val="FF0000"/>
+          <w:u w:val="single"/>
+        </w:rPr>
+        <w:t xml:space="preserve">fritzing </w:t>
+      </w:r>
+      <w:r>
+        <w:rPr>
+          <w:u w:val="single"/>
+        </w:rPr>
+        <w:t>breadboard-view schematic. Include as many as you have, but clearly describe which is which. This is in addition to the fritzing file that you submit to the Canvas.</w:t>
+      </w:r>
+    </w:p>
+    <w:p>
+      <w:pPr>
+        <w:rPr>
+          <w:bCs/>
+          <w:color w:val="FF0000"/>
+        </w:rPr>
+      </w:pPr>
+      <w:r>
+        <w:rPr>
+          <w:bCs/>
+          <w:color w:val="FF0000"/>
+        </w:rPr>
+        <w:t xml:space="preserve">Below is a photo of the fritzing. It has been submitted on canvas and is also found on </w:t>
+      </w:r>
+      <w:proofErr w:type="spellStart"/>
+      <w:r>
+        <w:rPr>
+          <w:bCs/>
+          <w:color w:val="FF0000"/>
+        </w:rPr>
+        <w:t>github</w:t>
+      </w:r>
+      <w:proofErr w:type="spellEnd"/>
+      <w:r>
+        <w:rPr>
+          <w:bCs/>
+          <w:color w:val="FF0000"/>
+        </w:rPr>
+        <w:t>.</w:t>
+      </w:r>
+    </w:p>
+    <w:p>
+      <w:pPr>
+        <w:rPr>
+          <w:b/>
+        </w:rPr>
+      </w:pPr>
+      <w:r>
+        <w:rPr>
+          <w:b/>
+        </w:rPr>
+        <w:t>Appendix</w:t>
+      </w:r>
+      <w:r>
+        <w:rPr>
+          <w:b/>
+        </w:rPr>
+        <w:t xml:space="preserve"> D – GitHub</w:t>
+      </w:r>
+    </w:p>
+    <w:p>
+      <w:pPr>
+        <w:rPr>
+          <w:u w:val="single"/>
+        </w:rPr>
+      </w:pPr>
+      <w:r>
+        <w:rPr>
+          <w:u w:val="single"/>
+        </w:rPr>
+        <w:lastRenderedPageBreak/>
+        <w:t xml:space="preserve">Every group member must have reasonably and equally contributed to the project </w:t>
+      </w:r>
+      <w:proofErr w:type="spellStart"/>
+      <w:r>
+        <w:rPr>
+          <w:color w:val="FF0000"/>
+          <w:u w:val="single"/>
+        </w:rPr>
+        <w:t>github</w:t>
+      </w:r>
+      <w:proofErr w:type="spellEnd"/>
+      <w:r>
+        <w:rPr>
+          <w:color w:val="FF0000"/>
+          <w:u w:val="single"/>
+        </w:rPr>
         <w:t xml:space="preserve"> </w:t>
       </w:r>
       <w:r>
         <w:rPr>
-          <w:b/>
-        </w:rPr>
-        <w:t xml:space="preserve">C </w:t>
-      </w:r>
-      <w:r>
-        <w:rPr>
-          <w:b/>
-        </w:rPr>
-        <w:t>–</w:t>
-      </w:r>
-      <w:r>
-        <w:rPr>
-          <w:b/>
-        </w:rPr>
-        <w:t xml:space="preserve"> Fritzing</w:t>
-      </w:r>
-    </w:p>
-    <w:p>
-      <w:pPr>
-        <w:jc w:val="both"/>
-        <w:rPr>
-          <w:b/>
-          <w:color w:val="FF0000"/>
-        </w:rPr>
-      </w:pPr>
-      <w:r>
-        <w:rPr>
-          <w:b/>
-          <w:color w:val="FF0000"/>
-        </w:rPr>
-        <w:t>Here is a clear photo of the fritzing. It has been submitted on canvas and is also on github.</w:t>
+          <w:u w:val="single"/>
+        </w:rPr>
+        <w:t>repository. If that is not the case for any member and there is a valid reason as to why, please include an explanation here.</w:t>
+      </w:r>
+    </w:p>
+    <w:p>
+      <w:pPr>
+        <w:rPr>
+          <w:bCs/>
+          <w:color w:val="FF0000"/>
+        </w:rPr>
+      </w:pPr>
+      <w:r>
+        <w:rPr>
+          <w:bCs/>
+          <w:color w:val="FF0000"/>
+        </w:rPr>
+        <w:t xml:space="preserve">While Matthew Stefansson did not write the most code, he helped build and wire the robot, conducted the fritzing, compiling and writing the report, debugging problems with the code and developed the hardware. With these roles, Matthew was contributed just as much work to the project as the rest of the team members. </w:t>
+      </w:r>
+    </w:p>
+    <w:p>
+      <w:r>
+        <w:rPr>
+          <w:b/>
+        </w:rPr>
+        <w:t>Appendix</w:t>
+      </w:r>
+      <w:r>
+        <w:rPr>
+          <w:b/>
+        </w:rPr>
+        <w:t xml:space="preserve"> E – Complete Component list</w:t>
       </w:r>
     </w:p>
     <w:p>
@@ -2249,273 +2277,20 @@
         <w:rPr>
           <w:u w:val="single"/>
         </w:rPr>
-        <w:t>nclude the</w:t>
-      </w:r>
-      <w:r>
-        <w:rPr>
-          <w:u w:val="single"/>
-        </w:rPr>
-        <w:t xml:space="preserve"> snapshot of your </w:t>
-      </w:r>
-      <w:r>
-        <w:rPr>
-          <w:color w:val="FF0000"/>
-          <w:u w:val="single"/>
-        </w:rPr>
-        <w:t xml:space="preserve">fritzing </w:t>
-      </w:r>
-      <w:r>
-        <w:rPr>
-          <w:u w:val="single"/>
-        </w:rPr>
-        <w:t>breadboard-view schematic.</w:t>
-      </w:r>
-      <w:r>
-        <w:rPr>
-          <w:u w:val="single"/>
-        </w:rPr>
-        <w:t xml:space="preserve"> Include as many as you have, but clearly describe which is which.</w:t>
-      </w:r>
-      <w:r>
-        <w:rPr>
-          <w:u w:val="single"/>
-        </w:rPr>
-        <w:t xml:space="preserve"> This is in addition to the fritzing file that you submit to the Canv</w:t>
-      </w:r>
-      <w:r>
-        <w:rPr>
-          <w:u w:val="single"/>
-        </w:rPr>
-        <w:t>a</w:t>
-      </w:r>
-      <w:r>
-        <w:rPr>
-          <w:u w:val="single"/>
-        </w:rPr>
-        <w:t>s.</w:t>
-      </w:r>
-    </w:p>
-    <w:p>
-      <w:pPr>
-        <w:jc w:val="both"/>
-        <w:rPr>
-          <w:b/>
-        </w:rPr>
-      </w:pPr>
-      <w:r>
-        <w:rPr>
-          <w:b/>
-        </w:rPr>
-        <w:t>Appendix</w:t>
-      </w:r>
-      <w:r>
-        <w:rPr>
-          <w:b/>
-        </w:rPr>
-        <w:t xml:space="preserve"> D </w:t>
-      </w:r>
-      <w:r>
-        <w:rPr>
-          <w:b/>
-        </w:rPr>
-        <w:t>–</w:t>
-      </w:r>
-      <w:r>
-        <w:rPr>
-          <w:b/>
-        </w:rPr>
-        <w:t xml:space="preserve"> GitHub</w:t>
-      </w:r>
-    </w:p>
-    <w:p>
-      <w:pPr>
-        <w:jc w:val="both"/>
-        <w:rPr>
-          <w:b/>
-          <w:color w:val="FF0000"/>
-        </w:rPr>
-      </w:pPr>
-      <w:r>
-        <w:rPr>
-          <w:b/>
-          <w:color w:val="FF0000"/>
-        </w:rPr>
-        <w:t xml:space="preserve">While Matthew Stefansson did not write the most code. He did help with building the robot, </w:t>
-      </w:r>
-      <w:r>
-        <w:rPr>
-          <w:b/>
-          <w:color w:val="FF0000"/>
-        </w:rPr>
-        <w:t>wiring the robot, doing the fritzing, writing the report, debugging problems with the code and hardware.</w:t>
-      </w:r>
-    </w:p>
-    <w:p>
-      <w:pPr>
-        <w:rPr>
-          <w:u w:val="single"/>
-        </w:rPr>
-      </w:pPr>
-      <w:r>
-        <w:rPr>
-          <w:u w:val="single"/>
-        </w:rPr>
-        <w:t>Every group member must have reasonably and equally contributed</w:t>
-      </w:r>
-      <w:r>
-        <w:rPr>
-          <w:u w:val="single"/>
-        </w:rPr>
-        <w:t xml:space="preserve"> to the project</w:t>
-      </w:r>
-      <w:r>
-        <w:rPr>
-          <w:u w:val="single"/>
-        </w:rPr>
-        <w:t xml:space="preserve"> </w:t>
-      </w:r>
-      <w:r>
-        <w:rPr>
-          <w:color w:val="FF0000"/>
-          <w:u w:val="single"/>
-        </w:rPr>
-        <w:t xml:space="preserve">github </w:t>
-      </w:r>
-      <w:r>
-        <w:rPr>
-          <w:u w:val="single"/>
-        </w:rPr>
-        <w:t>repository. If that is not the case for any member and there is a valid reason as to why, please include an explanation here.</w:t>
-      </w:r>
-    </w:p>
-    <w:p>
-      <w:pPr>
-        <w:jc w:val="both"/>
-      </w:pPr>
-      <w:r>
-        <w:rPr>
-          <w:b/>
-        </w:rPr>
-        <w:lastRenderedPageBreak/>
-        <w:t>Appendix</w:t>
-      </w:r>
-      <w:r>
-        <w:rPr>
-          <w:b/>
-        </w:rPr>
-        <w:t xml:space="preserve"> E</w:t>
-      </w:r>
-      <w:r>
-        <w:rPr>
-          <w:b/>
-        </w:rPr>
-        <w:t xml:space="preserve"> </w:t>
-      </w:r>
-      <w:r>
-        <w:rPr>
-          <w:b/>
-        </w:rPr>
-        <w:t>–</w:t>
-      </w:r>
-      <w:r>
-        <w:rPr>
-          <w:b/>
-        </w:rPr>
-        <w:t xml:space="preserve"> </w:t>
-      </w:r>
-      <w:r>
-        <w:rPr>
-          <w:b/>
-        </w:rPr>
-        <w:t xml:space="preserve">Complete </w:t>
-      </w:r>
-      <w:r>
-        <w:rPr>
-          <w:b/>
-        </w:rPr>
-        <w:t>Component list</w:t>
-      </w:r>
-    </w:p>
-    <w:p>
-      <w:pPr>
-        <w:jc w:val="both"/>
-        <w:rPr>
-          <w:u w:val="single"/>
-        </w:rPr>
-      </w:pPr>
-      <w:r>
-        <w:rPr>
-          <w:u w:val="single"/>
-        </w:rPr>
-        <w:t>I</w:t>
-      </w:r>
-      <w:r>
-        <w:rPr>
-          <w:u w:val="single"/>
-        </w:rPr>
-        <w:t xml:space="preserve">nclude the list of </w:t>
-      </w:r>
-      <w:r>
-        <w:rPr>
-          <w:u w:val="single"/>
-        </w:rPr>
-        <w:t>all the</w:t>
-      </w:r>
-      <w:r>
-        <w:rPr>
-          <w:u w:val="single"/>
-        </w:rPr>
-        <w:t xml:space="preserve"> component</w:t>
-      </w:r>
-      <w:r>
-        <w:rPr>
-          <w:u w:val="single"/>
-        </w:rPr>
-        <w:t>s used</w:t>
-      </w:r>
-      <w:r>
-        <w:rPr>
-          <w:u w:val="single"/>
-        </w:rPr>
-        <w:t xml:space="preserve"> </w:t>
-      </w:r>
-      <w:r>
-        <w:rPr>
-          <w:u w:val="single"/>
-        </w:rPr>
-        <w:t xml:space="preserve">for the project. </w:t>
-      </w:r>
-    </w:p>
-    <w:p>
-      <w:pPr>
-        <w:jc w:val="both"/>
-        <w:rPr>
-          <w:u w:val="single"/>
-        </w:rPr>
-      </w:pPr>
-      <w:r>
-        <w:rPr>
-          <w:u w:val="single"/>
-        </w:rPr>
-        <w:t>If you have used any component</w:t>
-      </w:r>
-      <w:r>
-        <w:rPr>
-          <w:u w:val="single"/>
-        </w:rPr>
-        <w:t xml:space="preserve"> you have purchased on own, include full info, </w:t>
-      </w:r>
-      <w:r>
-        <w:rPr>
-          <w:u w:val="single"/>
-        </w:rPr>
-        <w:t xml:space="preserve">a </w:t>
-      </w:r>
-      <w:r>
-        <w:rPr>
-          <w:u w:val="single"/>
-        </w:rPr>
-        <w:t>link to datasheet, and cost.</w:t>
+        <w:t xml:space="preserve">nclude the list of all the components used for the project. </w:t>
+      </w:r>
+    </w:p>
+    <w:p>
+      <w:pPr>
+        <w:rPr>
+          <w:u w:val="single"/>
+        </w:rPr>
+      </w:pPr>
+      <w:r>
+        <w:rPr>
+          <w:u w:val="single"/>
+        </w:rPr>
+        <w:t>If you have used any component you have purchased on own, include full info, a link to datasheet, and cost.</w:t>
       </w:r>
     </w:p>
     <w:p>
@@ -2525,7 +2300,6 @@
           <w:ilvl w:val="0"/>
           <w:numId w:val="6"/>
         </w:numPr>
-        <w:jc w:val="both"/>
         <w:rPr>
           <w:color w:val="FF0000"/>
         </w:rPr>
@@ -2544,7 +2318,6 @@
           <w:ilvl w:val="0"/>
           <w:numId w:val="6"/>
         </w:numPr>
-        <w:jc w:val="both"/>
         <w:rPr>
           <w:color w:val="FF0000"/>
         </w:rPr>
@@ -2563,7 +2336,6 @@
           <w:ilvl w:val="0"/>
           <w:numId w:val="6"/>
         </w:numPr>
-        <w:jc w:val="both"/>
         <w:rPr>
           <w:color w:val="FF0000"/>
         </w:rPr>
@@ -2582,7 +2354,6 @@
           <w:ilvl w:val="0"/>
           <w:numId w:val="6"/>
         </w:numPr>
-        <w:jc w:val="both"/>
         <w:rPr>
           <w:color w:val="FF0000"/>
         </w:rPr>
@@ -2601,16 +2372,29 @@
           <w:ilvl w:val="0"/>
           <w:numId w:val="6"/>
         </w:numPr>
-        <w:jc w:val="both"/>
-        <w:rPr>
-          <w:color w:val="FF0000"/>
-        </w:rPr>
-      </w:pPr>
-      <w:r>
-        <w:rPr>
-          <w:color w:val="FF0000"/>
-        </w:rPr>
-        <w:t>1 Adafruit ItsyBitsy M4</w:t>
+        <w:rPr>
+          <w:color w:val="FF0000"/>
+        </w:rPr>
+      </w:pPr>
+      <w:r>
+        <w:rPr>
+          <w:color w:val="FF0000"/>
+        </w:rPr>
+        <w:t xml:space="preserve">1 Adafruit </w:t>
+      </w:r>
+      <w:proofErr w:type="spellStart"/>
+      <w:r>
+        <w:rPr>
+          <w:color w:val="FF0000"/>
+        </w:rPr>
+        <w:t>ItsyBitsy</w:t>
+      </w:r>
+      <w:proofErr w:type="spellEnd"/>
+      <w:r>
+        <w:rPr>
+          <w:color w:val="FF0000"/>
+        </w:rPr>
+        <w:t xml:space="preserve"> M4</w:t>
       </w:r>
     </w:p>
     <w:p>
@@ -2620,16 +2404,29 @@
           <w:ilvl w:val="0"/>
           <w:numId w:val="6"/>
         </w:numPr>
-        <w:jc w:val="both"/>
-        <w:rPr>
-          <w:color w:val="FF0000"/>
-        </w:rPr>
-      </w:pPr>
-      <w:r>
-        <w:rPr>
-          <w:color w:val="FF0000"/>
-        </w:rPr>
-        <w:t>1 Adafruit 1.44 inch TFT Breakout</w:t>
+        <w:rPr>
+          <w:color w:val="FF0000"/>
+        </w:rPr>
+      </w:pPr>
+      <w:r>
+        <w:rPr>
+          <w:color w:val="FF0000"/>
+        </w:rPr>
+        <w:t xml:space="preserve">1 Adafruit </w:t>
+      </w:r>
+      <w:proofErr w:type="gramStart"/>
+      <w:r>
+        <w:rPr>
+          <w:color w:val="FF0000"/>
+        </w:rPr>
+        <w:t>1.44 inch</w:t>
+      </w:r>
+      <w:proofErr w:type="gramEnd"/>
+      <w:r>
+        <w:rPr>
+          <w:color w:val="FF0000"/>
+        </w:rPr>
+        <w:t xml:space="preserve"> TFT Breakout</w:t>
       </w:r>
     </w:p>
     <w:p>
@@ -2639,7 +2436,6 @@
           <w:ilvl w:val="0"/>
           <w:numId w:val="6"/>
         </w:numPr>
-        <w:jc w:val="both"/>
         <w:rPr>
           <w:color w:val="FF0000"/>
         </w:rPr>
@@ -2658,7 +2454,6 @@
           <w:ilvl w:val="0"/>
           <w:numId w:val="6"/>
         </w:numPr>
-        <w:jc w:val="both"/>
         <w:rPr>
           <w:color w:val="FF0000"/>
         </w:rPr>
@@ -2672,7 +2467,6 @@
     </w:p>
     <w:p>
       <w:pPr>
-        <w:jc w:val="both"/>
         <w:rPr>
           <w:b/>
         </w:rPr>
@@ -2709,21 +2503,23 @@
           <w:rFonts w:cstheme="minorHAnsi"/>
           <w:color w:val="000000"/>
         </w:rPr>
-        <w:t xml:space="preserve">: Explain in details the methods your </w:t>
-      </w:r>
+        <w:t xml:space="preserve">: Explain in </w:t>
+      </w:r>
+      <w:proofErr w:type="gramStart"/>
       <w:r>
         <w:rPr>
           <w:rFonts w:cstheme="minorHAnsi"/>
           <w:color w:val="000000"/>
         </w:rPr>
-        <w:t>group</w:t>
-      </w:r>
+        <w:t>details</w:t>
+      </w:r>
+      <w:proofErr w:type="gramEnd"/>
       <w:r>
         <w:rPr>
           <w:rFonts w:cstheme="minorHAnsi"/>
           <w:color w:val="000000"/>
         </w:rPr>
-        <w:t xml:space="preserve"> has used to communicate effectively among team members. </w:t>
+        <w:t xml:space="preserve"> the methods your group has used to communicate effectively among team members. </w:t>
       </w:r>
     </w:p>
     <w:p>
@@ -2745,21 +2541,49 @@
           <w:rFonts w:cstheme="minorHAnsi"/>
           <w:color w:val="FF0000"/>
         </w:rPr>
-        <w:t>To communicate with each other we created a Facebook messenger group chat. This allowed us to</w:t>
-      </w:r>
-      <w:r>
-        <w:rPr>
-          <w:rFonts w:cstheme="minorHAnsi"/>
-          <w:color w:val="FF0000"/>
-        </w:rPr>
-        <w:t xml:space="preserve"> </w:t>
-      </w:r>
-      <w:r>
-        <w:rPr>
-          <w:rFonts w:cstheme="minorHAnsi"/>
-          <w:color w:val="FF0000"/>
-        </w:rPr>
-        <w:t>communicate effectively and quickly. On top of using Facebook messenger we created a ganate chart. This chart kept track of tasks that needed to be done, who was in charge of the task and when it was due.</w:t>
+        <w:t xml:space="preserve">To communicate with </w:t>
+      </w:r>
+      <w:r>
+        <w:rPr>
+          <w:rFonts w:cstheme="minorHAnsi"/>
+          <w:color w:val="FF0000"/>
+        </w:rPr>
+        <w:t>one another,</w:t>
+      </w:r>
+      <w:r>
+        <w:rPr>
+          <w:rFonts w:cstheme="minorHAnsi"/>
+          <w:color w:val="FF0000"/>
+        </w:rPr>
+        <w:t xml:space="preserve"> we created a Facebook messenger group chat. This allowed us to communicate effectively and quickly</w:t>
+      </w:r>
+      <w:r>
+        <w:rPr>
+          <w:rFonts w:cstheme="minorHAnsi"/>
+          <w:color w:val="FF0000"/>
+        </w:rPr>
+        <w:t>, especially during our reading break</w:t>
+      </w:r>
+      <w:r>
+        <w:rPr>
+          <w:rFonts w:cstheme="minorHAnsi"/>
+          <w:color w:val="FF0000"/>
+        </w:rPr>
+        <w:t xml:space="preserve">. </w:t>
+      </w:r>
+      <w:r>
+        <w:rPr>
+          <w:rFonts w:cstheme="minorHAnsi"/>
+          <w:color w:val="FF0000"/>
+        </w:rPr>
+        <w:t xml:space="preserve">In addition, we developed a Gantt chart to distribute the work and ensure we remained on schedule. </w:t>
+      </w:r>
+      <w:r>
+        <w:rPr>
+          <w:rFonts w:cstheme="minorHAnsi"/>
+          <w:color w:val="FF0000"/>
+        </w:rPr>
+        <w:t>This chart kept track of tasks that needed to be done, who oversaw the task and when it was due.</w:t>
       </w:r>
     </w:p>
     <w:p>
@@ -2795,14 +2619,23 @@
           <w:rFonts w:cstheme="minorHAnsi"/>
           <w:color w:val="000000"/>
         </w:rPr>
-        <w:t>your own additional functialities.</w:t>
-      </w:r>
+        <w:t xml:space="preserve">your own additional </w:t>
+      </w:r>
+      <w:proofErr w:type="spellStart"/>
       <w:r>
         <w:rPr>
           <w:rFonts w:cstheme="minorHAnsi"/>
           <w:color w:val="000000"/>
         </w:rPr>
-        <w:t xml:space="preserve"> Please spend time to carefully answer each of them.</w:t>
+        <w:t>functialities</w:t>
+      </w:r>
+      <w:proofErr w:type="spellEnd"/>
+      <w:r>
+        <w:rPr>
+          <w:rFonts w:cstheme="minorHAnsi"/>
+          <w:color w:val="000000"/>
+        </w:rPr>
+        <w:t>. Please spend time to carefully answer each of them.</w:t>
       </w:r>
     </w:p>
     <w:p>
@@ -2831,21 +2664,7 @@
           <w:rFonts w:cstheme="minorHAnsi"/>
           <w:color w:val="000000"/>
         </w:rPr>
-        <w:t>: Describe your approach to adapt and apply a ge</w:t>
-      </w:r>
-      <w:r>
-        <w:rPr>
-          <w:rFonts w:cstheme="minorHAnsi"/>
-          <w:color w:val="000000"/>
-        </w:rPr>
-        <w:t>neral design process for any additional feature</w:t>
-      </w:r>
-      <w:r>
-        <w:rPr>
-          <w:rFonts w:cstheme="minorHAnsi"/>
-          <w:color w:val="000000"/>
-        </w:rPr>
-        <w:t>. What was your approach?</w:t>
+        <w:t>: Describe your approach to adapt and apply a general design process for any additional feature. What was your approach?</w:t>
       </w:r>
     </w:p>
     <w:p>
@@ -2865,7 +2684,143 @@
           <w:bCs/>
           <w:color w:val="FF0000"/>
         </w:rPr>
-        <w:t xml:space="preserve">When doing the project, we split up the group, so each person had a specific task to do. For harder parts of the project like building the robot, programing the LCD screen, working on the buzzer or ultrasonic sensor we split up into groups of two. After doing our individual parts we would review the code as groups of 2-3 people. This helped us quickly fix bugs, get a new perspective on the task and integrate quickly into the final product. </w:t>
+        <w:t xml:space="preserve">When conducting this project, we followed the Gantt chart and divided the work equally. </w:t>
+      </w:r>
+      <w:r>
+        <w:rPr>
+          <w:rFonts w:cstheme="minorHAnsi"/>
+          <w:bCs/>
+          <w:color w:val="FF0000"/>
+        </w:rPr>
+        <w:t>For</w:t>
+      </w:r>
+      <w:r>
+        <w:rPr>
+          <w:rFonts w:cstheme="minorHAnsi"/>
+          <w:bCs/>
+          <w:color w:val="FF0000"/>
+        </w:rPr>
+        <w:t xml:space="preserve"> more difficult aspects of the project, two people or all of us would meet to work together to develop solutions and build what was necessary. This included</w:t>
+      </w:r>
+      <w:r>
+        <w:rPr>
+          <w:rFonts w:cstheme="minorHAnsi"/>
+          <w:bCs/>
+          <w:color w:val="FF0000"/>
+        </w:rPr>
+        <w:t xml:space="preserve"> building the robot, programing the LCD screen</w:t>
+      </w:r>
+      <w:r>
+        <w:rPr>
+          <w:rFonts w:cstheme="minorHAnsi"/>
+          <w:bCs/>
+          <w:color w:val="FF0000"/>
+        </w:rPr>
+        <w:t xml:space="preserve"> and</w:t>
+      </w:r>
+      <w:r>
+        <w:rPr>
+          <w:rFonts w:cstheme="minorHAnsi"/>
+          <w:bCs/>
+          <w:color w:val="FF0000"/>
+        </w:rPr>
+        <w:t xml:space="preserve"> working on the buzzer or </w:t>
+      </w:r>
+      <w:r>
+        <w:rPr>
+          <w:rFonts w:cstheme="minorHAnsi"/>
+          <w:bCs/>
+          <w:color w:val="FF0000"/>
+        </w:rPr>
+        <w:t xml:space="preserve">the </w:t>
+      </w:r>
+      <w:r>
+        <w:rPr>
+          <w:rFonts w:cstheme="minorHAnsi"/>
+          <w:bCs/>
+          <w:color w:val="FF0000"/>
+        </w:rPr>
+        <w:t>ultrasonic sensor. After doing our individual parts</w:t>
+      </w:r>
+      <w:r>
+        <w:rPr>
+          <w:rFonts w:cstheme="minorHAnsi"/>
+          <w:bCs/>
+          <w:color w:val="FF0000"/>
+        </w:rPr>
+        <w:t>,</w:t>
+      </w:r>
+      <w:r>
+        <w:rPr>
+          <w:rFonts w:cstheme="minorHAnsi"/>
+          <w:bCs/>
+          <w:color w:val="FF0000"/>
+        </w:rPr>
+        <w:t xml:space="preserve"> we would review the </w:t>
+      </w:r>
+      <w:r>
+        <w:rPr>
+          <w:rFonts w:cstheme="minorHAnsi"/>
+          <w:bCs/>
+          <w:color w:val="FF0000"/>
+        </w:rPr>
+        <w:t xml:space="preserve">one another’s </w:t>
+      </w:r>
+      <w:r>
+        <w:rPr>
+          <w:rFonts w:cstheme="minorHAnsi"/>
+          <w:bCs/>
+          <w:color w:val="FF0000"/>
+        </w:rPr>
+        <w:t>code</w:t>
+      </w:r>
+      <w:r>
+        <w:rPr>
+          <w:rFonts w:cstheme="minorHAnsi"/>
+          <w:bCs/>
+          <w:color w:val="FF0000"/>
+        </w:rPr>
+        <w:t xml:space="preserve">. </w:t>
+      </w:r>
+      <w:r>
+        <w:rPr>
+          <w:rFonts w:cstheme="minorHAnsi"/>
+          <w:bCs/>
+          <w:color w:val="FF0000"/>
+        </w:rPr>
+        <w:t xml:space="preserve">This helped us quickly fix bugs, get a new perspective on </w:t>
+      </w:r>
+      <w:r>
+        <w:rPr>
+          <w:rFonts w:cstheme="minorHAnsi"/>
+          <w:bCs/>
+          <w:color w:val="FF0000"/>
+        </w:rPr>
+        <w:t xml:space="preserve">our individual </w:t>
+      </w:r>
+      <w:r>
+        <w:rPr>
+          <w:rFonts w:cstheme="minorHAnsi"/>
+          <w:bCs/>
+          <w:color w:val="FF0000"/>
+        </w:rPr>
+        <w:t xml:space="preserve">task and integrate </w:t>
+      </w:r>
+      <w:r>
+        <w:rPr>
+          <w:rFonts w:cstheme="minorHAnsi"/>
+          <w:bCs/>
+          <w:color w:val="FF0000"/>
+        </w:rPr>
+        <w:t xml:space="preserve">these components </w:t>
+      </w:r>
+      <w:r>
+        <w:rPr>
+          <w:rFonts w:cstheme="minorHAnsi"/>
+          <w:bCs/>
+          <w:color w:val="FF0000"/>
+        </w:rPr>
+        <w:t xml:space="preserve">quickly into the final product. </w:t>
       </w:r>
     </w:p>
     <w:p>
@@ -2899,6 +2854,7 @@
           <w:b/>
           <w:color w:val="000000"/>
         </w:rPr>
+        <w:lastRenderedPageBreak/>
         <w:t>Constraint identification</w:t>
       </w:r>
       <w:r>
@@ -2935,14 +2891,58 @@
           <w:rFonts w:cstheme="minorHAnsi"/>
           <w:color w:val="FF0000"/>
         </w:rPr>
-        <w:t>: The</w:t>
-      </w:r>
-      <w:r>
-        <w:rPr>
-          <w:rFonts w:cstheme="minorHAnsi"/>
-          <w:color w:val="FF0000"/>
-        </w:rPr>
-        <w:t xml:space="preserve"> biggest constraint we had was the amount of ports on the itsbitsy. To fix this constraint we could have used a shift register.</w:t>
+        <w:t xml:space="preserve">: The biggest constraint we had was the amount of ports on the </w:t>
+      </w:r>
+      <w:proofErr w:type="spellStart"/>
+      <w:r>
+        <w:rPr>
+          <w:rFonts w:cstheme="minorHAnsi"/>
+          <w:color w:val="FF0000"/>
+        </w:rPr>
+        <w:t>I</w:t>
+      </w:r>
+      <w:r>
+        <w:rPr>
+          <w:rFonts w:cstheme="minorHAnsi"/>
+          <w:color w:val="FF0000"/>
+        </w:rPr>
+        <w:t>ts</w:t>
+      </w:r>
+      <w:r>
+        <w:rPr>
+          <w:rFonts w:cstheme="minorHAnsi"/>
+          <w:color w:val="FF0000"/>
+        </w:rPr>
+        <w:t>yB</w:t>
+      </w:r>
+      <w:r>
+        <w:rPr>
+          <w:rFonts w:cstheme="minorHAnsi"/>
+          <w:color w:val="FF0000"/>
+        </w:rPr>
+        <w:t>itsy</w:t>
+      </w:r>
+      <w:proofErr w:type="spellEnd"/>
+      <w:r>
+        <w:rPr>
+          <w:rFonts w:cstheme="minorHAnsi"/>
+          <w:color w:val="FF0000"/>
+        </w:rPr>
+        <w:t>. To fix this constraint</w:t>
+      </w:r>
+      <w:r>
+        <w:rPr>
+          <w:rFonts w:cstheme="minorHAnsi"/>
+          <w:color w:val="FF0000"/>
+        </w:rPr>
+        <w:t>,</w:t>
+      </w:r>
+      <w:r>
+        <w:rPr>
+          <w:rFonts w:cstheme="minorHAnsi"/>
+          <w:color w:val="FF0000"/>
+        </w:rPr>
+        <w:t xml:space="preserve"> we could have used a shift register.</w:t>
       </w:r>
     </w:p>
     <w:p>
@@ -2956,13 +2956,15 @@
         <w:rPr>
           <w:rFonts w:cstheme="minorHAnsi"/>
           <w:color w:val="FF0000"/>
-        </w:rPr>
-      </w:pPr>
-      <w:r>
-        <w:rPr>
-          <w:rFonts w:cstheme="minorHAnsi"/>
-          <w:b/>
-          <w:color w:val="FF0000"/>
+          <w:highlight w:val="yellow"/>
+        </w:rPr>
+      </w:pPr>
+      <w:r>
+        <w:rPr>
+          <w:rFonts w:cstheme="minorHAnsi"/>
+          <w:b/>
+          <w:color w:val="FF0000"/>
+          <w:highlight w:val="yellow"/>
         </w:rPr>
         <w:t>Constraint 2</w:t>
       </w:r>
@@ -2970,6 +2972,7 @@
         <w:rPr>
           <w:rFonts w:cstheme="minorHAnsi"/>
           <w:color w:val="FF0000"/>
+          <w:highlight w:val="yellow"/>
         </w:rPr>
         <w:t>:</w:t>
       </w:r>
@@ -3023,16 +3026,73 @@
           <w:bCs/>
           <w:color w:val="FF0000"/>
         </w:rPr>
-        <w:t xml:space="preserve">We decided to not go with the keypad. We did this because of constraint one the amount of ports on the itsbitsy. We could have integrated this into the robot with a shift </w:t>
-      </w:r>
-      <w:r>
-        <w:rPr>
-          <w:rFonts w:cstheme="minorHAnsi"/>
-          <w:bCs/>
-          <w:color w:val="FF0000"/>
-        </w:rPr>
-        <w:lastRenderedPageBreak/>
-        <w:t>register but we decided that the amount of benefit vs the amount of work was not worth it.</w:t>
+        <w:t xml:space="preserve">Because of the amount of ports on the </w:t>
+      </w:r>
+      <w:proofErr w:type="spellStart"/>
+      <w:r>
+        <w:rPr>
+          <w:rFonts w:cstheme="minorHAnsi"/>
+          <w:bCs/>
+          <w:color w:val="FF0000"/>
+        </w:rPr>
+        <w:t>ItsyBitsy</w:t>
+      </w:r>
+      <w:proofErr w:type="spellEnd"/>
+      <w:r>
+        <w:rPr>
+          <w:rFonts w:cstheme="minorHAnsi"/>
+          <w:bCs/>
+          <w:color w:val="FF0000"/>
+        </w:rPr>
+        <w:t>, w</w:t>
+      </w:r>
+      <w:r>
+        <w:rPr>
+          <w:rFonts w:cstheme="minorHAnsi"/>
+          <w:bCs/>
+          <w:color w:val="FF0000"/>
+        </w:rPr>
+        <w:t>e decided to not go with the keypad. We could have integrated this into the robot with a shift register</w:t>
+      </w:r>
+      <w:r>
+        <w:rPr>
+          <w:rFonts w:cstheme="minorHAnsi"/>
+          <w:bCs/>
+          <w:color w:val="FF0000"/>
+        </w:rPr>
+        <w:t xml:space="preserve">, however, </w:t>
+      </w:r>
+      <w:r>
+        <w:rPr>
+          <w:rFonts w:cstheme="minorHAnsi"/>
+          <w:bCs/>
+          <w:color w:val="FF0000"/>
+        </w:rPr>
+        <w:t>but we decided that t</w:t>
+      </w:r>
+      <w:r>
+        <w:rPr>
+          <w:rFonts w:cstheme="minorHAnsi"/>
+          <w:bCs/>
+          <w:color w:val="FF0000"/>
+        </w:rPr>
+        <w:t xml:space="preserve">he </w:t>
+      </w:r>
+      <w:r>
+        <w:rPr>
+          <w:rFonts w:cstheme="minorHAnsi"/>
+          <w:bCs/>
+          <w:color w:val="FF0000"/>
+        </w:rPr>
+        <w:t xml:space="preserve">benefit </w:t>
+      </w:r>
+      <w:r>
+        <w:rPr>
+          <w:rFonts w:cstheme="minorHAnsi"/>
+          <w:bCs/>
+          <w:color w:val="FF0000"/>
+        </w:rPr>
+        <w:t xml:space="preserve">when compared to the amount of work required was not worth it. </w:t>
       </w:r>
     </w:p>
     <w:p>
@@ -3055,7 +3115,39 @@
           <w:bCs/>
           <w:color w:val="FF0000"/>
         </w:rPr>
-        <w:t>We decided to not go with the LED light show. We decided that an ultrasonic sensor and buzz</w:t>
+        <w:t xml:space="preserve">We </w:t>
+      </w:r>
+      <w:r>
+        <w:rPr>
+          <w:rFonts w:cstheme="minorHAnsi"/>
+          <w:bCs/>
+          <w:color w:val="FF0000"/>
+        </w:rPr>
+        <w:t xml:space="preserve">also </w:t>
+      </w:r>
+      <w:r>
+        <w:rPr>
+          <w:rFonts w:cstheme="minorHAnsi"/>
+          <w:bCs/>
+          <w:color w:val="FF0000"/>
+        </w:rPr>
+        <w:t xml:space="preserve">decided to not go with the LED light show. </w:t>
+      </w:r>
+      <w:r>
+        <w:rPr>
+          <w:rFonts w:cstheme="minorHAnsi"/>
+          <w:bCs/>
+          <w:color w:val="FF0000"/>
+        </w:rPr>
+        <w:t>The</w:t>
+      </w:r>
+      <w:r>
+        <w:rPr>
+          <w:rFonts w:cstheme="minorHAnsi"/>
+          <w:bCs/>
+          <w:color w:val="FF0000"/>
+        </w:rPr>
+        <w:t xml:space="preserve"> ultrasonic sensor and buzz</w:t>
       </w:r>
       <w:r>
         <w:rPr>
@@ -3071,7 +3163,49 @@
           <w:bCs/>
           <w:color w:val="FF0000"/>
         </w:rPr>
-        <w:t>r would be better additions because they were more work but had more impact and made the robot cooler.</w:t>
+        <w:t>r would be better additions</w:t>
+      </w:r>
+      <w:r>
+        <w:rPr>
+          <w:rFonts w:cstheme="minorHAnsi"/>
+          <w:bCs/>
+          <w:color w:val="FF0000"/>
+        </w:rPr>
+        <w:t xml:space="preserve"> in place of the LED light show</w:t>
+      </w:r>
+      <w:r>
+        <w:rPr>
+          <w:rFonts w:cstheme="minorHAnsi"/>
+          <w:bCs/>
+          <w:color w:val="FF0000"/>
+        </w:rPr>
+        <w:t xml:space="preserve"> because </w:t>
+      </w:r>
+      <w:r>
+        <w:rPr>
+          <w:rFonts w:cstheme="minorHAnsi"/>
+          <w:bCs/>
+          <w:color w:val="FF0000"/>
+        </w:rPr>
+        <w:t xml:space="preserve">they had more of an impact on the design and outcome of the </w:t>
+      </w:r>
+      <w:proofErr w:type="gramStart"/>
+      <w:r>
+        <w:rPr>
+          <w:rFonts w:cstheme="minorHAnsi"/>
+          <w:bCs/>
+          <w:color w:val="FF0000"/>
+        </w:rPr>
+        <w:t>robot, and</w:t>
+      </w:r>
+      <w:proofErr w:type="gramEnd"/>
+      <w:r>
+        <w:rPr>
+          <w:rFonts w:cstheme="minorHAnsi"/>
+          <w:bCs/>
+          <w:color w:val="FF0000"/>
+        </w:rPr>
+        <w:t xml:space="preserve"> allowed us more flexibility in our design. </w:t>
       </w:r>
     </w:p>
     <w:p>
@@ -3151,44 +3285,11 @@
           <w:bCs/>
           <w:color w:val="FF0000"/>
         </w:rPr>
-        <w:t>Correctness was very important to our group</w:t>
-      </w:r>
-      <w:r>
-        <w:rPr>
-          <w:rFonts w:cstheme="minorHAnsi"/>
-          <w:bCs/>
-          <w:color w:val="FF0000"/>
-        </w:rPr>
-        <w:t xml:space="preserve">. Before integrating any part into the project, we tested it extensively. You can see this in our GitHub repository. Every dance has its own file and was tested in that file. By testing each part individually in their own </w:t>
-      </w:r>
-      <w:r>
-        <w:rPr>
-          <w:rFonts w:cstheme="minorHAnsi"/>
-          <w:bCs/>
-          <w:color w:val="FF0000"/>
-        </w:rPr>
-        <w:t>file,</w:t>
-      </w:r>
-      <w:r>
-        <w:rPr>
-          <w:rFonts w:cstheme="minorHAnsi"/>
-          <w:bCs/>
-          <w:color w:val="FF0000"/>
-        </w:rPr>
-        <w:t xml:space="preserve"> we could make sure there were no errors with that file and so it was very easy to make sure it was correct.</w:t>
-      </w:r>
-      <w:r>
-        <w:rPr>
-          <w:rFonts w:cstheme="minorHAnsi"/>
-          <w:bCs/>
-          <w:color w:val="FF0000"/>
-        </w:rPr>
-        <w:t xml:space="preserve"> We did this with all parts of the robot wheater it was a dance, the buzzer, ultrasonic sensor or integration.</w:t>
-      </w:r>
-    </w:p>
-    <w:p>
-      <w:pPr>
-        <w:jc w:val="both"/>
+        <w:t xml:space="preserve">To be successful in this project, testing, assessing viability and overall correctness was vital. Before integrating any part into the project, we tested the code and its implication extensively. This is shown in our GitHub repository. Each dance has its own file, and each one was tested rigorously. This reduced errors in the overall project and code and allowed our results to be more correct. This ideology was applied in all aspects of creating the robot. </w:t>
+      </w:r>
+    </w:p>
+    <w:p>
+      <w:pPr>
         <w:rPr>
           <w:b/>
         </w:rPr>
@@ -3203,39 +3304,25 @@
         <w:rPr>
           <w:b/>
         </w:rPr>
-        <w:t xml:space="preserve"> G</w:t>
-      </w:r>
-      <w:r>
-        <w:rPr>
-          <w:b/>
-        </w:rPr>
-        <w:t xml:space="preserve"> - Other</w:t>
-      </w:r>
-    </w:p>
-    <w:p>
-      <w:pPr>
-        <w:rPr>
-          <w:u w:val="single"/>
-        </w:rPr>
-      </w:pPr>
-      <w:r>
-        <w:rPr>
-          <w:u w:val="single"/>
-        </w:rPr>
-        <w:t>Include any other relevant info that does not fit in any other section in the report.</w:t>
-      </w:r>
-      <w:r>
-        <w:rPr>
-          <w:u w:val="single"/>
-        </w:rPr>
-        <w:t xml:space="preserve"> </w:t>
-      </w:r>
-      <w:r>
-        <w:rPr>
-          <w:u w:val="single"/>
-        </w:rPr>
-        <w:t xml:space="preserve"> </w:t>
-      </w:r>
+        <w:t xml:space="preserve"> G - Other</w:t>
+      </w:r>
+    </w:p>
+    <w:p>
+      <w:pPr>
+        <w:rPr>
+          <w:u w:val="single"/>
+        </w:rPr>
+      </w:pPr>
+      <w:r>
+        <w:rPr>
+          <w:u w:val="single"/>
+        </w:rPr>
+        <w:t xml:space="preserve">Include any other relevant info that does not fit in any other section in the report.  </w:t>
+      </w:r>
+    </w:p>
+    <w:p>
+      <w:bookmarkStart w:id="0" w:name="_GoBack"/>
+      <w:bookmarkEnd w:id="0"/>
     </w:p>
     <w:sectPr>
       <w:headerReference w:type="default" r:id="rId8"/>

</xml_diff>

<commit_message>
Updating dance 8 and Dance 5
</commit_message>
<xml_diff>
--- a/miniProject1_G4.docx
+++ b/miniProject1_G4.docx
@@ -577,7 +577,15 @@
         <w:rPr>
           <w:color w:val="FF0000"/>
         </w:rPr>
-        <w:t xml:space="preserve">The feet will tilt right and left, slightly raising the robot. Next, the legs will rotate in half circles, moving the feet outwards then inwards. The robot repeats this movement at different speeds. After this, it will return to the starting position. </w:t>
+        <w:t xml:space="preserve">The feet will tilt right and left, </w:t>
+      </w:r>
+      <w:bookmarkStart w:id="0" w:name="_GoBack"/>
+      <w:bookmarkEnd w:id="0"/>
+      <w:r>
+        <w:rPr>
+          <w:color w:val="FF0000"/>
+        </w:rPr>
+        <w:t xml:space="preserve">slightly raising the robot. Next, the legs will rotate in half circles, moving the feet outwards then inwards. The robot repeats this movement at different speeds. After this, it will return to the starting position. </w:t>
       </w:r>
     </w:p>
     <w:p>
@@ -2055,16 +2063,35 @@
       <w:r>
         <w:rPr>
           <w:b/>
+        </w:rPr>
+        <w:t>Appendix</w:t>
+      </w:r>
+      <w:r>
+        <w:rPr>
+          <w:b/>
+        </w:rPr>
+        <w:t xml:space="preserve"> C – Fritzing</w:t>
+      </w:r>
+    </w:p>
+    <w:p>
+      <w:pPr>
+        <w:rPr>
+          <w:u w:val="single"/>
+        </w:rPr>
+      </w:pPr>
+      <w:r>
+        <w:rPr>
+          <w:b/>
           <w:noProof/>
         </w:rPr>
         <w:drawing>
-          <wp:anchor distT="0" distB="0" distL="114300" distR="114300" simplePos="0" relativeHeight="251659264" behindDoc="0" locked="0" layoutInCell="1" allowOverlap="1" wp14:anchorId="71A5E7AE" wp14:editId="04B5FA85">
+          <wp:anchor distT="0" distB="0" distL="114300" distR="114300" simplePos="0" relativeHeight="251659264" behindDoc="0" locked="0" layoutInCell="1" allowOverlap="1" wp14:anchorId="71A5E7AE" wp14:editId="17964279">
             <wp:simplePos x="0" y="0"/>
             <wp:positionH relativeFrom="margin">
-              <wp:posOffset>-155643</wp:posOffset>
+              <wp:posOffset>-64783</wp:posOffset>
             </wp:positionH>
             <wp:positionV relativeFrom="margin">
-              <wp:posOffset>2133600</wp:posOffset>
+              <wp:posOffset>3456562</wp:posOffset>
             </wp:positionV>
             <wp:extent cx="5943600" cy="3834130"/>
             <wp:effectExtent l="0" t="0" r="0" b="1270"/>
@@ -2109,25 +2136,6 @@
       </w:r>
       <w:r>
         <w:rPr>
-          <w:b/>
-        </w:rPr>
-        <w:t>Appendix</w:t>
-      </w:r>
-      <w:r>
-        <w:rPr>
-          <w:b/>
-        </w:rPr>
-        <w:t xml:space="preserve"> C – Fritzing</w:t>
-      </w:r>
-    </w:p>
-    <w:p>
-      <w:pPr>
-        <w:rPr>
-          <w:u w:val="single"/>
-        </w:rPr>
-      </w:pPr>
-      <w:r>
-        <w:rPr>
           <w:u w:val="single"/>
         </w:rPr>
         <w:t xml:space="preserve">Include the snapshot of your </w:t>
@@ -3320,10 +3328,7 @@
         <w:t xml:space="preserve">Include any other relevant info that does not fit in any other section in the report.  </w:t>
       </w:r>
     </w:p>
-    <w:p>
-      <w:bookmarkStart w:id="0" w:name="_GoBack"/>
-      <w:bookmarkEnd w:id="0"/>
-    </w:p>
+    <w:p/>
     <w:sectPr>
       <w:headerReference w:type="default" r:id="rId8"/>
       <w:footerReference w:type="default" r:id="rId9"/>

</xml_diff>

<commit_message>
Added changed dances to the overall main file
</commit_message>
<xml_diff>
--- a/miniProject1_G4.docx
+++ b/miniProject1_G4.docx
@@ -571,21 +571,31 @@
         <w:rPr>
           <w:color w:val="FF0000"/>
         </w:rPr>
-        <w:t xml:space="preserve">Dance 1: The robot raises its left and right foot in sync. </w:t>
-      </w:r>
-      <w:r>
-        <w:rPr>
-          <w:color w:val="FF0000"/>
-        </w:rPr>
-        <w:t xml:space="preserve">The feet will tilt right and left, </w:t>
-      </w:r>
-      <w:bookmarkStart w:id="0" w:name="_GoBack"/>
-      <w:bookmarkEnd w:id="0"/>
-      <w:r>
-        <w:rPr>
-          <w:color w:val="FF0000"/>
-        </w:rPr>
-        <w:t xml:space="preserve">slightly raising the robot. Next, the legs will rotate in half circles, moving the feet outwards then inwards. The robot repeats this movement at different speeds. After this, it will return to the starting position. </w:t>
+        <w:t xml:space="preserve">Dance 1: </w:t>
+      </w:r>
+      <w:r>
+        <w:rPr>
+          <w:color w:val="FF0000"/>
+        </w:rPr>
+        <w:t>The robot taps its left foot a few times</w:t>
+      </w:r>
+      <w:r>
+        <w:rPr>
+          <w:color w:val="FF0000"/>
+        </w:rPr>
+        <w:t>,</w:t>
+      </w:r>
+      <w:r>
+        <w:rPr>
+          <w:color w:val="FF0000"/>
+        </w:rPr>
+        <w:t xml:space="preserve"> and then shakes its right foot. It then taps its right foot a few times and then shakes its left foot.</w:t>
+      </w:r>
+      <w:r>
+        <w:rPr>
+          <w:color w:val="FF0000"/>
+        </w:rPr>
+        <w:t xml:space="preserve"> This movement is then repeated, rotating between the two feet.</w:t>
       </w:r>
     </w:p>
     <w:p>
@@ -597,31 +607,22 @@
         </w:numPr>
         <w:rPr>
           <w:color w:val="FF0000"/>
-        </w:rPr>
-      </w:pPr>
-      <w:r>
-        <w:rPr>
-          <w:color w:val="FF0000"/>
-        </w:rPr>
-        <w:t>Dance 2: The robot taps its left foot a few times</w:t>
-      </w:r>
-      <w:r>
-        <w:rPr>
-          <w:color w:val="FF0000"/>
-        </w:rPr>
-        <w:t>,</w:t>
-      </w:r>
-      <w:r>
-        <w:rPr>
-          <w:color w:val="FF0000"/>
-        </w:rPr>
-        <w:t xml:space="preserve"> and then shakes its right foot. It then taps its right foot a few times and then shakes its left foot.</w:t>
-      </w:r>
-      <w:r>
-        <w:rPr>
-          <w:color w:val="FF0000"/>
-        </w:rPr>
-        <w:t xml:space="preserve"> This movement is then repeated, rotating between the two feet. </w:t>
+          <w:highlight w:val="yellow"/>
+        </w:rPr>
+      </w:pPr>
+      <w:r>
+        <w:rPr>
+          <w:color w:val="FF0000"/>
+          <w:highlight w:val="yellow"/>
+        </w:rPr>
+        <w:t xml:space="preserve">Dance 2: </w:t>
+      </w:r>
+      <w:r>
+        <w:rPr>
+          <w:color w:val="FF0000"/>
+          <w:highlight w:val="yellow"/>
+        </w:rPr>
+        <w:t>Need to make and describe this</w:t>
       </w:r>
     </w:p>
     <w:p>
@@ -699,15 +700,27 @@
         </w:numPr>
         <w:rPr>
           <w:color w:val="FF0000"/>
-          <w:highlight w:val="yellow"/>
-        </w:rPr>
-      </w:pPr>
-      <w:r>
-        <w:rPr>
-          <w:color w:val="FF0000"/>
-          <w:highlight w:val="yellow"/>
-        </w:rPr>
-        <w:t>Dance 4: I think its two similar to 1</w:t>
+        </w:rPr>
+      </w:pPr>
+      <w:bookmarkStart w:id="0" w:name="_GoBack"/>
+      <w:bookmarkEnd w:id="0"/>
+      <w:r>
+        <w:rPr>
+          <w:color w:val="FF0000"/>
+        </w:rPr>
+        <w:t xml:space="preserve">Dance 4: </w:t>
+      </w:r>
+      <w:r>
+        <w:rPr>
+          <w:color w:val="FF0000"/>
+        </w:rPr>
+        <w:t>Dance 1: The robot raises its left and right foot in sync. The feet will tilt right and left, slightly</w:t>
+      </w:r>
+      <w:r>
+        <w:rPr>
+          <w:color w:val="FF0000"/>
+        </w:rPr>
+        <w:t xml:space="preserve"> raising the robot. Next, the legs will rotate in half circles, moving the feet outwards then inwards. The robot repeats this movement at different speeds. After this, it will return to the starting position. </w:t>
       </w:r>
     </w:p>
     <w:p>

</xml_diff>

<commit_message>
Added photos to report
</commit_message>
<xml_diff>
--- a/miniProject1_G4.docx
+++ b/miniProject1_G4.docx
@@ -68,19 +68,11 @@
         <w:rPr>
           <w:u w:val="single"/>
         </w:rPr>
-        <w:t>L2</w:t>
-      </w:r>
-      <w:proofErr w:type="gramStart"/>
-      <w:r>
-        <w:rPr>
-          <w:u w:val="single"/>
-        </w:rPr>
-        <w:t>A</w:t>
+        <w:t>L2A</w:t>
       </w:r>
       <w:r>
         <w:t xml:space="preserve">  (</w:t>
       </w:r>
-      <w:proofErr w:type="gramEnd"/>
       <w:r>
         <w:rPr>
           <w:i/>
@@ -370,21 +362,7 @@
         <w:rPr>
           <w:u w:val="single"/>
         </w:rPr>
-        <w:t xml:space="preserve">. do not omit any </w:t>
-      </w:r>
-      <w:proofErr w:type="gramStart"/>
-      <w:r>
-        <w:rPr>
-          <w:u w:val="single"/>
-        </w:rPr>
-        <w:t>section, or</w:t>
-      </w:r>
-      <w:proofErr w:type="gramEnd"/>
-      <w:r>
-        <w:rPr>
-          <w:u w:val="single"/>
-        </w:rPr>
-        <w:t xml:space="preserve"> change the font size or margins).</w:t>
+        <w:t>. do not omit any section, or change the font size or margins).</w:t>
       </w:r>
     </w:p>
     <w:p>
@@ -607,22 +585,19 @@
         </w:numPr>
         <w:rPr>
           <w:color w:val="FF0000"/>
-          <w:highlight w:val="yellow"/>
-        </w:rPr>
-      </w:pPr>
-      <w:r>
-        <w:rPr>
-          <w:color w:val="FF0000"/>
-          <w:highlight w:val="yellow"/>
+        </w:rPr>
+      </w:pPr>
+      <w:r>
+        <w:rPr>
+          <w:color w:val="FF0000"/>
         </w:rPr>
         <w:t xml:space="preserve">Dance 2: </w:t>
       </w:r>
       <w:r>
         <w:rPr>
           <w:color w:val="FF0000"/>
-          <w:highlight w:val="yellow"/>
-        </w:rPr>
-        <w:t>Need to make and describe this</w:t>
+        </w:rPr>
+        <w:t>The robot points its feet outwards and then inwards in a quick sweep before beginning to tap and alternate between its two feet. It taps for a total of 6 times before repeating the sweep and tapping cycle.</w:t>
       </w:r>
     </w:p>
     <w:p>
@@ -724,7 +699,14 @@
         <w:rPr>
           <w:color w:val="FF0000"/>
         </w:rPr>
-        <w:t xml:space="preserve"> raising the robot. Next, the legs will rotate in half circles, moving the feet outwards then inwards. The robot repeats this movement at different speeds. After this, it will return to the starting position. </w:t>
+        <w:t xml:space="preserve"> raising the robot. Next, the legs will rotate in half circles, moving the feet </w:t>
+      </w:r>
+      <w:r>
+        <w:rPr>
+          <w:color w:val="FF0000"/>
+        </w:rPr>
+        <w:lastRenderedPageBreak/>
+        <w:t xml:space="preserve">outwards then inwards. The robot repeats this movement at different speeds. After this, it will return to the starting position. </w:t>
       </w:r>
     </w:p>
     <w:p>
@@ -742,21 +724,19 @@
         <w:rPr>
           <w:color w:val="FF0000"/>
         </w:rPr>
-        <w:lastRenderedPageBreak/>
         <w:t xml:space="preserve">Dance 5: </w:t>
       </w:r>
       <w:r>
         <w:rPr>
           <w:color w:val="FF0000"/>
-          <w:highlight w:val="yellow"/>
-        </w:rPr>
-        <w:t>Dance</w:t>
-      </w:r>
-      <w:r>
-        <w:rPr>
-          <w:color w:val="FF0000"/>
-        </w:rPr>
-        <w:t xml:space="preserve"> </w:t>
+        </w:rPr>
+        <w:t xml:space="preserve">The two feet both shift right then left and repeats this shifting movement. As it shifts its feet, it also moves backwards at the same time. Overall, </w:t>
+      </w:r>
+      <w:r>
+        <w:rPr>
+          <w:color w:val="FF0000"/>
+        </w:rPr>
+        <w:t>this dance move appears like a zig zag backwards shuffle.</w:t>
       </w:r>
     </w:p>
     <w:p>
@@ -805,94 +785,18 @@
       <w:pPr>
         <w:pStyle w:val="ListParagraph"/>
         <w:numPr>
-          <w:ilvl w:val="0"/>
+          <w:ilvl w:val="1"/>
           <w:numId w:val="1"/>
         </w:numPr>
-      </w:pPr>
-      <w:r>
-        <w:t>How you have implemented each of the six robot moves</w:t>
-      </w:r>
-    </w:p>
-    <w:p>
-      <w:pPr>
-        <w:ind w:left="720"/>
-        <w:rPr>
-          <w:color w:val="FF0000"/>
-        </w:rPr>
-      </w:pPr>
-      <w:r>
-        <w:rPr>
-          <w:color w:val="FF0000"/>
-        </w:rPr>
-        <w:t>To implement the dance moves, e</w:t>
-      </w:r>
-      <w:r>
-        <w:rPr>
-          <w:color w:val="FF0000"/>
-        </w:rPr>
-        <w:t xml:space="preserve">ach </w:t>
-      </w:r>
-      <w:r>
-        <w:rPr>
-          <w:color w:val="FF0000"/>
-        </w:rPr>
-        <w:t xml:space="preserve">move </w:t>
-      </w:r>
-      <w:r>
-        <w:rPr>
-          <w:color w:val="FF0000"/>
-        </w:rPr>
-        <w:t xml:space="preserve">was </w:t>
-      </w:r>
-      <w:r>
-        <w:rPr>
-          <w:color w:val="FF0000"/>
-        </w:rPr>
-        <w:t xml:space="preserve">developed in different files (dance1, dance 2 </w:t>
-      </w:r>
-      <w:proofErr w:type="spellStart"/>
-      <w:r>
-        <w:rPr>
-          <w:color w:val="FF0000"/>
-        </w:rPr>
-        <w:t>etc</w:t>
-      </w:r>
-      <w:proofErr w:type="spellEnd"/>
-      <w:r>
-        <w:rPr>
-          <w:color w:val="FF0000"/>
-        </w:rPr>
-        <w:t xml:space="preserve">). All the separate files were </w:t>
-      </w:r>
-      <w:r>
-        <w:rPr>
-          <w:color w:val="FF0000"/>
-        </w:rPr>
-        <w:t xml:space="preserve">thoroughly tested </w:t>
-      </w:r>
-      <w:r>
-        <w:rPr>
-          <w:color w:val="FF0000"/>
-        </w:rPr>
-        <w:t>and adjusted as necessary</w:t>
-      </w:r>
-      <w:r>
-        <w:rPr>
-          <w:color w:val="FF0000"/>
-        </w:rPr>
-        <w:t xml:space="preserve">. </w:t>
-      </w:r>
-      <w:r>
-        <w:rPr>
-          <w:color w:val="FF0000"/>
-        </w:rPr>
-        <w:t xml:space="preserve">Once all the subfiles were completed, they were integrated into the main coding file of the robot dancing. For a smooth process and to make the robot “dance” more naturally, </w:t>
-      </w:r>
-      <w:r>
-        <w:rPr>
-          <w:color w:val="FF0000"/>
-        </w:rPr>
-        <w:t>we added the threading with the piezo buzzer and ultrasonic sensor.</w:t>
+        <w:rPr>
+          <w:color w:val="FF0000"/>
+        </w:rPr>
+      </w:pPr>
+      <w:r>
+        <w:rPr>
+          <w:color w:val="FF0000"/>
+        </w:rPr>
+        <w:t>Ending pose: The robot’s dances end in the splits position.</w:t>
       </w:r>
     </w:p>
     <w:p>
@@ -904,6 +808,100 @@
         </w:numPr>
       </w:pPr>
       <w:r>
+        <w:t>How you have implemented each of the six robot moves</w:t>
+      </w:r>
+    </w:p>
+    <w:p>
+      <w:pPr>
+        <w:ind w:left="720"/>
+        <w:rPr>
+          <w:color w:val="FF0000"/>
+        </w:rPr>
+      </w:pPr>
+      <w:r>
+        <w:rPr>
+          <w:color w:val="FF0000"/>
+        </w:rPr>
+        <w:t>To implement the dance moves, e</w:t>
+      </w:r>
+      <w:r>
+        <w:rPr>
+          <w:color w:val="FF0000"/>
+        </w:rPr>
+        <w:t xml:space="preserve">ach </w:t>
+      </w:r>
+      <w:r>
+        <w:rPr>
+          <w:color w:val="FF0000"/>
+        </w:rPr>
+        <w:t xml:space="preserve">move </w:t>
+      </w:r>
+      <w:r>
+        <w:rPr>
+          <w:color w:val="FF0000"/>
+        </w:rPr>
+        <w:t xml:space="preserve">was </w:t>
+      </w:r>
+      <w:r>
+        <w:rPr>
+          <w:color w:val="FF0000"/>
+        </w:rPr>
+        <w:t xml:space="preserve">developed in different files (dance1, dance 2 </w:t>
+      </w:r>
+      <w:proofErr w:type="spellStart"/>
+      <w:r>
+        <w:rPr>
+          <w:color w:val="FF0000"/>
+        </w:rPr>
+        <w:t>etc</w:t>
+      </w:r>
+      <w:proofErr w:type="spellEnd"/>
+      <w:r>
+        <w:rPr>
+          <w:color w:val="FF0000"/>
+        </w:rPr>
+        <w:t xml:space="preserve">). All the separate files were </w:t>
+      </w:r>
+      <w:r>
+        <w:rPr>
+          <w:color w:val="FF0000"/>
+        </w:rPr>
+        <w:t xml:space="preserve">thoroughly tested </w:t>
+      </w:r>
+      <w:r>
+        <w:rPr>
+          <w:color w:val="FF0000"/>
+        </w:rPr>
+        <w:t>and adjusted as necessary</w:t>
+      </w:r>
+      <w:r>
+        <w:rPr>
+          <w:color w:val="FF0000"/>
+        </w:rPr>
+        <w:t xml:space="preserve">. </w:t>
+      </w:r>
+      <w:r>
+        <w:rPr>
+          <w:color w:val="FF0000"/>
+        </w:rPr>
+        <w:t xml:space="preserve">Once all the subfiles were completed, they were integrated into the main coding file of the robot dancing. For a smooth process and to make the robot “dance” more naturally, </w:t>
+      </w:r>
+      <w:r>
+        <w:rPr>
+          <w:color w:val="FF0000"/>
+        </w:rPr>
+        <w:t>we added the threading with the piezo buzzer and ultrasonic sensor.</w:t>
+      </w:r>
+    </w:p>
+    <w:p>
+      <w:pPr>
+        <w:pStyle w:val="ListParagraph"/>
+        <w:numPr>
+          <w:ilvl w:val="0"/>
+          <w:numId w:val="1"/>
+        </w:numPr>
+      </w:pPr>
+      <w:r>
         <w:t>What info the LCD displays and how it has been mounted/attached for optimal viewing</w:t>
       </w:r>
     </w:p>
@@ -918,8 +916,232 @@
         <w:rPr>
           <w:color w:val="FF0000"/>
         </w:rPr>
-        <w:t xml:space="preserve">The LCD display will show and add certain elements to our dancing robot. The LCD is mounted on the breadboard (which sits inside the robot’s shell) so that it can easily be viewed. On the display, when the robot first starts to dance, it will show a smiley face, and at the same time the speaker will sound “Hello, I’m bub”. The robot then begins to dance, which will be dances 1 through 6. </w:t>
-      </w:r>
+        <w:t xml:space="preserve">The LCD display will show and add certain elements to our dancing robot. The LCD is mounted on the breadboard (which sits inside the robot’s shell) so that it can easily be viewed. </w:t>
+      </w:r>
+      <w:r>
+        <w:rPr>
+          <w:color w:val="FF0000"/>
+        </w:rPr>
+        <w:t xml:space="preserve">When the robot is first turned on, an opening image of a brain and the words “Hi, I’m bub” are shown. As the robot shuffles through its different dance moves, the appropriate dance name appears, as well as the correct pose. The introduction photo and a few sample dance photos can be seen below.  </w:t>
+      </w:r>
+    </w:p>
+    <w:p>
+      <w:pPr>
+        <w:rPr>
+          <w:color w:val="FF0000"/>
+        </w:rPr>
+      </w:pPr>
+      <w:r>
+        <w:rPr>
+          <w:noProof/>
+          <w:color w:val="FF0000"/>
+        </w:rPr>
+        <w:drawing>
+          <wp:anchor distT="0" distB="0" distL="114300" distR="114300" simplePos="0" relativeHeight="251661312" behindDoc="0" locked="0" layoutInCell="1" allowOverlap="1" wp14:anchorId="4C4EBF06" wp14:editId="67E13669">
+            <wp:simplePos x="0" y="0"/>
+            <wp:positionH relativeFrom="margin">
+              <wp:posOffset>-421640</wp:posOffset>
+            </wp:positionH>
+            <wp:positionV relativeFrom="paragraph">
+              <wp:posOffset>304303</wp:posOffset>
+            </wp:positionV>
+            <wp:extent cx="2085975" cy="2085975"/>
+            <wp:effectExtent l="0" t="0" r="9525" b="9525"/>
+            <wp:wrapTopAndBottom/>
+            <wp:docPr id="3" name="Picture 3" descr="A close up of a logo&#10;&#10;Description automatically generated"/>
+            <wp:cNvGraphicFramePr>
+              <a:graphicFrameLocks xmlns:a="http://schemas.openxmlformats.org/drawingml/2006/main" noChangeAspect="1"/>
+            </wp:cNvGraphicFramePr>
+            <a:graphic xmlns:a="http://schemas.openxmlformats.org/drawingml/2006/main">
+              <a:graphicData uri="http://schemas.openxmlformats.org/drawingml/2006/picture">
+                <pic:pic xmlns:pic="http://schemas.openxmlformats.org/drawingml/2006/picture">
+                  <pic:nvPicPr>
+                    <pic:cNvPr id="3" name="85242425_186182882640375_7913301698976677888_n.jpg"/>
+                    <pic:cNvPicPr/>
+                  </pic:nvPicPr>
+                  <pic:blipFill>
+                    <a:blip r:embed="rId7" cstate="print">
+                      <a:extLst>
+                        <a:ext uri="{28A0092B-C50C-407E-A947-70E740481C1C}">
+                          <a14:useLocalDpi xmlns:a14="http://schemas.microsoft.com/office/drawing/2010/main" val="0"/>
+                        </a:ext>
+                      </a:extLst>
+                    </a:blip>
+                    <a:stretch>
+                      <a:fillRect/>
+                    </a:stretch>
+                  </pic:blipFill>
+                  <pic:spPr>
+                    <a:xfrm>
+                      <a:off x="0" y="0"/>
+                      <a:ext cx="2085975" cy="2085975"/>
+                    </a:xfrm>
+                    <a:prstGeom prst="rect">
+                      <a:avLst/>
+                    </a:prstGeom>
+                  </pic:spPr>
+                </pic:pic>
+              </a:graphicData>
+            </a:graphic>
+            <wp14:sizeRelH relativeFrom="margin">
+              <wp14:pctWidth>0</wp14:pctWidth>
+            </wp14:sizeRelH>
+            <wp14:sizeRelV relativeFrom="margin">
+              <wp14:pctHeight>0</wp14:pctHeight>
+            </wp14:sizeRelV>
+          </wp:anchor>
+        </w:drawing>
+      </w:r>
+      <w:r>
+        <w:rPr>
+          <w:noProof/>
+          <w:color w:val="FF0000"/>
+        </w:rPr>
+        <w:drawing>
+          <wp:anchor distT="0" distB="0" distL="114300" distR="114300" simplePos="0" relativeHeight="251660288" behindDoc="1" locked="0" layoutInCell="1" allowOverlap="1" wp14:anchorId="1BE77304" wp14:editId="31AB1C28">
+            <wp:simplePos x="0" y="0"/>
+            <wp:positionH relativeFrom="margin">
+              <wp:posOffset>1749232</wp:posOffset>
+            </wp:positionH>
+            <wp:positionV relativeFrom="paragraph">
+              <wp:posOffset>249721</wp:posOffset>
+            </wp:positionV>
+            <wp:extent cx="2138680" cy="2138680"/>
+            <wp:effectExtent l="0" t="0" r="0" b="0"/>
+            <wp:wrapTopAndBottom/>
+            <wp:docPr id="2" name="Picture 2" descr="A close up of a logo&#10;&#10;Description automatically generated"/>
+            <wp:cNvGraphicFramePr>
+              <a:graphicFrameLocks xmlns:a="http://schemas.openxmlformats.org/drawingml/2006/main" noChangeAspect="1"/>
+            </wp:cNvGraphicFramePr>
+            <a:graphic xmlns:a="http://schemas.openxmlformats.org/drawingml/2006/main">
+              <a:graphicData uri="http://schemas.openxmlformats.org/drawingml/2006/picture">
+                <pic:pic xmlns:pic="http://schemas.openxmlformats.org/drawingml/2006/picture">
+                  <pic:nvPicPr>
+                    <pic:cNvPr id="2" name="87889130_542770916355758_5481554837332033536_n.jpg"/>
+                    <pic:cNvPicPr/>
+                  </pic:nvPicPr>
+                  <pic:blipFill>
+                    <a:blip r:embed="rId8" cstate="print">
+                      <a:extLst>
+                        <a:ext uri="{28A0092B-C50C-407E-A947-70E740481C1C}">
+                          <a14:useLocalDpi xmlns:a14="http://schemas.microsoft.com/office/drawing/2010/main" val="0"/>
+                        </a:ext>
+                      </a:extLst>
+                    </a:blip>
+                    <a:stretch>
+                      <a:fillRect/>
+                    </a:stretch>
+                  </pic:blipFill>
+                  <pic:spPr>
+                    <a:xfrm>
+                      <a:off x="0" y="0"/>
+                      <a:ext cx="2138680" cy="2138680"/>
+                    </a:xfrm>
+                    <a:prstGeom prst="rect">
+                      <a:avLst/>
+                    </a:prstGeom>
+                  </pic:spPr>
+                </pic:pic>
+              </a:graphicData>
+            </a:graphic>
+            <wp14:sizeRelH relativeFrom="margin">
+              <wp14:pctWidth>0</wp14:pctWidth>
+            </wp14:sizeRelH>
+            <wp14:sizeRelV relativeFrom="margin">
+              <wp14:pctHeight>0</wp14:pctHeight>
+            </wp14:sizeRelV>
+          </wp:anchor>
+        </w:drawing>
+      </w:r>
+      <w:r>
+        <w:rPr>
+          <w:noProof/>
+          <w:color w:val="FF0000"/>
+        </w:rPr>
+        <w:drawing>
+          <wp:anchor distT="0" distB="0" distL="114300" distR="114300" simplePos="0" relativeHeight="251662336" behindDoc="0" locked="0" layoutInCell="1" allowOverlap="1" wp14:anchorId="6B5BC875" wp14:editId="1347111D">
+            <wp:simplePos x="0" y="0"/>
+            <wp:positionH relativeFrom="column">
+              <wp:posOffset>3967398</wp:posOffset>
+            </wp:positionH>
+            <wp:positionV relativeFrom="paragraph">
+              <wp:posOffset>269295</wp:posOffset>
+            </wp:positionV>
+            <wp:extent cx="2131060" cy="2141855"/>
+            <wp:effectExtent l="0" t="0" r="2540" b="0"/>
+            <wp:wrapTopAndBottom/>
+            <wp:docPr id="4" name="Picture 4" descr="A close up of a logo&#10;&#10;Description automatically generated"/>
+            <wp:cNvGraphicFramePr>
+              <a:graphicFrameLocks xmlns:a="http://schemas.openxmlformats.org/drawingml/2006/main" noChangeAspect="1"/>
+            </wp:cNvGraphicFramePr>
+            <a:graphic xmlns:a="http://schemas.openxmlformats.org/drawingml/2006/main">
+              <a:graphicData uri="http://schemas.openxmlformats.org/drawingml/2006/picture">
+                <pic:pic xmlns:pic="http://schemas.openxmlformats.org/drawingml/2006/picture">
+                  <pic:nvPicPr>
+                    <pic:cNvPr id="4" name="88046389_198653341338877_3308513698674376704_n.jpg"/>
+                    <pic:cNvPicPr/>
+                  </pic:nvPicPr>
+                  <pic:blipFill>
+                    <a:blip r:embed="rId9" cstate="print">
+                      <a:extLst>
+                        <a:ext uri="{28A0092B-C50C-407E-A947-70E740481C1C}">
+                          <a14:useLocalDpi xmlns:a14="http://schemas.microsoft.com/office/drawing/2010/main" val="0"/>
+                        </a:ext>
+                      </a:extLst>
+                    </a:blip>
+                    <a:stretch>
+                      <a:fillRect/>
+                    </a:stretch>
+                  </pic:blipFill>
+                  <pic:spPr>
+                    <a:xfrm>
+                      <a:off x="0" y="0"/>
+                      <a:ext cx="2131060" cy="2141855"/>
+                    </a:xfrm>
+                    <a:prstGeom prst="rect">
+                      <a:avLst/>
+                    </a:prstGeom>
+                  </pic:spPr>
+                </pic:pic>
+              </a:graphicData>
+            </a:graphic>
+            <wp14:sizeRelH relativeFrom="margin">
+              <wp14:pctWidth>0</wp14:pctWidth>
+            </wp14:sizeRelH>
+            <wp14:sizeRelV relativeFrom="margin">
+              <wp14:pctHeight>0</wp14:pctHeight>
+            </wp14:sizeRelV>
+          </wp:anchor>
+        </w:drawing>
+      </w:r>
+    </w:p>
+    <w:p>
+      <w:pPr>
+        <w:rPr>
+          <w:b/>
+        </w:rPr>
+      </w:pPr>
+    </w:p>
+    <w:p>
+      <w:pPr>
+        <w:rPr>
+          <w:b/>
+        </w:rPr>
+      </w:pPr>
+    </w:p>
+    <w:p>
+      <w:pPr>
+        <w:rPr>
+          <w:b/>
+        </w:rPr>
+      </w:pPr>
+    </w:p>
+    <w:p>
+      <w:pPr>
+        <w:rPr>
+          <w:b/>
+        </w:rPr>
+      </w:pPr>
     </w:p>
     <w:p>
       <w:pPr>
@@ -932,6 +1154,7 @@
         <w:rPr>
           <w:b/>
         </w:rPr>
+        <w:lastRenderedPageBreak/>
         <w:t>C</w:t>
       </w:r>
       <w:r>
@@ -1372,14 +1595,7 @@
         <w:rPr>
           <w:color w:val="FF0000"/>
         </w:rPr>
-        <w:t xml:space="preserve">While using the buzzer and ultrasonic sensor, the robot </w:t>
-      </w:r>
-      <w:r>
-        <w:rPr>
-          <w:color w:val="FF0000"/>
-        </w:rPr>
-        <w:lastRenderedPageBreak/>
-        <w:t xml:space="preserve">would continue to dance. Once one cycle was done, the software would re-check the components, and continue to do this in a loop. </w:t>
+        <w:t xml:space="preserve">While using the buzzer and ultrasonic sensor, the robot would continue to dance. Once one cycle was done, the software would re-check the components, and continue to do this in a loop. </w:t>
       </w:r>
     </w:p>
     <w:p>
@@ -1443,7 +1659,35 @@
           <w:bCs/>
           <w:color w:val="FF0000"/>
         </w:rPr>
-        <w:t xml:space="preserve">. This demonstrates the need to have testing and shows its importance. </w:t>
+        <w:t xml:space="preserve">. This demonstrates the need </w:t>
+      </w:r>
+      <w:r>
+        <w:rPr>
+          <w:bCs/>
+          <w:color w:val="FF0000"/>
+        </w:rPr>
+        <w:t xml:space="preserve">for </w:t>
+      </w:r>
+      <w:r>
+        <w:rPr>
+          <w:bCs/>
+          <w:color w:val="FF0000"/>
+        </w:rPr>
+        <w:t>testing and shows its importance</w:t>
+      </w:r>
+      <w:r>
+        <w:rPr>
+          <w:bCs/>
+          <w:color w:val="FF0000"/>
+        </w:rPr>
+        <w:t xml:space="preserve"> to our overall product</w:t>
+      </w:r>
+      <w:r>
+        <w:rPr>
+          <w:bCs/>
+          <w:color w:val="FF0000"/>
+        </w:rPr>
+        <w:t xml:space="preserve">. </w:t>
       </w:r>
       <w:r>
         <w:rPr>
@@ -1486,6 +1730,13 @@
           <w:color w:val="FF0000"/>
         </w:rPr>
         <w:t>added</w:t>
+      </w:r>
+      <w:r>
+        <w:rPr>
+          <w:bCs/>
+          <w:color w:val="FF0000"/>
+        </w:rPr>
+        <w:t xml:space="preserve"> into our main functionality</w:t>
       </w:r>
       <w:r>
         <w:rPr>
@@ -1671,19 +1922,27 @@
         </w:rPr>
         <w:t xml:space="preserve"> and allowed us to speed up the integration stages.</w:t>
       </w:r>
-    </w:p>
-    <w:p>
-      <w:pPr>
-        <w:rPr>
-          <w:bCs/>
-          <w:color w:val="FF0000"/>
-        </w:rPr>
-      </w:pPr>
-      <w:r>
-        <w:rPr>
-          <w:bCs/>
-          <w:color w:val="FF0000"/>
-        </w:rPr>
+      <w:r>
+        <w:rPr>
+          <w:bCs/>
+          <w:color w:val="FF0000"/>
+        </w:rPr>
+        <w:t xml:space="preserve"> When we did find bugs, we were able to remove it from integration and test it separately again before reintroducing it into our project.</w:t>
+      </w:r>
+    </w:p>
+    <w:p>
+      <w:pPr>
+        <w:rPr>
+          <w:bCs/>
+          <w:color w:val="FF0000"/>
+        </w:rPr>
+      </w:pPr>
+      <w:r>
+        <w:rPr>
+          <w:bCs/>
+          <w:color w:val="FF0000"/>
+        </w:rPr>
+        <w:lastRenderedPageBreak/>
         <w:tab/>
         <w:t xml:space="preserve">When analyzing initial concerns with the robot, the first one that popped to mind was how the motors were receiving power. Only three motors can run at a time. At first, we attempted to reduce the noise by adding capacitors, but this failed to work. To fix this problem, we looked more closely at the documentation of the motors and the </w:t>
       </w:r>
@@ -1723,163 +1982,149 @@
           <w:b/>
         </w:rPr>
       </w:pPr>
+      <w:r>
+        <w:rPr>
+          <w:b/>
+          <w:highlight w:val="yellow"/>
+        </w:rPr>
+        <w:t xml:space="preserve">E. </w:t>
+      </w:r>
+      <w:r>
+        <w:rPr>
+          <w:b/>
+          <w:color w:val="C45911" w:themeColor="accent2" w:themeShade="BF"/>
+          <w:highlight w:val="yellow"/>
+        </w:rPr>
+        <w:t>Conclusions and Reflections</w:t>
+      </w:r>
+    </w:p>
+    <w:p>
+      <w:pPr>
+        <w:rPr>
+          <w:u w:val="single"/>
+        </w:rPr>
+      </w:pPr>
+      <w:r>
+        <w:rPr>
+          <w:u w:val="single"/>
+        </w:rPr>
+        <w:t xml:space="preserve">Reflect and conclude on the lessons, tricks or interesting concepts you have learned during the project. </w:t>
+      </w:r>
+    </w:p>
+    <w:p>
+      <w:pPr>
+        <w:rPr>
+          <w:u w:val="single"/>
+        </w:rPr>
+      </w:pPr>
+      <w:r>
+        <w:rPr>
+          <w:u w:val="single"/>
+        </w:rPr>
+        <w:t>Also reflect on other aspects such as team work, project management, time management, ...</w:t>
+      </w:r>
+    </w:p>
+    <w:p>
+      <w:pPr>
+        <w:ind w:firstLine="720"/>
+        <w:rPr>
+          <w:color w:val="FF0000"/>
+        </w:rPr>
+      </w:pPr>
+      <w:r>
+        <w:rPr>
+          <w:color w:val="FF0000"/>
+        </w:rPr>
+        <w:t xml:space="preserve">Overall, as this was our first project working as a full group, we found our respective roles and group dynamic while also learning and having fun with one another. </w:t>
+      </w:r>
       <w:bookmarkStart w:id="0" w:name="_GoBack"/>
       <w:bookmarkEnd w:id="0"/>
+    </w:p>
+    <w:p>
+      <w:pPr>
+        <w:rPr>
+          <w:b/>
+          <w:color w:val="00B0F0"/>
+        </w:rPr>
+      </w:pPr>
+      <w:r>
+        <w:rPr>
+          <w:b/>
+        </w:rPr>
+        <w:t>F</w:t>
+      </w:r>
+      <w:r>
+        <w:rPr>
+          <w:b/>
+        </w:rPr>
+        <w:t xml:space="preserve">. </w:t>
+      </w:r>
+      <w:r>
+        <w:rPr>
+          <w:b/>
+          <w:color w:val="C45911" w:themeColor="accent2" w:themeShade="BF"/>
+        </w:rPr>
+        <w:t>References and bibliography</w:t>
+      </w:r>
+    </w:p>
+    <w:p>
+      <w:pPr>
+        <w:rPr>
+          <w:u w:val="single"/>
+        </w:rPr>
+      </w:pPr>
+      <w:r>
+        <w:rPr>
+          <w:u w:val="single"/>
+        </w:rPr>
+        <w:t xml:space="preserve">Provide any relevant references. </w:t>
+      </w:r>
+    </w:p>
+    <w:p>
+      <w:pPr>
+        <w:rPr>
+          <w:u w:val="single"/>
+        </w:rPr>
+      </w:pPr>
+      <w:r>
+        <w:rPr>
+          <w:u w:val="single"/>
+        </w:rPr>
+        <w:t>Also include the list and description of the files submitted for this lab (including code and Fritzing breadboard schematics)</w:t>
+      </w:r>
+    </w:p>
+    <w:p>
+      <w:pPr>
+        <w:rPr>
+          <w:b/>
+          <w:u w:val="single"/>
+        </w:rPr>
+      </w:pPr>
+      <w:r>
+        <w:rPr>
+          <w:color w:val="00B0F0"/>
+          <w:u w:val="single"/>
+        </w:rPr>
+        <w:t>Include the following appendixes</w:t>
+      </w:r>
+      <w:r>
+        <w:rPr>
+          <w:u w:val="single"/>
+        </w:rPr>
+        <w:t>. There is no page limit for the appendixes.</w:t>
+      </w:r>
+    </w:p>
+    <w:p>
+      <w:pPr>
+        <w:rPr>
+          <w:b/>
+        </w:rPr>
+      </w:pPr>
       <w:r>
         <w:rPr>
           <w:b/>
           <w:highlight w:val="yellow"/>
         </w:rPr>
-        <w:t xml:space="preserve">E. </w:t>
-      </w:r>
-      <w:r>
-        <w:rPr>
-          <w:b/>
-          <w:color w:val="C45911" w:themeColor="accent2" w:themeShade="BF"/>
-          <w:highlight w:val="yellow"/>
-        </w:rPr>
-        <w:t>Conclusions and Reflections</w:t>
-      </w:r>
-    </w:p>
-    <w:p>
-      <w:pPr>
-        <w:rPr>
-          <w:u w:val="single"/>
-        </w:rPr>
-      </w:pPr>
-      <w:r>
-        <w:rPr>
-          <w:u w:val="single"/>
-        </w:rPr>
-        <w:t xml:space="preserve">Reflect and conclude on the lessons, tricks or interesting concepts you have learned during the project. </w:t>
-      </w:r>
-    </w:p>
-    <w:p>
-      <w:pPr>
-        <w:rPr>
-          <w:u w:val="single"/>
-        </w:rPr>
-      </w:pPr>
-      <w:r>
-        <w:rPr>
-          <w:u w:val="single"/>
-        </w:rPr>
-        <w:t xml:space="preserve">Also reflect on other aspects such as </w:t>
-      </w:r>
-      <w:proofErr w:type="gramStart"/>
-      <w:r>
-        <w:rPr>
-          <w:u w:val="single"/>
-        </w:rPr>
-        <w:t>team work</w:t>
-      </w:r>
-      <w:proofErr w:type="gramEnd"/>
-      <w:r>
-        <w:rPr>
-          <w:u w:val="single"/>
-        </w:rPr>
-        <w:t>, project management, time management, ...</w:t>
-      </w:r>
-    </w:p>
-    <w:p>
-      <w:pPr>
-        <w:ind w:firstLine="720"/>
-        <w:rPr>
-          <w:color w:val="FF0000"/>
-        </w:rPr>
-      </w:pPr>
-      <w:r>
-        <w:rPr>
-          <w:color w:val="FF0000"/>
-        </w:rPr>
-        <w:t xml:space="preserve">Our whole group loved doing this project. We learned a lot of new things.  We learned the importance of teamwork and project management. </w:t>
-      </w:r>
-    </w:p>
-    <w:p>
-      <w:pPr>
-        <w:rPr>
-          <w:b/>
-          <w:color w:val="00B0F0"/>
-        </w:rPr>
-      </w:pPr>
-      <w:r>
-        <w:rPr>
-          <w:b/>
-        </w:rPr>
-        <w:t>F</w:t>
-      </w:r>
-      <w:r>
-        <w:rPr>
-          <w:b/>
-        </w:rPr>
-        <w:t xml:space="preserve">. </w:t>
-      </w:r>
-      <w:r>
-        <w:rPr>
-          <w:b/>
-          <w:color w:val="C45911" w:themeColor="accent2" w:themeShade="BF"/>
-        </w:rPr>
-        <w:t>References and bibliography</w:t>
-      </w:r>
-    </w:p>
-    <w:p>
-      <w:pPr>
-        <w:rPr>
-          <w:u w:val="single"/>
-        </w:rPr>
-      </w:pPr>
-      <w:r>
-        <w:rPr>
-          <w:u w:val="single"/>
-        </w:rPr>
-        <w:t xml:space="preserve">Provide any relevant references. </w:t>
-      </w:r>
-    </w:p>
-    <w:p>
-      <w:pPr>
-        <w:rPr>
-          <w:u w:val="single"/>
-        </w:rPr>
-      </w:pPr>
-      <w:r>
-        <w:rPr>
-          <w:u w:val="single"/>
-        </w:rPr>
-        <w:t>Also include the list and description of the files submitted for this lab (including code and Fritzing breadboard schematics)</w:t>
-      </w:r>
-    </w:p>
-    <w:p>
-      <w:pPr>
-        <w:rPr>
-          <w:b/>
-          <w:u w:val="single"/>
-        </w:rPr>
-      </w:pPr>
-      <w:r>
-        <w:rPr>
-          <w:color w:val="00B0F0"/>
-          <w:u w:val="single"/>
-        </w:rPr>
-        <w:t>Include the following appendixes</w:t>
-      </w:r>
-      <w:r>
-        <w:rPr>
-          <w:u w:val="single"/>
-        </w:rPr>
-        <w:t>. There is no page limit for the appendixes.</w:t>
-      </w:r>
-    </w:p>
-    <w:p>
-      <w:pPr>
-        <w:rPr>
-          <w:b/>
-        </w:rPr>
-      </w:pPr>
-      <w:r>
-        <w:rPr>
-          <w:b/>
-          <w:highlight w:val="yellow"/>
-        </w:rPr>
         <w:t>Appendix A – Robot pictures</w:t>
       </w:r>
     </w:p>
@@ -1919,190 +2164,190 @@
         <w:rPr>
           <w:b/>
         </w:rPr>
+        <w:t>Appendix</w:t>
+      </w:r>
+      <w:r>
+        <w:rPr>
+          <w:b/>
+        </w:rPr>
+        <w:t xml:space="preserve"> B – Code</w:t>
+      </w:r>
+    </w:p>
+    <w:p>
+      <w:pPr>
+        <w:rPr>
+          <w:bCs/>
+          <w:color w:val="FF0000"/>
+        </w:rPr>
+      </w:pPr>
+      <w:r>
+        <w:rPr>
+          <w:bCs/>
+        </w:rPr>
+        <w:tab/>
+      </w:r>
+      <w:r>
+        <w:rPr>
+          <w:bCs/>
+          <w:color w:val="FF0000"/>
+        </w:rPr>
+        <w:t xml:space="preserve">All the code is clearly commented. In </w:t>
+      </w:r>
+      <w:proofErr w:type="spellStart"/>
+      <w:r>
+        <w:rPr>
+          <w:bCs/>
+          <w:color w:val="FF0000"/>
+        </w:rPr>
+        <w:t>github</w:t>
+      </w:r>
+      <w:proofErr w:type="spellEnd"/>
+      <w:r>
+        <w:rPr>
+          <w:bCs/>
+          <w:color w:val="FF0000"/>
+        </w:rPr>
+        <w:t>, you can see that all the different parts of the robot were initially tested in their own files. This is was done whether it was a dance, buzzer or the integration between multiple components.</w:t>
+      </w:r>
+    </w:p>
+    <w:p>
+      <w:pPr>
+        <w:rPr>
+          <w:u w:val="single"/>
+        </w:rPr>
+      </w:pPr>
+      <w:r>
+        <w:rPr>
+          <w:u w:val="single"/>
+        </w:rPr>
+        <w:t xml:space="preserve">Include the complete </w:t>
+      </w:r>
+      <w:proofErr w:type="spellStart"/>
+      <w:r>
+        <w:rPr>
+          <w:u w:val="single"/>
+        </w:rPr>
+        <w:t>CircuitPython</w:t>
+      </w:r>
+      <w:proofErr w:type="spellEnd"/>
+      <w:r>
+        <w:rPr>
+          <w:u w:val="single"/>
+        </w:rPr>
+        <w:t xml:space="preserve"> </w:t>
+      </w:r>
+      <w:r>
+        <w:rPr>
+          <w:color w:val="FF0000"/>
+          <w:u w:val="single"/>
+        </w:rPr>
+        <w:t>code with comment statements</w:t>
+      </w:r>
+      <w:r>
+        <w:rPr>
+          <w:u w:val="single"/>
+        </w:rPr>
+        <w:t xml:space="preserve">. This code must be the same code as the files you demo and submit. </w:t>
+      </w:r>
+      <w:r>
+        <w:rPr>
+          <w:color w:val="FF0000"/>
+          <w:u w:val="single"/>
+        </w:rPr>
+        <w:t xml:space="preserve">Clearly identify </w:t>
+      </w:r>
+      <w:r>
+        <w:rPr>
+          <w:u w:val="single"/>
+        </w:rPr>
+        <w:t xml:space="preserve">the portion of the code for the main functionality and the Additional functionality. </w:t>
+      </w:r>
+    </w:p>
+    <w:p>
+      <w:pPr>
+        <w:rPr>
+          <w:u w:val="single"/>
+        </w:rPr>
+      </w:pPr>
+      <w:r>
+        <w:rPr>
+          <w:u w:val="single"/>
+        </w:rPr>
+        <w:t xml:space="preserve">The code must be readable, with indentation, syntax highlighting (that is, copy with </w:t>
+      </w:r>
+      <w:proofErr w:type="spellStart"/>
+      <w:r>
+        <w:rPr>
+          <w:u w:val="single"/>
+        </w:rPr>
+        <w:t>colour</w:t>
+      </w:r>
+      <w:proofErr w:type="spellEnd"/>
+      <w:r>
+        <w:rPr>
+          <w:u w:val="single"/>
+        </w:rPr>
+        <w:t xml:space="preserve"> coding), and on white background. The code must be in text (that is, absolutely no snapshots of the code).</w:t>
+      </w:r>
+    </w:p>
+    <w:p>
+      <w:pPr>
+        <w:rPr>
+          <w:b/>
+        </w:rPr>
+      </w:pPr>
+      <w:r>
+        <w:rPr>
+          <w:b/>
+        </w:rPr>
+        <w:t>Appendix</w:t>
+      </w:r>
+      <w:r>
+        <w:rPr>
+          <w:b/>
+        </w:rPr>
+        <w:t xml:space="preserve"> C – Fritzing</w:t>
+      </w:r>
+    </w:p>
+    <w:p>
+      <w:pPr>
+        <w:rPr>
+          <w:u w:val="single"/>
+        </w:rPr>
+      </w:pPr>
+      <w:r>
+        <w:rPr>
+          <w:u w:val="single"/>
+        </w:rPr>
+        <w:t xml:space="preserve">Include the snapshot of your </w:t>
+      </w:r>
+      <w:r>
+        <w:rPr>
+          <w:color w:val="FF0000"/>
+          <w:u w:val="single"/>
+        </w:rPr>
+        <w:t xml:space="preserve">fritzing </w:t>
+      </w:r>
+      <w:r>
+        <w:rPr>
+          <w:u w:val="single"/>
+        </w:rPr>
+        <w:t>breadboard-view schematic. Include as many as you have, but clearly describe which is which. This is in addition to the fritzing file that you submit to the Canvas.</w:t>
+      </w:r>
+    </w:p>
+    <w:p>
+      <w:pPr>
+        <w:rPr>
+          <w:bCs/>
+          <w:color w:val="FF0000"/>
+        </w:rPr>
+      </w:pPr>
+      <w:r>
+        <w:rPr>
+          <w:b/>
+          <w:noProof/>
+        </w:rPr>
         <w:lastRenderedPageBreak/>
-        <w:t>Appendix</w:t>
-      </w:r>
-      <w:r>
-        <w:rPr>
-          <w:b/>
-        </w:rPr>
-        <w:t xml:space="preserve"> B – Code</w:t>
-      </w:r>
-    </w:p>
-    <w:p>
-      <w:pPr>
-        <w:rPr>
-          <w:bCs/>
-          <w:color w:val="FF0000"/>
-        </w:rPr>
-      </w:pPr>
-      <w:r>
-        <w:rPr>
-          <w:bCs/>
-        </w:rPr>
-        <w:tab/>
-      </w:r>
-      <w:r>
-        <w:rPr>
-          <w:bCs/>
-          <w:color w:val="FF0000"/>
-        </w:rPr>
-        <w:t xml:space="preserve">All the code is clearly commented. In </w:t>
-      </w:r>
-      <w:proofErr w:type="spellStart"/>
-      <w:r>
-        <w:rPr>
-          <w:bCs/>
-          <w:color w:val="FF0000"/>
-        </w:rPr>
-        <w:t>github</w:t>
-      </w:r>
-      <w:proofErr w:type="spellEnd"/>
-      <w:r>
-        <w:rPr>
-          <w:bCs/>
-          <w:color w:val="FF0000"/>
-        </w:rPr>
-        <w:t>, you can see that all the different parts of the robot were initially tested in their own files. This is was done whether it was a dance, buzzer or the integration between multiple components.</w:t>
-      </w:r>
-    </w:p>
-    <w:p>
-      <w:pPr>
-        <w:rPr>
-          <w:u w:val="single"/>
-        </w:rPr>
-      </w:pPr>
-      <w:r>
-        <w:rPr>
-          <w:u w:val="single"/>
-        </w:rPr>
-        <w:t xml:space="preserve">Include the complete </w:t>
-      </w:r>
-      <w:proofErr w:type="spellStart"/>
-      <w:r>
-        <w:rPr>
-          <w:u w:val="single"/>
-        </w:rPr>
-        <w:t>CircuitPython</w:t>
-      </w:r>
-      <w:proofErr w:type="spellEnd"/>
-      <w:r>
-        <w:rPr>
-          <w:u w:val="single"/>
-        </w:rPr>
-        <w:t xml:space="preserve"> </w:t>
-      </w:r>
-      <w:r>
-        <w:rPr>
-          <w:color w:val="FF0000"/>
-          <w:u w:val="single"/>
-        </w:rPr>
-        <w:t>code with comment statements</w:t>
-      </w:r>
-      <w:r>
-        <w:rPr>
-          <w:u w:val="single"/>
-        </w:rPr>
-        <w:t xml:space="preserve">. This code must be the same code as the files you demo and submit. </w:t>
-      </w:r>
-      <w:r>
-        <w:rPr>
-          <w:color w:val="FF0000"/>
-          <w:u w:val="single"/>
-        </w:rPr>
-        <w:t xml:space="preserve">Clearly identify </w:t>
-      </w:r>
-      <w:r>
-        <w:rPr>
-          <w:u w:val="single"/>
-        </w:rPr>
-        <w:t xml:space="preserve">the portion of the code for the main functionality and the Additional functionality. </w:t>
-      </w:r>
-    </w:p>
-    <w:p>
-      <w:pPr>
-        <w:rPr>
-          <w:u w:val="single"/>
-        </w:rPr>
-      </w:pPr>
-      <w:r>
-        <w:rPr>
-          <w:u w:val="single"/>
-        </w:rPr>
-        <w:t xml:space="preserve">The code must be readable, with indentation, syntax highlighting (that is, copy with </w:t>
-      </w:r>
-      <w:proofErr w:type="spellStart"/>
-      <w:r>
-        <w:rPr>
-          <w:u w:val="single"/>
-        </w:rPr>
-        <w:t>colour</w:t>
-      </w:r>
-      <w:proofErr w:type="spellEnd"/>
-      <w:r>
-        <w:rPr>
-          <w:u w:val="single"/>
-        </w:rPr>
-        <w:t xml:space="preserve"> coding), and on white background. The code must be in text (that is, absolutely no snapshots of the code).</w:t>
-      </w:r>
-    </w:p>
-    <w:p>
-      <w:pPr>
-        <w:rPr>
-          <w:b/>
-        </w:rPr>
-      </w:pPr>
-      <w:r>
-        <w:rPr>
-          <w:b/>
-        </w:rPr>
-        <w:t>Appendix</w:t>
-      </w:r>
-      <w:r>
-        <w:rPr>
-          <w:b/>
-        </w:rPr>
-        <w:t xml:space="preserve"> C – Fritzing</w:t>
-      </w:r>
-    </w:p>
-    <w:p>
-      <w:pPr>
-        <w:rPr>
-          <w:u w:val="single"/>
-        </w:rPr>
-      </w:pPr>
-      <w:r>
-        <w:rPr>
-          <w:u w:val="single"/>
-        </w:rPr>
-        <w:t xml:space="preserve">Include the snapshot of your </w:t>
-      </w:r>
-      <w:r>
-        <w:rPr>
-          <w:color w:val="FF0000"/>
-          <w:u w:val="single"/>
-        </w:rPr>
-        <w:t xml:space="preserve">fritzing </w:t>
-      </w:r>
-      <w:r>
-        <w:rPr>
-          <w:u w:val="single"/>
-        </w:rPr>
-        <w:t>breadboard-view schematic. Include as many as you have, but clearly describe which is which. This is in addition to the fritzing file that you submit to the Canvas.</w:t>
-      </w:r>
-    </w:p>
-    <w:p>
-      <w:pPr>
-        <w:rPr>
-          <w:bCs/>
-          <w:color w:val="FF0000"/>
-        </w:rPr>
-      </w:pPr>
-      <w:r>
-        <w:rPr>
-          <w:b/>
-          <w:noProof/>
-        </w:rPr>
         <w:drawing>
           <wp:anchor distT="0" distB="0" distL="114300" distR="114300" simplePos="0" relativeHeight="251659264" behindDoc="0" locked="0" layoutInCell="1" allowOverlap="1" wp14:anchorId="71A5E7AE" wp14:editId="6891FD57">
             <wp:simplePos x="0" y="0"/>
@@ -2127,7 +2372,7 @@
                     <pic:cNvPicPr/>
                   </pic:nvPicPr>
                   <pic:blipFill>
-                    <a:blip r:embed="rId7" cstate="print">
+                    <a:blip r:embed="rId10" cstate="print">
                       <a:extLst>
                         <a:ext uri="{28A0092B-C50C-407E-A947-70E740481C1C}">
                           <a14:useLocalDpi xmlns:a14="http://schemas.microsoft.com/office/drawing/2010/main" val="0"/>
@@ -2255,7 +2500,6 @@
         <w:rPr>
           <w:u w:val="single"/>
         </w:rPr>
-        <w:lastRenderedPageBreak/>
         <w:t>I</w:t>
       </w:r>
       <w:r>
@@ -2397,21 +2641,7 @@
         <w:rPr>
           <w:color w:val="FF0000"/>
         </w:rPr>
-        <w:t xml:space="preserve">1 Adafruit </w:t>
-      </w:r>
-      <w:proofErr w:type="gramStart"/>
-      <w:r>
-        <w:rPr>
-          <w:color w:val="FF0000"/>
-        </w:rPr>
-        <w:t>1.44 inch</w:t>
-      </w:r>
-      <w:proofErr w:type="gramEnd"/>
-      <w:r>
-        <w:rPr>
-          <w:color w:val="FF0000"/>
-        </w:rPr>
-        <w:t xml:space="preserve"> TFT Breakout</w:t>
+        <w:t>1 Adafruit 1.44 inch TFT Breakout</w:t>
       </w:r>
     </w:p>
     <w:p>
@@ -2481,6 +2711,7 @@
           <w:rFonts w:cstheme="minorHAnsi"/>
           <w:color w:val="009900"/>
         </w:rPr>
+        <w:lastRenderedPageBreak/>
         <w:t>Q1 – Teamwork</w:t>
       </w:r>
       <w:r>
@@ -2488,23 +2719,7 @@
           <w:rFonts w:cstheme="minorHAnsi"/>
           <w:color w:val="000000"/>
         </w:rPr>
-        <w:t xml:space="preserve">: Explain in </w:t>
-      </w:r>
-      <w:proofErr w:type="gramStart"/>
-      <w:r>
-        <w:rPr>
-          <w:rFonts w:cstheme="minorHAnsi"/>
-          <w:color w:val="000000"/>
-        </w:rPr>
-        <w:t>details</w:t>
-      </w:r>
-      <w:proofErr w:type="gramEnd"/>
-      <w:r>
-        <w:rPr>
-          <w:rFonts w:cstheme="minorHAnsi"/>
-          <w:color w:val="000000"/>
-        </w:rPr>
-        <w:t xml:space="preserve"> the methods your group has used to communicate effectively among team members. </w:t>
+        <w:t xml:space="preserve">: Explain in details the methods your group has used to communicate effectively among team members. </w:t>
       </w:r>
     </w:p>
     <w:p>
@@ -2883,28 +3098,7 @@
           <w:rFonts w:cstheme="minorHAnsi"/>
           <w:color w:val="FF0000"/>
         </w:rPr>
-        <w:t>I</w:t>
-      </w:r>
-      <w:r>
-        <w:rPr>
-          <w:rFonts w:cstheme="minorHAnsi"/>
-          <w:color w:val="FF0000"/>
-        </w:rPr>
-        <w:t>ts</w:t>
-      </w:r>
-      <w:r>
-        <w:rPr>
-          <w:rFonts w:cstheme="minorHAnsi"/>
-          <w:color w:val="FF0000"/>
-        </w:rPr>
-        <w:t>yB</w:t>
-      </w:r>
-      <w:r>
-        <w:rPr>
-          <w:rFonts w:cstheme="minorHAnsi"/>
-          <w:color w:val="FF0000"/>
-        </w:rPr>
-        <w:t>itsy</w:t>
+        <w:t>ItsyBitsy</w:t>
       </w:r>
       <w:proofErr w:type="spellEnd"/>
       <w:r>
@@ -2912,21 +3106,7 @@
           <w:rFonts w:cstheme="minorHAnsi"/>
           <w:color w:val="FF0000"/>
         </w:rPr>
-        <w:t>. To fix this constraint</w:t>
-      </w:r>
-      <w:r>
-        <w:rPr>
-          <w:rFonts w:cstheme="minorHAnsi"/>
-          <w:color w:val="FF0000"/>
-        </w:rPr>
-        <w:t>,</w:t>
-      </w:r>
-      <w:r>
-        <w:rPr>
-          <w:rFonts w:cstheme="minorHAnsi"/>
-          <w:color w:val="FF0000"/>
-        </w:rPr>
-        <w:t xml:space="preserve"> we could have used a shift register.</w:t>
+        <w:t>. To fix this constraint, we could have used a shift register.</w:t>
       </w:r>
     </w:p>
     <w:p>
@@ -2940,15 +3120,13 @@
         <w:rPr>
           <w:rFonts w:cstheme="minorHAnsi"/>
           <w:color w:val="FF0000"/>
-          <w:highlight w:val="yellow"/>
-        </w:rPr>
-      </w:pPr>
-      <w:r>
-        <w:rPr>
-          <w:rFonts w:cstheme="minorHAnsi"/>
-          <w:b/>
-          <w:color w:val="FF0000"/>
-          <w:highlight w:val="yellow"/>
+        </w:rPr>
+      </w:pPr>
+      <w:r>
+        <w:rPr>
+          <w:rFonts w:cstheme="minorHAnsi"/>
+          <w:b/>
+          <w:color w:val="FF0000"/>
         </w:rPr>
         <w:t>Constraint 2</w:t>
       </w:r>
@@ -2956,9 +3134,43 @@
         <w:rPr>
           <w:rFonts w:cstheme="minorHAnsi"/>
           <w:color w:val="FF0000"/>
-          <w:highlight w:val="yellow"/>
         </w:rPr>
         <w:t>:</w:t>
+      </w:r>
+      <w:r>
+        <w:rPr>
+          <w:rFonts w:cstheme="minorHAnsi"/>
+          <w:color w:val="FF0000"/>
+        </w:rPr>
+        <w:t xml:space="preserve"> When introducing </w:t>
+      </w:r>
+      <w:r>
+        <w:rPr>
+          <w:rFonts w:cstheme="minorHAnsi"/>
+          <w:color w:val="FF0000"/>
+        </w:rPr>
+        <w:t>additional features</w:t>
+      </w:r>
+      <w:r>
+        <w:rPr>
+          <w:rFonts w:cstheme="minorHAnsi"/>
+          <w:color w:val="FF0000"/>
+        </w:rPr>
+        <w:t xml:space="preserve">, </w:t>
+      </w:r>
+      <w:r>
+        <w:rPr>
+          <w:rFonts w:cstheme="minorHAnsi"/>
+          <w:color w:val="FF0000"/>
+        </w:rPr>
+        <w:t xml:space="preserve">we found that it would sometimes slow down the main functionality of our program. For example, when syncing the moves with the music, </w:t>
+      </w:r>
+      <w:r>
+        <w:rPr>
+          <w:rFonts w:cstheme="minorHAnsi"/>
+          <w:color w:val="FF0000"/>
+        </w:rPr>
+        <w:t>we attempted to introduce our own version of threading by continuously switching between a movement and then a buzzer sound. We found that when we executed this, it made the dance moves look very rigid and broken. We had to find a way to sync the music and moves while keeping the flow and movement appealing.</w:t>
       </w:r>
     </w:p>
     <w:p>
@@ -2987,7 +3199,14 @@
           <w:rFonts w:cstheme="minorHAnsi"/>
           <w:color w:val="000000"/>
         </w:rPr>
-        <w:t>: Explain at least two possible alternative additional features that your group rejected due to technical reasons and explain why.</w:t>
+        <w:t>: Explain at least two possible alternative additional features</w:t>
+      </w:r>
+      <w:r>
+        <w:rPr>
+          <w:rFonts w:cstheme="minorHAnsi"/>
+          <w:color w:val="000000"/>
+        </w:rPr>
+        <w:t xml:space="preserve"> that your group rejected due to technical reasons and explain why.</w:t>
       </w:r>
     </w:p>
     <w:p>
@@ -3052,16 +3271,7 @@
           <w:bCs/>
           <w:color w:val="FF0000"/>
         </w:rPr>
-        <w:t xml:space="preserve">but we </w:t>
-      </w:r>
-      <w:r>
-        <w:rPr>
-          <w:rFonts w:cstheme="minorHAnsi"/>
-          <w:bCs/>
-          <w:color w:val="FF0000"/>
-        </w:rPr>
-        <w:lastRenderedPageBreak/>
-        <w:t>decided that t</w:t>
+        <w:t>but we decided that t</w:t>
       </w:r>
       <w:r>
         <w:rPr>
@@ -3180,25 +3390,7 @@
           <w:bCs/>
           <w:color w:val="FF0000"/>
         </w:rPr>
-        <w:t xml:space="preserve">they had more of an impact on the design and outcome of the </w:t>
-      </w:r>
-      <w:proofErr w:type="gramStart"/>
-      <w:r>
-        <w:rPr>
-          <w:rFonts w:cstheme="minorHAnsi"/>
-          <w:bCs/>
-          <w:color w:val="FF0000"/>
-        </w:rPr>
-        <w:t>robot, and</w:t>
-      </w:r>
-      <w:proofErr w:type="gramEnd"/>
-      <w:r>
-        <w:rPr>
-          <w:rFonts w:cstheme="minorHAnsi"/>
-          <w:bCs/>
-          <w:color w:val="FF0000"/>
-        </w:rPr>
-        <w:t xml:space="preserve"> allowed us more flexibility in our design. </w:t>
+        <w:t xml:space="preserve">they had more of an impact on the design and outcome of the robot, and allowed us more flexibility in our design. </w:t>
       </w:r>
     </w:p>
     <w:p>
@@ -3278,6 +3470,7 @@
           <w:bCs/>
           <w:color w:val="FF0000"/>
         </w:rPr>
+        <w:lastRenderedPageBreak/>
         <w:t xml:space="preserve">To be successful in this project, testing, assessing viability and overall correctness was vital. Before integrating any part into the project, we tested the code and its implication extensively. This is shown in our GitHub repository. Each dance has its own file, and each one was tested rigorously. This reduced errors in the overall project and code and allowed our results to be more correct. This ideology was applied in all aspects of creating the robot. </w:t>
       </w:r>
     </w:p>
@@ -3310,8 +3503,8 @@
     </w:p>
     <w:p/>
     <w:sectPr>
-      <w:headerReference w:type="default" r:id="rId8"/>
-      <w:footerReference w:type="default" r:id="rId9"/>
+      <w:headerReference w:type="default" r:id="rId11"/>
+      <w:footerReference w:type="default" r:id="rId12"/>
       <w:pgSz w:w="12240" w:h="15840"/>
       <w:pgMar w:top="1440" w:right="1440" w:bottom="1440" w:left="1440" w:header="720" w:footer="720" w:gutter="0"/>
       <w:cols w:space="720"/>
@@ -4153,7 +4346,7 @@
       </w:pPr>
     </w:pPrDefault>
   </w:docDefaults>
-  <w:latentStyles w:defLockedState="0" w:defUIPriority="99" w:defSemiHidden="0" w:defUnhideWhenUsed="0" w:defQFormat="0" w:count="376">
+  <w:latentStyles w:defLockedState="0" w:defUIPriority="99" w:defSemiHidden="0" w:defUnhideWhenUsed="0" w:defQFormat="0" w:count="377">
     <w:lsdException w:name="Normal" w:uiPriority="0" w:qFormat="1"/>
     <w:lsdException w:name="heading 1" w:uiPriority="9" w:qFormat="1"/>
     <w:lsdException w:name="heading 2" w:semiHidden="1" w:uiPriority="9" w:unhideWhenUsed="1" w:qFormat="1"/>
@@ -4259,7 +4452,6 @@
     <w:lsdException w:name="HTML Sample" w:semiHidden="1" w:unhideWhenUsed="1"/>
     <w:lsdException w:name="HTML Typewriter" w:semiHidden="1" w:unhideWhenUsed="1"/>
     <w:lsdException w:name="HTML Variable" w:semiHidden="1" w:unhideWhenUsed="1"/>
-    <w:lsdException w:name="Normal Table" w:semiHidden="1" w:unhideWhenUsed="1"/>
     <w:lsdException w:name="annotation subject" w:semiHidden="1" w:unhideWhenUsed="1"/>
     <w:lsdException w:name="No List" w:semiHidden="1" w:unhideWhenUsed="1"/>
     <w:lsdException w:name="Outline List 1" w:semiHidden="1" w:unhideWhenUsed="1"/>
@@ -4306,10 +4498,8 @@
     <w:lsdException w:name="Table Subtle 2" w:semiHidden="1" w:unhideWhenUsed="1"/>
     <w:lsdException w:name="Table Web 1" w:semiHidden="1" w:unhideWhenUsed="1"/>
     <w:lsdException w:name="Table Web 2" w:semiHidden="1" w:unhideWhenUsed="1"/>
-    <w:lsdException w:name="Table Web 3" w:semiHidden="1" w:unhideWhenUsed="1"/>
     <w:lsdException w:name="Balloon Text" w:semiHidden="1" w:unhideWhenUsed="1"/>
     <w:lsdException w:name="Table Grid" w:uiPriority="39"/>
-    <w:lsdException w:name="Table Theme" w:semiHidden="1" w:unhideWhenUsed="1"/>
     <w:lsdException w:name="Placeholder Text" w:semiHidden="1"/>
     <w:lsdException w:name="No Spacing" w:uiPriority="1" w:qFormat="1"/>
     <w:lsdException w:name="Light Shading" w:uiPriority="60"/>
@@ -4530,6 +4720,7 @@
     <w:lsdException w:name="Hashtag" w:semiHidden="1" w:unhideWhenUsed="1"/>
     <w:lsdException w:name="Unresolved Mention" w:semiHidden="1" w:unhideWhenUsed="1"/>
     <w:lsdException w:name="Smart Link" w:semiHidden="1" w:unhideWhenUsed="1"/>
+    <w:lsdException w:name="Smart Link Error" w:semiHidden="1" w:unhideWhenUsed="1"/>
   </w:latentStyles>
   <w:style w:type="paragraph" w:default="1" w:styleId="Normal">
     <w:name w:val="Normal"/>

</xml_diff>

<commit_message>
Added photos of robot to report
</commit_message>
<xml_diff>
--- a/miniProject1_G4.docx
+++ b/miniProject1_G4.docx
@@ -846,7 +846,21 @@
         <w:rPr>
           <w:color w:val="FF0000"/>
         </w:rPr>
-        <w:t xml:space="preserve">developed in different files (dance1, dance 2 etc). All the separate files were </w:t>
+        <w:t xml:space="preserve">developed in different files (dance1, dance 2 </w:t>
+      </w:r>
+      <w:proofErr w:type="spellStart"/>
+      <w:r>
+        <w:rPr>
+          <w:color w:val="FF0000"/>
+        </w:rPr>
+        <w:t>etc</w:t>
+      </w:r>
+      <w:proofErr w:type="spellEnd"/>
+      <w:r>
+        <w:rPr>
+          <w:color w:val="FF0000"/>
+        </w:rPr>
+        <w:t xml:space="preserve">). All the separate files were </w:t>
       </w:r>
       <w:r>
         <w:rPr>
@@ -1930,7 +1944,23 @@
         </w:rPr>
         <w:lastRenderedPageBreak/>
         <w:tab/>
-        <w:t xml:space="preserve">When analyzing initial concerns with the robot, the first one that popped to mind was how the motors were receiving power. Only three motors can run at a time. At first, we attempted to reduce the noise by adding capacitors, but this failed to work. To fix this problem, we looked more closely at the documentation of the motors and the ItsyBitsy. Once doing this, we realized that you could provide power using the USB power source, not the 3V power source, and this resolved all of our concerns.  </w:t>
+        <w:t xml:space="preserve">When analyzing initial concerns with the robot, the first one that popped to mind was how the motors were receiving power. Only three motors can run at a time. At first, we attempted to reduce the noise by adding capacitors, but this failed to work. To fix this problem, we looked more closely at the documentation of the motors and the </w:t>
+      </w:r>
+      <w:proofErr w:type="spellStart"/>
+      <w:r>
+        <w:rPr>
+          <w:bCs/>
+          <w:color w:val="FF0000"/>
+        </w:rPr>
+        <w:t>ItsyBitsy</w:t>
+      </w:r>
+      <w:proofErr w:type="spellEnd"/>
+      <w:r>
+        <w:rPr>
+          <w:bCs/>
+          <w:color w:val="FF0000"/>
+        </w:rPr>
+        <w:t xml:space="preserve">. Once doing this, we realized that you could provide power using the USB power source, not the 3V power source, and this resolved all of our concerns.  </w:t>
       </w:r>
     </w:p>
     <w:p>
@@ -1955,219 +1985,670 @@
       <w:r>
         <w:rPr>
           <w:b/>
+        </w:rPr>
+        <w:t xml:space="preserve">E. </w:t>
+      </w:r>
+      <w:r>
+        <w:rPr>
+          <w:b/>
+          <w:color w:val="C45911" w:themeColor="accent2" w:themeShade="BF"/>
+        </w:rPr>
+        <w:t>Conclusions and Reflections</w:t>
+      </w:r>
+    </w:p>
+    <w:p>
+      <w:pPr>
+        <w:rPr>
+          <w:u w:val="single"/>
+        </w:rPr>
+      </w:pPr>
+      <w:r>
+        <w:rPr>
+          <w:u w:val="single"/>
+        </w:rPr>
+        <w:t xml:space="preserve">Reflect and conclude on the lessons, tricks or interesting concepts you have learned during the project. </w:t>
+      </w:r>
+    </w:p>
+    <w:p>
+      <w:pPr>
+        <w:rPr>
+          <w:u w:val="single"/>
+        </w:rPr>
+      </w:pPr>
+      <w:r>
+        <w:rPr>
+          <w:u w:val="single"/>
+        </w:rPr>
+        <w:t>Also reflect on other aspects such as team work, project management, time management, ...</w:t>
+      </w:r>
+    </w:p>
+    <w:p>
+      <w:pPr>
+        <w:ind w:firstLine="720"/>
+        <w:rPr>
+          <w:color w:val="FF0000"/>
+        </w:rPr>
+      </w:pPr>
+      <w:r>
+        <w:rPr>
+          <w:color w:val="FF0000"/>
+        </w:rPr>
+        <w:t>A</w:t>
+      </w:r>
+      <w:r>
+        <w:rPr>
+          <w:color w:val="FF0000"/>
+        </w:rPr>
+        <w:t xml:space="preserve">s this was our first project working as a full group, </w:t>
+      </w:r>
+      <w:r>
+        <w:rPr>
+          <w:color w:val="FF0000"/>
+        </w:rPr>
+        <w:t xml:space="preserve">we started off by finding our respective roles that made us most comfortable and testing out the new </w:t>
+      </w:r>
+      <w:r>
+        <w:rPr>
+          <w:color w:val="FF0000"/>
+        </w:rPr>
+        <w:t>group dynamic</w:t>
+      </w:r>
+      <w:r>
+        <w:rPr>
+          <w:color w:val="FF0000"/>
+        </w:rPr>
+        <w:t xml:space="preserve">. Roles of leaders, mediators, and others came quite naturally to us and we were very quickly able to act as a fully functioning team. We easily divided different tasks amongst ourselves and split off during lab hours to work on our tasks. The management did not fall on just one person’s shoulders, but rather the task delegation was taken up by almost everyone. As for time management, we had a bit of trouble with this in the beginning as we all have the same upcoming deadlines and exam schedule. But we were able to still find days between exams to meet after class to work on our project. </w:t>
+      </w:r>
+    </w:p>
+    <w:p>
+      <w:pPr>
+        <w:ind w:firstLine="720"/>
+        <w:rPr>
+          <w:color w:val="FF0000"/>
+        </w:rPr>
+      </w:pPr>
+      <w:r>
+        <w:rPr>
+          <w:color w:val="FF0000"/>
+        </w:rPr>
+        <w:t xml:space="preserve">As for what we learned regarding the project itself, this was the first time for some of our group members to be able to work on code that produced tangible movement. As a lot of experience we’ve had up until now has purely been displayed on computer screens, this was a great introduction project to see the connections between software and physical outcomes. We learned how we could produce intricate and exciting dance moves by building upon our simple functionalities. By simply just adjusting angles on motors, we were able to create patterns and repetitions in movement and create something both entertaining and fluid to watch. </w:t>
+      </w:r>
+      <w:r>
+        <w:rPr>
+          <w:color w:val="FF0000"/>
+        </w:rPr>
+        <w:t>Overall, the open-endedness of the project also allowed for a lot of creative designing and processes. We were able to experiment with buzzers and keypads and choose which features we wanted to include in our end product. We’ve learned about many different designing strategies throughout first and second year and, from this project, we were able to put this knowledge to use and actually experience working with an iterative design process.</w:t>
+      </w:r>
+    </w:p>
+    <w:p>
+      <w:pPr>
+        <w:rPr>
+          <w:b/>
+          <w:color w:val="00B0F0"/>
+        </w:rPr>
+      </w:pPr>
+      <w:r>
+        <w:rPr>
+          <w:b/>
+        </w:rPr>
+        <w:t>F</w:t>
+      </w:r>
+      <w:r>
+        <w:rPr>
+          <w:b/>
+        </w:rPr>
+        <w:t xml:space="preserve">. </w:t>
+      </w:r>
+      <w:r>
+        <w:rPr>
+          <w:b/>
+          <w:color w:val="C45911" w:themeColor="accent2" w:themeShade="BF"/>
+        </w:rPr>
+        <w:t>References and bibliography</w:t>
+      </w:r>
+    </w:p>
+    <w:p>
+      <w:pPr>
+        <w:rPr>
+          <w:u w:val="single"/>
+        </w:rPr>
+      </w:pPr>
+      <w:r>
+        <w:rPr>
+          <w:u w:val="single"/>
+        </w:rPr>
+        <w:t xml:space="preserve">Provide any relevant references. </w:t>
+      </w:r>
+    </w:p>
+    <w:p>
+      <w:pPr>
+        <w:rPr>
+          <w:u w:val="single"/>
+        </w:rPr>
+      </w:pPr>
+      <w:r>
+        <w:rPr>
+          <w:u w:val="single"/>
+        </w:rPr>
+        <w:t>Also include the list and description of the files submitted for this lab (including code and Fritzing breadboard schematics)</w:t>
+      </w:r>
+    </w:p>
+    <w:p>
+      <w:pPr>
+        <w:rPr>
+          <w:b/>
+          <w:u w:val="single"/>
+        </w:rPr>
+      </w:pPr>
+      <w:r>
+        <w:rPr>
+          <w:color w:val="00B0F0"/>
+          <w:u w:val="single"/>
+        </w:rPr>
+        <w:t>Include the following appendixes</w:t>
+      </w:r>
+      <w:r>
+        <w:rPr>
+          <w:u w:val="single"/>
+        </w:rPr>
+        <w:t>. There is no page limit for the appendixes.</w:t>
+      </w:r>
+    </w:p>
+    <w:p>
+      <w:pPr>
+        <w:rPr>
+          <w:b/>
           <w:highlight w:val="yellow"/>
         </w:rPr>
-        <w:t xml:space="preserve">E. </w:t>
-      </w:r>
-      <w:r>
-        <w:rPr>
-          <w:b/>
-          <w:color w:val="C45911" w:themeColor="accent2" w:themeShade="BF"/>
+      </w:pPr>
+    </w:p>
+    <w:p>
+      <w:pPr>
+        <w:rPr>
+          <w:b/>
           <w:highlight w:val="yellow"/>
         </w:rPr>
-        <w:t>Conclusions and Reflections</w:t>
-      </w:r>
-    </w:p>
-    <w:p>
-      <w:pPr>
-        <w:rPr>
-          <w:u w:val="single"/>
-        </w:rPr>
-      </w:pPr>
-      <w:r>
-        <w:rPr>
-          <w:u w:val="single"/>
-        </w:rPr>
-        <w:t xml:space="preserve">Reflect and conclude on the lessons, tricks or interesting concepts you have learned during the project. </w:t>
-      </w:r>
-    </w:p>
-    <w:p>
-      <w:pPr>
-        <w:rPr>
-          <w:u w:val="single"/>
-        </w:rPr>
-      </w:pPr>
-      <w:r>
-        <w:rPr>
-          <w:u w:val="single"/>
-        </w:rPr>
-        <w:t>Also reflect on other aspects such as team work, project management, time management, ...</w:t>
-      </w:r>
-    </w:p>
-    <w:p>
-      <w:pPr>
-        <w:ind w:firstLine="720"/>
-        <w:rPr>
-          <w:color w:val="FF0000"/>
-        </w:rPr>
-      </w:pPr>
-      <w:r>
-        <w:rPr>
-          <w:color w:val="FF0000"/>
-        </w:rPr>
-        <w:t>A</w:t>
-      </w:r>
-      <w:r>
-        <w:rPr>
-          <w:color w:val="FF0000"/>
-        </w:rPr>
-        <w:t xml:space="preserve">s this was our first project working as a full group, </w:t>
-      </w:r>
-      <w:r>
-        <w:rPr>
-          <w:color w:val="FF0000"/>
-        </w:rPr>
-        <w:t xml:space="preserve">we started off by finding our respective roles that made us most comfortable and testing out the new </w:t>
-      </w:r>
-      <w:r>
-        <w:rPr>
-          <w:color w:val="FF0000"/>
-        </w:rPr>
-        <w:t>group dynamic</w:t>
-      </w:r>
-      <w:r>
-        <w:rPr>
-          <w:color w:val="FF0000"/>
-        </w:rPr>
-        <w:t xml:space="preserve">. Roles of leaders, mediators, and others came quite naturally to us and we were very quickly able to act as a fully functioning team. We easily divided different tasks amongst ourselves and split off during lab hours to work on our tasks. The management did not fall on just one person’s shoulders, but rather the task delegation was taken up by almost everyone. As for time management, we had a bit of trouble with this in the beginning as we all have the same upcoming deadlines and exam schedule. But we were able to still find days between exams to meet after class to work on our project. </w:t>
-      </w:r>
-    </w:p>
-    <w:p>
-      <w:pPr>
-        <w:ind w:firstLine="720"/>
-        <w:rPr>
-          <w:color w:val="FF0000"/>
-        </w:rPr>
-      </w:pPr>
-      <w:r>
-        <w:rPr>
-          <w:color w:val="FF0000"/>
-        </w:rPr>
-        <w:t xml:space="preserve">As for what we learned regarding the project itself, this was the first time for some of our group members to be able to work on code that produced tangible movement. As a lot of experience we’ve had up until now has purely been displayed on computer screens, this was a great introduction project to see the connections between software and physical outcomes. We learned how we could produce intricate and exciting dance moves by building upon our simple functionalities. By simply just adjusting angles on motors, we were able to create patterns and repetitions in movement and create something both entertaining and fluid to watch. </w:t>
-      </w:r>
-      <w:r>
-        <w:rPr>
-          <w:color w:val="FF0000"/>
-        </w:rPr>
-        <w:t>Overall, the open-endedness of the project also allowed for a lot of creative designing and processes. We were able to experiment with buzzers and keypads and choose which features we wanted to include in our end product. We’ve learned about many different designing strategies throughout first and second year and, from this project, we were able to put this knowledge to use and actually experience working with an iterative design process.</w:t>
-      </w:r>
+      </w:pPr>
+    </w:p>
+    <w:p>
+      <w:pPr>
+        <w:rPr>
+          <w:b/>
+        </w:rPr>
+      </w:pPr>
+      <w:r>
+        <w:rPr>
+          <w:b/>
+          <w:highlight w:val="yellow"/>
+        </w:rPr>
+        <w:lastRenderedPageBreak/>
+        <w:t>Appendix A – Robot pictures</w:t>
+      </w:r>
+    </w:p>
+    <w:p>
+      <w:pPr>
+        <w:rPr>
+          <w:b/>
+        </w:rPr>
+      </w:pPr>
+      <w:r>
+        <w:rPr>
+          <w:b/>
+          <w:noProof/>
+        </w:rPr>
+        <w:drawing>
+          <wp:anchor distT="0" distB="0" distL="114300" distR="114300" simplePos="0" relativeHeight="251666432" behindDoc="1" locked="0" layoutInCell="1" allowOverlap="1" wp14:anchorId="7EE70C59" wp14:editId="1EE1862D">
+            <wp:simplePos x="0" y="0"/>
+            <wp:positionH relativeFrom="margin">
+              <wp:posOffset>-819173</wp:posOffset>
+            </wp:positionH>
+            <wp:positionV relativeFrom="paragraph">
+              <wp:posOffset>5203508</wp:posOffset>
+            </wp:positionV>
+            <wp:extent cx="3573546" cy="2680302"/>
+            <wp:effectExtent l="8573" t="0" r="0" b="0"/>
+            <wp:wrapNone/>
+            <wp:docPr id="9" name="Picture 9" descr="A circuit board&#10;&#10;Description automatically generated"/>
+            <wp:cNvGraphicFramePr>
+              <a:graphicFrameLocks xmlns:a="http://schemas.openxmlformats.org/drawingml/2006/main" noChangeAspect="1"/>
+            </wp:cNvGraphicFramePr>
+            <a:graphic xmlns:a="http://schemas.openxmlformats.org/drawingml/2006/main">
+              <a:graphicData uri="http://schemas.openxmlformats.org/drawingml/2006/picture">
+                <pic:pic xmlns:pic="http://schemas.openxmlformats.org/drawingml/2006/picture">
+                  <pic:nvPicPr>
+                    <pic:cNvPr id="9" name="IMG_5786.jpg"/>
+                    <pic:cNvPicPr/>
+                  </pic:nvPicPr>
+                  <pic:blipFill>
+                    <a:blip r:embed="rId10" cstate="print">
+                      <a:extLst>
+                        <a:ext uri="{28A0092B-C50C-407E-A947-70E740481C1C}">
+                          <a14:useLocalDpi xmlns:a14="http://schemas.microsoft.com/office/drawing/2010/main" val="0"/>
+                        </a:ext>
+                      </a:extLst>
+                    </a:blip>
+                    <a:stretch>
+                      <a:fillRect/>
+                    </a:stretch>
+                  </pic:blipFill>
+                  <pic:spPr>
+                    <a:xfrm rot="5400000">
+                      <a:off x="0" y="0"/>
+                      <a:ext cx="3573546" cy="2680302"/>
+                    </a:xfrm>
+                    <a:prstGeom prst="rect">
+                      <a:avLst/>
+                    </a:prstGeom>
+                  </pic:spPr>
+                </pic:pic>
+              </a:graphicData>
+            </a:graphic>
+            <wp14:sizeRelH relativeFrom="margin">
+              <wp14:pctWidth>0</wp14:pctWidth>
+            </wp14:sizeRelH>
+            <wp14:sizeRelV relativeFrom="margin">
+              <wp14:pctHeight>0</wp14:pctHeight>
+            </wp14:sizeRelV>
+          </wp:anchor>
+        </w:drawing>
+      </w:r>
+      <w:r>
+        <w:rPr>
+          <w:b/>
+          <w:noProof/>
+        </w:rPr>
+        <w:drawing>
+          <wp:anchor distT="0" distB="0" distL="114300" distR="114300" simplePos="0" relativeHeight="251665408" behindDoc="0" locked="0" layoutInCell="1" allowOverlap="1" wp14:anchorId="5188417B" wp14:editId="546A0833">
+            <wp:simplePos x="0" y="0"/>
+            <wp:positionH relativeFrom="margin">
+              <wp:posOffset>2530682</wp:posOffset>
+            </wp:positionH>
+            <wp:positionV relativeFrom="paragraph">
+              <wp:posOffset>4352304</wp:posOffset>
+            </wp:positionV>
+            <wp:extent cx="4082415" cy="3061970"/>
+            <wp:effectExtent l="0" t="0" r="0" b="5080"/>
+            <wp:wrapTopAndBottom/>
+            <wp:docPr id="7" name="Picture 7" descr="A circuit board&#10;&#10;Description automatically generated"/>
+            <wp:cNvGraphicFramePr>
+              <a:graphicFrameLocks xmlns:a="http://schemas.openxmlformats.org/drawingml/2006/main" noChangeAspect="1"/>
+            </wp:cNvGraphicFramePr>
+            <a:graphic xmlns:a="http://schemas.openxmlformats.org/drawingml/2006/main">
+              <a:graphicData uri="http://schemas.openxmlformats.org/drawingml/2006/picture">
+                <pic:pic xmlns:pic="http://schemas.openxmlformats.org/drawingml/2006/picture">
+                  <pic:nvPicPr>
+                    <pic:cNvPr id="7" name="IMG_5788.jpg"/>
+                    <pic:cNvPicPr/>
+                  </pic:nvPicPr>
+                  <pic:blipFill>
+                    <a:blip r:embed="rId11" cstate="print">
+                      <a:extLst>
+                        <a:ext uri="{28A0092B-C50C-407E-A947-70E740481C1C}">
+                          <a14:useLocalDpi xmlns:a14="http://schemas.microsoft.com/office/drawing/2010/main" val="0"/>
+                        </a:ext>
+                      </a:extLst>
+                    </a:blip>
+                    <a:stretch>
+                      <a:fillRect/>
+                    </a:stretch>
+                  </pic:blipFill>
+                  <pic:spPr>
+                    <a:xfrm>
+                      <a:off x="0" y="0"/>
+                      <a:ext cx="4082415" cy="3061970"/>
+                    </a:xfrm>
+                    <a:prstGeom prst="rect">
+                      <a:avLst/>
+                    </a:prstGeom>
+                  </pic:spPr>
+                </pic:pic>
+              </a:graphicData>
+            </a:graphic>
+            <wp14:sizeRelH relativeFrom="margin">
+              <wp14:pctWidth>0</wp14:pctWidth>
+            </wp14:sizeRelH>
+            <wp14:sizeRelV relativeFrom="margin">
+              <wp14:pctHeight>0</wp14:pctHeight>
+            </wp14:sizeRelV>
+          </wp:anchor>
+        </w:drawing>
+      </w:r>
+      <w:r>
+        <w:rPr>
+          <w:b/>
+          <w:noProof/>
+        </w:rPr>
+        <w:drawing>
+          <wp:anchor distT="0" distB="0" distL="114300" distR="114300" simplePos="0" relativeHeight="251663360" behindDoc="1" locked="0" layoutInCell="1" allowOverlap="1" wp14:anchorId="12F03C5F" wp14:editId="5712DCEF">
+            <wp:simplePos x="0" y="0"/>
+            <wp:positionH relativeFrom="margin">
+              <wp:posOffset>-964565</wp:posOffset>
+            </wp:positionH>
+            <wp:positionV relativeFrom="paragraph">
+              <wp:posOffset>1254760</wp:posOffset>
+            </wp:positionV>
+            <wp:extent cx="3862070" cy="2896235"/>
+            <wp:effectExtent l="6667" t="0" r="0" b="0"/>
+            <wp:wrapTopAndBottom/>
+            <wp:docPr id="5" name="Picture 5" descr="A close up of electronics&#10;&#10;Description automatically generated"/>
+            <wp:cNvGraphicFramePr>
+              <a:graphicFrameLocks xmlns:a="http://schemas.openxmlformats.org/drawingml/2006/main" noChangeAspect="1"/>
+            </wp:cNvGraphicFramePr>
+            <a:graphic xmlns:a="http://schemas.openxmlformats.org/drawingml/2006/main">
+              <a:graphicData uri="http://schemas.openxmlformats.org/drawingml/2006/picture">
+                <pic:pic xmlns:pic="http://schemas.openxmlformats.org/drawingml/2006/picture">
+                  <pic:nvPicPr>
+                    <pic:cNvPr id="5" name="IMG_5785.jpeg"/>
+                    <pic:cNvPicPr/>
+                  </pic:nvPicPr>
+                  <pic:blipFill>
+                    <a:blip r:embed="rId12" cstate="print">
+                      <a:extLst>
+                        <a:ext uri="{28A0092B-C50C-407E-A947-70E740481C1C}">
+                          <a14:useLocalDpi xmlns:a14="http://schemas.microsoft.com/office/drawing/2010/main" val="0"/>
+                        </a:ext>
+                      </a:extLst>
+                    </a:blip>
+                    <a:stretch>
+                      <a:fillRect/>
+                    </a:stretch>
+                  </pic:blipFill>
+                  <pic:spPr>
+                    <a:xfrm rot="5400000">
+                      <a:off x="0" y="0"/>
+                      <a:ext cx="3862070" cy="2896235"/>
+                    </a:xfrm>
+                    <a:prstGeom prst="rect">
+                      <a:avLst/>
+                    </a:prstGeom>
+                  </pic:spPr>
+                </pic:pic>
+              </a:graphicData>
+            </a:graphic>
+            <wp14:sizeRelH relativeFrom="margin">
+              <wp14:pctWidth>0</wp14:pctWidth>
+            </wp14:sizeRelH>
+            <wp14:sizeRelV relativeFrom="margin">
+              <wp14:pctHeight>0</wp14:pctHeight>
+            </wp14:sizeRelV>
+          </wp:anchor>
+        </w:drawing>
+      </w:r>
+      <w:r>
+        <w:rPr>
+          <w:b/>
+          <w:noProof/>
+        </w:rPr>
+        <w:drawing>
+          <wp:anchor distT="0" distB="0" distL="114300" distR="114300" simplePos="0" relativeHeight="251664384" behindDoc="0" locked="0" layoutInCell="1" allowOverlap="1" wp14:anchorId="13575D60" wp14:editId="51B0F38F">
+            <wp:simplePos x="0" y="0"/>
+            <wp:positionH relativeFrom="page">
+              <wp:posOffset>3487833</wp:posOffset>
+            </wp:positionH>
+            <wp:positionV relativeFrom="paragraph">
+              <wp:posOffset>1191363</wp:posOffset>
+            </wp:positionV>
+            <wp:extent cx="4008120" cy="3006090"/>
+            <wp:effectExtent l="0" t="0" r="0" b="3810"/>
+            <wp:wrapTopAndBottom/>
+            <wp:docPr id="6" name="Picture 6" descr="A desk with a computer&#10;&#10;Description automatically generated"/>
+            <wp:cNvGraphicFramePr>
+              <a:graphicFrameLocks xmlns:a="http://schemas.openxmlformats.org/drawingml/2006/main" noChangeAspect="1"/>
+            </wp:cNvGraphicFramePr>
+            <a:graphic xmlns:a="http://schemas.openxmlformats.org/drawingml/2006/main">
+              <a:graphicData uri="http://schemas.openxmlformats.org/drawingml/2006/picture">
+                <pic:pic xmlns:pic="http://schemas.openxmlformats.org/drawingml/2006/picture">
+                  <pic:nvPicPr>
+                    <pic:cNvPr id="6" name="IMG_5789.jpg"/>
+                    <pic:cNvPicPr/>
+                  </pic:nvPicPr>
+                  <pic:blipFill>
+                    <a:blip r:embed="rId13" cstate="print">
+                      <a:extLst>
+                        <a:ext uri="{28A0092B-C50C-407E-A947-70E740481C1C}">
+                          <a14:useLocalDpi xmlns:a14="http://schemas.microsoft.com/office/drawing/2010/main" val="0"/>
+                        </a:ext>
+                      </a:extLst>
+                    </a:blip>
+                    <a:stretch>
+                      <a:fillRect/>
+                    </a:stretch>
+                  </pic:blipFill>
+                  <pic:spPr>
+                    <a:xfrm>
+                      <a:off x="0" y="0"/>
+                      <a:ext cx="4008120" cy="3006090"/>
+                    </a:xfrm>
+                    <a:prstGeom prst="rect">
+                      <a:avLst/>
+                    </a:prstGeom>
+                  </pic:spPr>
+                </pic:pic>
+              </a:graphicData>
+            </a:graphic>
+          </wp:anchor>
+        </w:drawing>
+      </w:r>
+      <w:r>
+        <w:rPr>
+          <w:u w:val="single"/>
+        </w:rPr>
+        <w:t xml:space="preserve">Include a few pictures of your robot here. The pictures should </w:t>
+      </w:r>
+      <w:r>
+        <w:rPr>
+          <w:color w:val="FF0000"/>
+          <w:u w:val="single"/>
+        </w:rPr>
+        <w:t>clearly show</w:t>
+      </w:r>
+      <w:r>
+        <w:rPr>
+          <w:u w:val="single"/>
+        </w:rPr>
+        <w:t xml:space="preserve"> the robot as a whole, as well as all electronics, wiring and parts.  Include photos taken from the top, and from the sides. Show the location/installation of circuits and components as clearly as possible.</w:t>
+      </w:r>
+    </w:p>
+    <w:p>
+      <w:pPr>
+        <w:rPr>
+          <w:b/>
+        </w:rPr>
+      </w:pPr>
+    </w:p>
+    <w:p>
+      <w:pPr>
+        <w:rPr>
+          <w:b/>
+        </w:rPr>
+      </w:pPr>
       <w:bookmarkStart w:id="0" w:name="_GoBack"/>
       <w:bookmarkEnd w:id="0"/>
-    </w:p>
-    <w:p>
-      <w:pPr>
-        <w:rPr>
-          <w:b/>
-          <w:color w:val="00B0F0"/>
-        </w:rPr>
-      </w:pPr>
-      <w:r>
-        <w:rPr>
-          <w:b/>
-        </w:rPr>
-        <w:t>F</w:t>
-      </w:r>
-      <w:r>
-        <w:rPr>
-          <w:b/>
-        </w:rPr>
-        <w:t xml:space="preserve">. </w:t>
-      </w:r>
-      <w:r>
-        <w:rPr>
-          <w:b/>
-          <w:color w:val="C45911" w:themeColor="accent2" w:themeShade="BF"/>
-        </w:rPr>
-        <w:t>References and bibliography</w:t>
-      </w:r>
-    </w:p>
-    <w:p>
-      <w:pPr>
-        <w:rPr>
-          <w:u w:val="single"/>
-        </w:rPr>
-      </w:pPr>
-      <w:r>
-        <w:rPr>
-          <w:u w:val="single"/>
-        </w:rPr>
-        <w:t xml:space="preserve">Provide any relevant references. </w:t>
-      </w:r>
-    </w:p>
-    <w:p>
-      <w:pPr>
-        <w:rPr>
-          <w:u w:val="single"/>
-        </w:rPr>
-      </w:pPr>
-      <w:r>
-        <w:rPr>
-          <w:u w:val="single"/>
-        </w:rPr>
-        <w:t>Also include the list and description of the files submitted for this lab (including code and Fritzing breadboard schematics)</w:t>
-      </w:r>
-    </w:p>
-    <w:p>
-      <w:pPr>
-        <w:rPr>
-          <w:b/>
-          <w:u w:val="single"/>
-        </w:rPr>
-      </w:pPr>
-      <w:r>
-        <w:rPr>
-          <w:color w:val="00B0F0"/>
-          <w:u w:val="single"/>
-        </w:rPr>
-        <w:t>Include the following appendixes</w:t>
-      </w:r>
-      <w:r>
-        <w:rPr>
-          <w:u w:val="single"/>
-        </w:rPr>
-        <w:t>. There is no page limit for the appendixes.</w:t>
-      </w:r>
-    </w:p>
-    <w:p>
-      <w:pPr>
-        <w:rPr>
-          <w:b/>
-        </w:rPr>
-      </w:pPr>
-      <w:r>
-        <w:rPr>
-          <w:b/>
-          <w:highlight w:val="yellow"/>
-        </w:rPr>
-        <w:t>Appendix A – Robot pictures</w:t>
-      </w:r>
-    </w:p>
-    <w:p>
-      <w:pPr>
-        <w:rPr>
-          <w:u w:val="single"/>
-        </w:rPr>
-      </w:pPr>
-      <w:r>
-        <w:rPr>
-          <w:u w:val="single"/>
+      <w:r>
+        <w:rPr>
+          <w:b/>
+          <w:noProof/>
         </w:rPr>
         <w:lastRenderedPageBreak/>
-        <w:t xml:space="preserve">Include a few pictures of your robot here. The pictures should </w:t>
-      </w:r>
-      <w:r>
-        <w:rPr>
-          <w:color w:val="FF0000"/>
-          <w:u w:val="single"/>
-        </w:rPr>
-        <w:t>clearly show</w:t>
-      </w:r>
-      <w:r>
-        <w:rPr>
-          <w:u w:val="single"/>
-        </w:rPr>
-        <w:t xml:space="preserve"> the robot as a whole, as well as all electronics, wiring and parts.  Include photos taken from the top, and from the sides. Show the location/installation of circuits and components as clearly as possible.</w:t>
-      </w:r>
+        <w:drawing>
+          <wp:anchor distT="0" distB="0" distL="114300" distR="114300" simplePos="0" relativeHeight="251668480" behindDoc="0" locked="0" layoutInCell="1" allowOverlap="1" wp14:anchorId="767B9A8F" wp14:editId="6D90CC63">
+            <wp:simplePos x="0" y="0"/>
+            <wp:positionH relativeFrom="margin">
+              <wp:posOffset>-835660</wp:posOffset>
+            </wp:positionH>
+            <wp:positionV relativeFrom="paragraph">
+              <wp:posOffset>539750</wp:posOffset>
+            </wp:positionV>
+            <wp:extent cx="4255770" cy="3190875"/>
+            <wp:effectExtent l="0" t="953" r="0" b="0"/>
+            <wp:wrapTopAndBottom/>
+            <wp:docPr id="10" name="Picture 10" descr="A circuit board&#10;&#10;Description automatically generated"/>
+            <wp:cNvGraphicFramePr>
+              <a:graphicFrameLocks xmlns:a="http://schemas.openxmlformats.org/drawingml/2006/main" noChangeAspect="1"/>
+            </wp:cNvGraphicFramePr>
+            <a:graphic xmlns:a="http://schemas.openxmlformats.org/drawingml/2006/main">
+              <a:graphicData uri="http://schemas.openxmlformats.org/drawingml/2006/picture">
+                <pic:pic xmlns:pic="http://schemas.openxmlformats.org/drawingml/2006/picture">
+                  <pic:nvPicPr>
+                    <pic:cNvPr id="10" name="IMG_5784.jpg"/>
+                    <pic:cNvPicPr/>
+                  </pic:nvPicPr>
+                  <pic:blipFill>
+                    <a:blip r:embed="rId14" cstate="print">
+                      <a:extLst>
+                        <a:ext uri="{28A0092B-C50C-407E-A947-70E740481C1C}">
+                          <a14:useLocalDpi xmlns:a14="http://schemas.microsoft.com/office/drawing/2010/main" val="0"/>
+                        </a:ext>
+                      </a:extLst>
+                    </a:blip>
+                    <a:stretch>
+                      <a:fillRect/>
+                    </a:stretch>
+                  </pic:blipFill>
+                  <pic:spPr>
+                    <a:xfrm rot="5400000">
+                      <a:off x="0" y="0"/>
+                      <a:ext cx="4255770" cy="3190875"/>
+                    </a:xfrm>
+                    <a:prstGeom prst="rect">
+                      <a:avLst/>
+                    </a:prstGeom>
+                  </pic:spPr>
+                </pic:pic>
+              </a:graphicData>
+            </a:graphic>
+            <wp14:sizeRelH relativeFrom="margin">
+              <wp14:pctWidth>0</wp14:pctWidth>
+            </wp14:sizeRelH>
+            <wp14:sizeRelV relativeFrom="margin">
+              <wp14:pctHeight>0</wp14:pctHeight>
+            </wp14:sizeRelV>
+          </wp:anchor>
+        </w:drawing>
+      </w:r>
+      <w:r>
+        <w:rPr>
+          <w:b/>
+          <w:noProof/>
+        </w:rPr>
+        <w:drawing>
+          <wp:anchor distT="0" distB="0" distL="114300" distR="114300" simplePos="0" relativeHeight="251667456" behindDoc="0" locked="0" layoutInCell="1" allowOverlap="1" wp14:anchorId="41359D8D" wp14:editId="1BC2E5ED">
+            <wp:simplePos x="0" y="0"/>
+            <wp:positionH relativeFrom="column">
+              <wp:posOffset>489319</wp:posOffset>
+            </wp:positionH>
+            <wp:positionV relativeFrom="paragraph">
+              <wp:posOffset>4608018</wp:posOffset>
+            </wp:positionV>
+            <wp:extent cx="4657060" cy="3492795"/>
+            <wp:effectExtent l="0" t="0" r="0" b="0"/>
+            <wp:wrapTopAndBottom/>
+            <wp:docPr id="8" name="Picture 8" descr="A circuit board&#10;&#10;Description automatically generated"/>
+            <wp:cNvGraphicFramePr>
+              <a:graphicFrameLocks xmlns:a="http://schemas.openxmlformats.org/drawingml/2006/main" noChangeAspect="1"/>
+            </wp:cNvGraphicFramePr>
+            <a:graphic xmlns:a="http://schemas.openxmlformats.org/drawingml/2006/main">
+              <a:graphicData uri="http://schemas.openxmlformats.org/drawingml/2006/picture">
+                <pic:pic xmlns:pic="http://schemas.openxmlformats.org/drawingml/2006/picture">
+                  <pic:nvPicPr>
+                    <pic:cNvPr id="8" name="IMG_5787.jpg"/>
+                    <pic:cNvPicPr/>
+                  </pic:nvPicPr>
+                  <pic:blipFill>
+                    <a:blip r:embed="rId15" cstate="print">
+                      <a:extLst>
+                        <a:ext uri="{28A0092B-C50C-407E-A947-70E740481C1C}">
+                          <a14:useLocalDpi xmlns:a14="http://schemas.microsoft.com/office/drawing/2010/main" val="0"/>
+                        </a:ext>
+                      </a:extLst>
+                    </a:blip>
+                    <a:stretch>
+                      <a:fillRect/>
+                    </a:stretch>
+                  </pic:blipFill>
+                  <pic:spPr>
+                    <a:xfrm>
+                      <a:off x="0" y="0"/>
+                      <a:ext cx="4657060" cy="3492795"/>
+                    </a:xfrm>
+                    <a:prstGeom prst="rect">
+                      <a:avLst/>
+                    </a:prstGeom>
+                  </pic:spPr>
+                </pic:pic>
+              </a:graphicData>
+            </a:graphic>
+          </wp:anchor>
+        </w:drawing>
+      </w:r>
+      <w:r>
+        <w:rPr>
+          <w:b/>
+          <w:noProof/>
+        </w:rPr>
+        <w:drawing>
+          <wp:anchor distT="0" distB="0" distL="114300" distR="114300" simplePos="0" relativeHeight="251669504" behindDoc="0" locked="0" layoutInCell="1" allowOverlap="1" wp14:anchorId="798DC60A" wp14:editId="3292C2B5">
+            <wp:simplePos x="0" y="0"/>
+            <wp:positionH relativeFrom="margin">
+              <wp:posOffset>2590800</wp:posOffset>
+            </wp:positionH>
+            <wp:positionV relativeFrom="paragraph">
+              <wp:posOffset>534035</wp:posOffset>
+            </wp:positionV>
+            <wp:extent cx="4269105" cy="3201670"/>
+            <wp:effectExtent l="318" t="0" r="0" b="0"/>
+            <wp:wrapTopAndBottom/>
+            <wp:docPr id="11" name="Picture 11" descr="A circuit board&#10;&#10;Description automatically generated"/>
+            <wp:cNvGraphicFramePr>
+              <a:graphicFrameLocks xmlns:a="http://schemas.openxmlformats.org/drawingml/2006/main" noChangeAspect="1"/>
+            </wp:cNvGraphicFramePr>
+            <a:graphic xmlns:a="http://schemas.openxmlformats.org/drawingml/2006/main">
+              <a:graphicData uri="http://schemas.openxmlformats.org/drawingml/2006/picture">
+                <pic:pic xmlns:pic="http://schemas.openxmlformats.org/drawingml/2006/picture">
+                  <pic:nvPicPr>
+                    <pic:cNvPr id="11" name="IMG_5783.jpeg"/>
+                    <pic:cNvPicPr/>
+                  </pic:nvPicPr>
+                  <pic:blipFill>
+                    <a:blip r:embed="rId16" cstate="print">
+                      <a:extLst>
+                        <a:ext uri="{28A0092B-C50C-407E-A947-70E740481C1C}">
+                          <a14:useLocalDpi xmlns:a14="http://schemas.microsoft.com/office/drawing/2010/main" val="0"/>
+                        </a:ext>
+                      </a:extLst>
+                    </a:blip>
+                    <a:stretch>
+                      <a:fillRect/>
+                    </a:stretch>
+                  </pic:blipFill>
+                  <pic:spPr>
+                    <a:xfrm rot="5400000">
+                      <a:off x="0" y="0"/>
+                      <a:ext cx="4269105" cy="3201670"/>
+                    </a:xfrm>
+                    <a:prstGeom prst="rect">
+                      <a:avLst/>
+                    </a:prstGeom>
+                  </pic:spPr>
+                </pic:pic>
+              </a:graphicData>
+            </a:graphic>
+            <wp14:sizeRelH relativeFrom="margin">
+              <wp14:pctWidth>0</wp14:pctWidth>
+            </wp14:sizeRelH>
+            <wp14:sizeRelV relativeFrom="margin">
+              <wp14:pctHeight>0</wp14:pctHeight>
+            </wp14:sizeRelV>
+          </wp:anchor>
+        </w:drawing>
+      </w:r>
+    </w:p>
+    <w:p>
+      <w:pPr>
+        <w:rPr>
+          <w:b/>
+        </w:rPr>
+      </w:pPr>
     </w:p>
     <w:p>
       <w:pPr>
@@ -2206,20 +2687,50 @@
           <w:bCs/>
           <w:color w:val="FF0000"/>
         </w:rPr>
-        <w:t>All the code is clearly commented. In github, you can see that all the different parts of the robot were initially tested in their own files. This is was done whether it was a dance, buzzer or the integration between multiple components.</w:t>
-      </w:r>
-    </w:p>
-    <w:p>
-      <w:pPr>
-        <w:rPr>
-          <w:u w:val="single"/>
-        </w:rPr>
-      </w:pPr>
-      <w:r>
-        <w:rPr>
-          <w:u w:val="single"/>
-        </w:rPr>
-        <w:t xml:space="preserve">Include the complete CircuitPython </w:t>
+        <w:t xml:space="preserve">All the code is clearly commented. In </w:t>
+      </w:r>
+      <w:proofErr w:type="spellStart"/>
+      <w:r>
+        <w:rPr>
+          <w:bCs/>
+          <w:color w:val="FF0000"/>
+        </w:rPr>
+        <w:t>github</w:t>
+      </w:r>
+      <w:proofErr w:type="spellEnd"/>
+      <w:r>
+        <w:rPr>
+          <w:bCs/>
+          <w:color w:val="FF0000"/>
+        </w:rPr>
+        <w:t>, you can see that all the different parts of the robot were initially tested in their own files. This is was done whether it was a dance, buzzer or the integration between multiple components.</w:t>
+      </w:r>
+    </w:p>
+    <w:p>
+      <w:pPr>
+        <w:rPr>
+          <w:u w:val="single"/>
+        </w:rPr>
+      </w:pPr>
+      <w:r>
+        <w:rPr>
+          <w:u w:val="single"/>
+        </w:rPr>
+        <w:t xml:space="preserve">Include the complete </w:t>
+      </w:r>
+      <w:proofErr w:type="spellStart"/>
+      <w:r>
+        <w:rPr>
+          <w:u w:val="single"/>
+        </w:rPr>
+        <w:t>CircuitPython</w:t>
+      </w:r>
+      <w:proofErr w:type="spellEnd"/>
+      <w:r>
+        <w:rPr>
+          <w:u w:val="single"/>
+        </w:rPr>
+        <w:t xml:space="preserve"> </w:t>
       </w:r>
       <w:r>
         <w:rPr>
@@ -2258,7 +2769,21 @@
         <w:rPr>
           <w:u w:val="single"/>
         </w:rPr>
-        <w:t>The code must be readable, with indentation, syntax highlighting (that is, copy with colour coding), and on white background. The code must be in text (that is, absolutely no snapshots of the code).</w:t>
+        <w:t xml:space="preserve">The code must be readable, with indentation, syntax highlighting (that is, copy with </w:t>
+      </w:r>
+      <w:proofErr w:type="spellStart"/>
+      <w:r>
+        <w:rPr>
+          <w:u w:val="single"/>
+        </w:rPr>
+        <w:t>colour</w:t>
+      </w:r>
+      <w:proofErr w:type="spellEnd"/>
+      <w:r>
+        <w:rPr>
+          <w:u w:val="single"/>
+        </w:rPr>
+        <w:t xml:space="preserve"> coding), and on white background. The code must be in text (that is, absolutely no snapshots of the code).</w:t>
       </w:r>
     </w:p>
     <w:p>
@@ -2342,7 +2867,7 @@
                     <pic:cNvPicPr/>
                   </pic:nvPicPr>
                   <pic:blipFill>
-                    <a:blip r:embed="rId10" cstate="print">
+                    <a:blip r:embed="rId17" cstate="print">
                       <a:extLst>
                         <a:ext uri="{28A0092B-C50C-407E-A947-70E740481C1C}">
                           <a14:useLocalDpi xmlns:a14="http://schemas.microsoft.com/office/drawing/2010/main" val="0"/>
@@ -2373,7 +2898,23 @@
           <w:bCs/>
           <w:color w:val="FF0000"/>
         </w:rPr>
-        <w:t>Below is a photo of the fritzing. It has been submitted on canvas and is also found on github.</w:t>
+        <w:t xml:space="preserve">Below is a photo of the fritzing. It has been submitted on canvas and is also found on </w:t>
+      </w:r>
+      <w:proofErr w:type="spellStart"/>
+      <w:r>
+        <w:rPr>
+          <w:bCs/>
+          <w:color w:val="FF0000"/>
+        </w:rPr>
+        <w:t>github</w:t>
+      </w:r>
+      <w:proofErr w:type="spellEnd"/>
+      <w:r>
+        <w:rPr>
+          <w:bCs/>
+          <w:color w:val="FF0000"/>
+        </w:rPr>
+        <w:t>.</w:t>
       </w:r>
     </w:p>
     <w:p>
@@ -2405,28 +2946,37 @@
         <w:rPr>
           <w:u w:val="single"/>
         </w:rPr>
+        <w:t xml:space="preserve">Every group member must have reasonably and equally contributed to the project </w:t>
+      </w:r>
+      <w:proofErr w:type="spellStart"/>
+      <w:r>
+        <w:rPr>
+          <w:color w:val="FF0000"/>
+          <w:u w:val="single"/>
+        </w:rPr>
+        <w:t>github</w:t>
+      </w:r>
+      <w:proofErr w:type="spellEnd"/>
+      <w:r>
+        <w:rPr>
+          <w:color w:val="FF0000"/>
+          <w:u w:val="single"/>
+        </w:rPr>
+        <w:t xml:space="preserve"> </w:t>
+      </w:r>
+      <w:r>
+        <w:rPr>
+          <w:u w:val="single"/>
+        </w:rPr>
+        <w:t>repository. If that is not the case for any member and there is a valid reason as to why, please include an explanation here.</w:t>
+      </w:r>
+    </w:p>
+    <w:p>
+      <w:r>
+        <w:rPr>
+          <w:b/>
+        </w:rPr>
         <w:lastRenderedPageBreak/>
-        <w:t xml:space="preserve">Every group member must have reasonably and equally contributed to the project </w:t>
-      </w:r>
-      <w:r>
-        <w:rPr>
-          <w:color w:val="FF0000"/>
-          <w:u w:val="single"/>
-        </w:rPr>
-        <w:t xml:space="preserve">github </w:t>
-      </w:r>
-      <w:r>
-        <w:rPr>
-          <w:u w:val="single"/>
-        </w:rPr>
-        <w:t>repository. If that is not the case for any member and there is a valid reason as to why, please include an explanation here.</w:t>
-      </w:r>
-    </w:p>
-    <w:p>
-      <w:r>
-        <w:rPr>
-          <w:b/>
-        </w:rPr>
         <w:t>Appendix</w:t>
       </w:r>
       <w:r>
@@ -2555,7 +3105,21 @@
         <w:rPr>
           <w:color w:val="FF0000"/>
         </w:rPr>
-        <w:t>1 Adafruit ItsyBitsy M4</w:t>
+        <w:t xml:space="preserve">1 Adafruit </w:t>
+      </w:r>
+      <w:proofErr w:type="spellStart"/>
+      <w:r>
+        <w:rPr>
+          <w:color w:val="FF0000"/>
+        </w:rPr>
+        <w:t>ItsyBitsy</w:t>
+      </w:r>
+      <w:proofErr w:type="spellEnd"/>
+      <w:r>
+        <w:rPr>
+          <w:color w:val="FF0000"/>
+        </w:rPr>
+        <w:t xml:space="preserve"> M4</w:t>
       </w:r>
     </w:p>
     <w:p>
@@ -2750,7 +3314,23 @@
           <w:rFonts w:cstheme="minorHAnsi"/>
           <w:color w:val="000000"/>
         </w:rPr>
-        <w:t>your own additional functialities. Please spend time to carefully answer each of them.</w:t>
+        <w:t xml:space="preserve">your own additional </w:t>
+      </w:r>
+      <w:proofErr w:type="spellStart"/>
+      <w:r>
+        <w:rPr>
+          <w:rFonts w:cstheme="minorHAnsi"/>
+          <w:color w:val="000000"/>
+        </w:rPr>
+        <w:t>functialities</w:t>
+      </w:r>
+      <w:proofErr w:type="spellEnd"/>
+      <w:r>
+        <w:rPr>
+          <w:rFonts w:cstheme="minorHAnsi"/>
+          <w:color w:val="000000"/>
+        </w:rPr>
+        <w:t>. Please spend time to carefully answer each of them.</w:t>
       </w:r>
     </w:p>
     <w:p>
@@ -3005,7 +3585,23 @@
           <w:rFonts w:cstheme="minorHAnsi"/>
           <w:color w:val="FF0000"/>
         </w:rPr>
-        <w:t>: The biggest constraint we had was the amount of ports on the ItsyBitsy. To fix this constraint, we could have used a shift register.</w:t>
+        <w:t xml:space="preserve">: The biggest constraint we had was the amount of ports on the </w:t>
+      </w:r>
+      <w:proofErr w:type="spellStart"/>
+      <w:r>
+        <w:rPr>
+          <w:rFonts w:cstheme="minorHAnsi"/>
+          <w:color w:val="FF0000"/>
+        </w:rPr>
+        <w:t>ItsyBitsy</w:t>
+      </w:r>
+      <w:proofErr w:type="spellEnd"/>
+      <w:r>
+        <w:rPr>
+          <w:rFonts w:cstheme="minorHAnsi"/>
+          <w:color w:val="FF0000"/>
+        </w:rPr>
+        <w:t>. To fix this constraint, we could have used a shift register.</w:t>
       </w:r>
     </w:p>
     <w:p>
@@ -3027,50 +3623,57 @@
           <w:b/>
           <w:color w:val="FF0000"/>
         </w:rPr>
+        <w:t>Constraint 2</w:t>
+      </w:r>
+      <w:r>
+        <w:rPr>
+          <w:rFonts w:cstheme="minorHAnsi"/>
+          <w:color w:val="FF0000"/>
+        </w:rPr>
+        <w:t>:</w:t>
+      </w:r>
+      <w:r>
+        <w:rPr>
+          <w:rFonts w:cstheme="minorHAnsi"/>
+          <w:color w:val="FF0000"/>
+        </w:rPr>
+        <w:t xml:space="preserve"> When introducing </w:t>
+      </w:r>
+      <w:r>
+        <w:rPr>
+          <w:rFonts w:cstheme="minorHAnsi"/>
+          <w:color w:val="FF0000"/>
+        </w:rPr>
+        <w:t>additional features</w:t>
+      </w:r>
+      <w:r>
+        <w:rPr>
+          <w:rFonts w:cstheme="minorHAnsi"/>
+          <w:color w:val="FF0000"/>
+        </w:rPr>
+        <w:t xml:space="preserve">, </w:t>
+      </w:r>
+      <w:r>
+        <w:rPr>
+          <w:rFonts w:cstheme="minorHAnsi"/>
+          <w:color w:val="FF0000"/>
+        </w:rPr>
+        <w:t xml:space="preserve">we found that it would sometimes slow down the main functionality of our program. For example, when syncing the moves with the music, </w:t>
+      </w:r>
+      <w:r>
+        <w:rPr>
+          <w:rFonts w:cstheme="minorHAnsi"/>
+          <w:color w:val="FF0000"/>
+        </w:rPr>
+        <w:t xml:space="preserve">we attempted to introduce our own version of threading by continuously switching between a movement and then a buzzer sound. We found that </w:t>
+      </w:r>
+      <w:r>
+        <w:rPr>
+          <w:rFonts w:cstheme="minorHAnsi"/>
+          <w:color w:val="FF0000"/>
+        </w:rPr>
         <w:lastRenderedPageBreak/>
-        <w:t>Constraint 2</w:t>
-      </w:r>
-      <w:r>
-        <w:rPr>
-          <w:rFonts w:cstheme="minorHAnsi"/>
-          <w:color w:val="FF0000"/>
-        </w:rPr>
-        <w:t>:</w:t>
-      </w:r>
-      <w:r>
-        <w:rPr>
-          <w:rFonts w:cstheme="minorHAnsi"/>
-          <w:color w:val="FF0000"/>
-        </w:rPr>
-        <w:t xml:space="preserve"> When introducing </w:t>
-      </w:r>
-      <w:r>
-        <w:rPr>
-          <w:rFonts w:cstheme="minorHAnsi"/>
-          <w:color w:val="FF0000"/>
-        </w:rPr>
-        <w:t>additional features</w:t>
-      </w:r>
-      <w:r>
-        <w:rPr>
-          <w:rFonts w:cstheme="minorHAnsi"/>
-          <w:color w:val="FF0000"/>
-        </w:rPr>
-        <w:t xml:space="preserve">, </w:t>
-      </w:r>
-      <w:r>
-        <w:rPr>
-          <w:rFonts w:cstheme="minorHAnsi"/>
-          <w:color w:val="FF0000"/>
-        </w:rPr>
-        <w:t xml:space="preserve">we found that it would sometimes slow down the main functionality of our program. For example, when syncing the moves with the music, </w:t>
-      </w:r>
-      <w:r>
-        <w:rPr>
-          <w:rFonts w:cstheme="minorHAnsi"/>
-          <w:color w:val="FF0000"/>
-        </w:rPr>
-        <w:t>we attempted to introduce our own version of threading by continuously switching between a movement and then a buzzer sound. We found that when we executed this, it made the dance moves look very rigid and broken. We had to find a way to sync the music and moves while keeping the flow and movement appealing.</w:t>
+        <w:t>when we executed this, it made the dance moves look very rigid and broken. We had to find a way to sync the music and moves while keeping the flow and movement appealing.</w:t>
       </w:r>
     </w:p>
     <w:p>
@@ -3129,7 +3732,25 @@
           <w:bCs/>
           <w:color w:val="FF0000"/>
         </w:rPr>
-        <w:t>Because of the amount of ports on the ItsyBitsy, w</w:t>
+        <w:t xml:space="preserve">Because of the amount of ports on the </w:t>
+      </w:r>
+      <w:proofErr w:type="spellStart"/>
+      <w:r>
+        <w:rPr>
+          <w:rFonts w:cstheme="minorHAnsi"/>
+          <w:bCs/>
+          <w:color w:val="FF0000"/>
+        </w:rPr>
+        <w:t>ItsyBitsy</w:t>
+      </w:r>
+      <w:proofErr w:type="spellEnd"/>
+      <w:r>
+        <w:rPr>
+          <w:rFonts w:cstheme="minorHAnsi"/>
+          <w:bCs/>
+          <w:color w:val="FF0000"/>
+        </w:rPr>
+        <w:t>, w</w:t>
       </w:r>
       <w:r>
         <w:rPr>
@@ -3384,8 +4005,8 @@
     </w:p>
     <w:p/>
     <w:sectPr>
-      <w:headerReference w:type="default" r:id="rId11"/>
-      <w:footerReference w:type="default" r:id="rId12"/>
+      <w:headerReference w:type="default" r:id="rId18"/>
+      <w:footerReference w:type="default" r:id="rId19"/>
       <w:pgSz w:w="12240" w:h="15840"/>
       <w:pgMar w:top="1440" w:right="1440" w:bottom="1440" w:left="1440" w:header="720" w:footer="720" w:gutter="0"/>
       <w:cols w:space="720"/>
@@ -4333,6 +4954,7 @@
     <w:lsdException w:name="HTML Sample" w:semiHidden="1" w:unhideWhenUsed="1"/>
     <w:lsdException w:name="HTML Typewriter" w:semiHidden="1" w:unhideWhenUsed="1"/>
     <w:lsdException w:name="HTML Variable" w:semiHidden="1" w:unhideWhenUsed="1"/>
+    <w:lsdException w:name="Normal Table" w:semiHidden="1" w:unhideWhenUsed="1"/>
     <w:lsdException w:name="annotation subject" w:semiHidden="1" w:unhideWhenUsed="1"/>
     <w:lsdException w:name="No List" w:semiHidden="1" w:unhideWhenUsed="1"/>
     <w:lsdException w:name="Outline List 1" w:semiHidden="1" w:unhideWhenUsed="1"/>
@@ -4379,8 +5001,10 @@
     <w:lsdException w:name="Table Subtle 2" w:semiHidden="1" w:unhideWhenUsed="1"/>
     <w:lsdException w:name="Table Web 1" w:semiHidden="1" w:unhideWhenUsed="1"/>
     <w:lsdException w:name="Table Web 2" w:semiHidden="1" w:unhideWhenUsed="1"/>
+    <w:lsdException w:name="Table Web 3" w:semiHidden="1" w:unhideWhenUsed="1"/>
     <w:lsdException w:name="Balloon Text" w:semiHidden="1" w:unhideWhenUsed="1"/>
     <w:lsdException w:name="Table Grid" w:uiPriority="39"/>
+    <w:lsdException w:name="Table Theme" w:semiHidden="1" w:unhideWhenUsed="1"/>
     <w:lsdException w:name="Placeholder Text" w:semiHidden="1"/>
     <w:lsdException w:name="No Spacing" w:uiPriority="1" w:qFormat="1"/>
     <w:lsdException w:name="Light Shading" w:uiPriority="60"/>

</xml_diff>

<commit_message>
Finishing report, including list of files
</commit_message>
<xml_diff>
--- a/miniProject1_G4.docx
+++ b/miniProject1_G4.docx
@@ -846,21 +846,7 @@
         <w:rPr>
           <w:color w:val="FF0000"/>
         </w:rPr>
-        <w:t xml:space="preserve">developed in different files (dance1, dance 2 </w:t>
-      </w:r>
-      <w:proofErr w:type="spellStart"/>
-      <w:r>
-        <w:rPr>
-          <w:color w:val="FF0000"/>
-        </w:rPr>
-        <w:t>etc</w:t>
-      </w:r>
-      <w:proofErr w:type="spellEnd"/>
-      <w:r>
-        <w:rPr>
-          <w:color w:val="FF0000"/>
-        </w:rPr>
-        <w:t xml:space="preserve">). All the separate files were </w:t>
+        <w:t xml:space="preserve">developed in different files (dance1, dance 2 etc). All the separate files were </w:t>
       </w:r>
       <w:r>
         <w:rPr>
@@ -1622,6 +1608,19 @@
     <w:p>
       <w:pPr>
         <w:rPr>
+          <w:u w:val="single"/>
+        </w:rPr>
+      </w:pPr>
+      <w:r>
+        <w:rPr>
+          <w:u w:val="single"/>
+        </w:rPr>
+        <w:t>Explain your evaluation and testing procedures for hardware and software. Please demonstrate systematic testing, debugging and continuous integration. Include the problems you have encountered and how you resolve them, as well as best practices you have incorporated.</w:t>
+      </w:r>
+    </w:p>
+    <w:p>
+      <w:pPr>
+        <w:rPr>
           <w:bCs/>
           <w:color w:val="FF0000"/>
         </w:rPr>
@@ -1927,53 +1926,31 @@
           <w:bCs/>
           <w:color w:val="FF0000"/>
         </w:rPr>
-        <w:t xml:space="preserve"> When we did find bugs, we were able to remove it from integration and test it separately again before reintroducing it into our project.</w:t>
-      </w:r>
-    </w:p>
-    <w:p>
-      <w:pPr>
-        <w:rPr>
-          <w:bCs/>
-          <w:color w:val="FF0000"/>
-        </w:rPr>
-      </w:pPr>
+        <w:t xml:space="preserve"> </w:t>
+      </w:r>
       <w:r>
         <w:rPr>
           <w:bCs/>
           <w:color w:val="FF0000"/>
         </w:rPr>
         <w:lastRenderedPageBreak/>
+        <w:t>When we did find bugs, we were able to remove it from integration and test it separately again before reintroducing it into our project.</w:t>
+      </w:r>
+    </w:p>
+    <w:p>
+      <w:pPr>
+        <w:rPr>
+          <w:bCs/>
+          <w:color w:val="FF0000"/>
+        </w:rPr>
+      </w:pPr>
+      <w:r>
+        <w:rPr>
+          <w:bCs/>
+          <w:color w:val="FF0000"/>
+        </w:rPr>
         <w:tab/>
-        <w:t xml:space="preserve">When analyzing initial concerns with the robot, the first one that popped to mind was how the motors were receiving power. Only three motors can run at a time. At first, we attempted to reduce the noise by adding capacitors, but this failed to work. To fix this problem, we looked more closely at the documentation of the motors and the </w:t>
-      </w:r>
-      <w:proofErr w:type="spellStart"/>
-      <w:r>
-        <w:rPr>
-          <w:bCs/>
-          <w:color w:val="FF0000"/>
-        </w:rPr>
-        <w:t>ItsyBitsy</w:t>
-      </w:r>
-      <w:proofErr w:type="spellEnd"/>
-      <w:r>
-        <w:rPr>
-          <w:bCs/>
-          <w:color w:val="FF0000"/>
-        </w:rPr>
-        <w:t xml:space="preserve">. Once doing this, we realized that you could provide power using the USB power source, not the 3V power source, and this resolved all of our concerns.  </w:t>
-      </w:r>
-    </w:p>
-    <w:p>
-      <w:pPr>
-        <w:rPr>
-          <w:u w:val="single"/>
-        </w:rPr>
-      </w:pPr>
-      <w:r>
-        <w:rPr>
-          <w:u w:val="single"/>
-        </w:rPr>
-        <w:t>Explain your evaluation and testing procedures for hardware and software. Please demonstrate systematic testing, debugging and continuous integration. Include the problems you have encountered and how you resolve them, as well as best practices you have incorporated.</w:t>
+        <w:t xml:space="preserve">When analyzing initial concerns with the robot, the first one that popped to mind was how the motors were receiving power. Only three motors can run at a time. At first, we attempted to reduce the noise by adding capacitors, but this failed to work. To fix this problem, we looked more closely at the documentation of the motors and the ItsyBitsy. Once doing this, we realized that you could provide power using the USB power source, not the 3V power source, and this resolved all of our concerns.  </w:t>
       </w:r>
     </w:p>
     <w:p>
@@ -2134,6 +2111,60 @@
       </w:r>
     </w:p>
     <w:p>
+      <w:r>
+        <w:t>On our github, as individual members attempted writing dance moves themselves, our dances are all in separate files. We also created the buzzer and sonar stopping program separately. In submission, we have combined all of the dance moves and additional features into one main program.</w:t>
+      </w:r>
+    </w:p>
+    <w:p>
+      <w:pPr>
+        <w:pStyle w:val="ListParagraph"/>
+        <w:numPr>
+          <w:ilvl w:val="0"/>
+          <w:numId w:val="7"/>
+        </w:numPr>
+      </w:pPr>
+      <w:r>
+        <w:t>Main with dance moves, buzzer, and sonar</w:t>
+      </w:r>
+    </w:p>
+    <w:p>
+      <w:pPr>
+        <w:pStyle w:val="ListParagraph"/>
+        <w:numPr>
+          <w:ilvl w:val="0"/>
+          <w:numId w:val="7"/>
+        </w:numPr>
+      </w:pPr>
+      <w:r>
+        <w:t>Main with just dance moves</w:t>
+      </w:r>
+    </w:p>
+    <w:p>
+      <w:pPr>
+        <w:pStyle w:val="ListParagraph"/>
+        <w:numPr>
+          <w:ilvl w:val="0"/>
+          <w:numId w:val="7"/>
+        </w:numPr>
+      </w:pPr>
+      <w:r>
+        <w:lastRenderedPageBreak/>
+        <w:t>Fritzing (breadboard view)</w:t>
+      </w:r>
+    </w:p>
+    <w:p>
+      <w:pPr>
+        <w:pStyle w:val="ListParagraph"/>
+        <w:numPr>
+          <w:ilvl w:val="0"/>
+          <w:numId w:val="7"/>
+        </w:numPr>
+      </w:pPr>
+      <w:r>
+        <w:t>Lab report (this file)</w:t>
+      </w:r>
+    </w:p>
+    <w:p>
       <w:pPr>
         <w:rPr>
           <w:b/>
@@ -2158,30 +2189,13 @@
       <w:pPr>
         <w:rPr>
           <w:b/>
+        </w:rPr>
+      </w:pPr>
+      <w:r>
+        <w:rPr>
+          <w:b/>
           <w:highlight w:val="yellow"/>
         </w:rPr>
-      </w:pPr>
-    </w:p>
-    <w:p>
-      <w:pPr>
-        <w:rPr>
-          <w:b/>
-          <w:highlight w:val="yellow"/>
-        </w:rPr>
-      </w:pPr>
-    </w:p>
-    <w:p>
-      <w:pPr>
-        <w:rPr>
-          <w:b/>
-        </w:rPr>
-      </w:pPr>
-      <w:r>
-        <w:rPr>
-          <w:b/>
-          <w:highlight w:val="yellow"/>
-        </w:rPr>
-        <w:lastRenderedPageBreak/>
         <w:t>Appendix A – Robot pictures</w:t>
       </w:r>
     </w:p>
@@ -2197,13 +2211,74 @@
           <w:noProof/>
         </w:rPr>
         <w:drawing>
-          <wp:anchor distT="0" distB="0" distL="114300" distR="114300" simplePos="0" relativeHeight="251666432" behindDoc="1" locked="0" layoutInCell="1" allowOverlap="1" wp14:anchorId="7EE70C59" wp14:editId="1EE1862D">
+          <wp:anchor distT="0" distB="0" distL="114300" distR="114300" simplePos="0" relativeHeight="251665408" behindDoc="0" locked="0" layoutInCell="1" allowOverlap="1" wp14:anchorId="5188417B" wp14:editId="08AA9F6F">
             <wp:simplePos x="0" y="0"/>
             <wp:positionH relativeFrom="margin">
-              <wp:posOffset>-819173</wp:posOffset>
+              <wp:posOffset>2584155</wp:posOffset>
             </wp:positionH>
             <wp:positionV relativeFrom="paragraph">
-              <wp:posOffset>5203508</wp:posOffset>
+              <wp:posOffset>4188312</wp:posOffset>
+            </wp:positionV>
+            <wp:extent cx="3996690" cy="2997835"/>
+            <wp:effectExtent l="0" t="0" r="3810" b="0"/>
+            <wp:wrapTopAndBottom/>
+            <wp:docPr id="7" name="Picture 7" descr="A circuit board&#10;&#10;Description automatically generated"/>
+            <wp:cNvGraphicFramePr>
+              <a:graphicFrameLocks xmlns:a="http://schemas.openxmlformats.org/drawingml/2006/main" noChangeAspect="1"/>
+            </wp:cNvGraphicFramePr>
+            <a:graphic xmlns:a="http://schemas.openxmlformats.org/drawingml/2006/main">
+              <a:graphicData uri="http://schemas.openxmlformats.org/drawingml/2006/picture">
+                <pic:pic xmlns:pic="http://schemas.openxmlformats.org/drawingml/2006/picture">
+                  <pic:nvPicPr>
+                    <pic:cNvPr id="7" name="IMG_5788.jpg"/>
+                    <pic:cNvPicPr/>
+                  </pic:nvPicPr>
+                  <pic:blipFill>
+                    <a:blip r:embed="rId10" cstate="print">
+                      <a:extLst>
+                        <a:ext uri="{28A0092B-C50C-407E-A947-70E740481C1C}">
+                          <a14:useLocalDpi xmlns:a14="http://schemas.microsoft.com/office/drawing/2010/main" val="0"/>
+                        </a:ext>
+                      </a:extLst>
+                    </a:blip>
+                    <a:stretch>
+                      <a:fillRect/>
+                    </a:stretch>
+                  </pic:blipFill>
+                  <pic:spPr>
+                    <a:xfrm>
+                      <a:off x="0" y="0"/>
+                      <a:ext cx="3996690" cy="2997835"/>
+                    </a:xfrm>
+                    <a:prstGeom prst="rect">
+                      <a:avLst/>
+                    </a:prstGeom>
+                  </pic:spPr>
+                </pic:pic>
+              </a:graphicData>
+            </a:graphic>
+            <wp14:sizeRelH relativeFrom="margin">
+              <wp14:pctWidth>0</wp14:pctWidth>
+            </wp14:sizeRelH>
+            <wp14:sizeRelV relativeFrom="margin">
+              <wp14:pctHeight>0</wp14:pctHeight>
+            </wp14:sizeRelV>
+          </wp:anchor>
+        </w:drawing>
+      </w:r>
+      <w:r>
+        <w:rPr>
+          <w:b/>
+          <w:noProof/>
+        </w:rPr>
+        <w:drawing>
+          <wp:anchor distT="0" distB="0" distL="114300" distR="114300" simplePos="0" relativeHeight="251666432" behindDoc="1" locked="0" layoutInCell="1" allowOverlap="1" wp14:anchorId="7EE70C59" wp14:editId="2DD258D4">
+            <wp:simplePos x="0" y="0"/>
+            <wp:positionH relativeFrom="margin">
+              <wp:posOffset>-712507</wp:posOffset>
+            </wp:positionH>
+            <wp:positionV relativeFrom="paragraph">
+              <wp:posOffset>4735675</wp:posOffset>
             </wp:positionV>
             <wp:extent cx="3573546" cy="2680302"/>
             <wp:effectExtent l="8573" t="0" r="0" b="0"/>
@@ -2220,7 +2295,7 @@
                     <pic:cNvPicPr/>
                   </pic:nvPicPr>
                   <pic:blipFill>
-                    <a:blip r:embed="rId10" cstate="print">
+                    <a:blip r:embed="rId11" cstate="print">
                       <a:extLst>
                         <a:ext uri="{28A0092B-C50C-407E-A947-70E740481C1C}">
                           <a14:useLocalDpi xmlns:a14="http://schemas.microsoft.com/office/drawing/2010/main" val="0"/>
@@ -2258,77 +2333,16 @@
           <w:noProof/>
         </w:rPr>
         <w:drawing>
-          <wp:anchor distT="0" distB="0" distL="114300" distR="114300" simplePos="0" relativeHeight="251665408" behindDoc="0" locked="0" layoutInCell="1" allowOverlap="1" wp14:anchorId="5188417B" wp14:editId="546A0833">
+          <wp:anchor distT="0" distB="0" distL="114300" distR="114300" simplePos="0" relativeHeight="251663360" behindDoc="1" locked="0" layoutInCell="1" allowOverlap="1" wp14:anchorId="12F03C5F" wp14:editId="42A7F5FF">
             <wp:simplePos x="0" y="0"/>
             <wp:positionH relativeFrom="margin">
-              <wp:posOffset>2530682</wp:posOffset>
+              <wp:posOffset>-692785</wp:posOffset>
             </wp:positionH>
             <wp:positionV relativeFrom="paragraph">
-              <wp:posOffset>4352304</wp:posOffset>
+              <wp:posOffset>1079500</wp:posOffset>
             </wp:positionV>
-            <wp:extent cx="4082415" cy="3061970"/>
-            <wp:effectExtent l="0" t="0" r="0" b="5080"/>
-            <wp:wrapTopAndBottom/>
-            <wp:docPr id="7" name="Picture 7" descr="A circuit board&#10;&#10;Description automatically generated"/>
-            <wp:cNvGraphicFramePr>
-              <a:graphicFrameLocks xmlns:a="http://schemas.openxmlformats.org/drawingml/2006/main" noChangeAspect="1"/>
-            </wp:cNvGraphicFramePr>
-            <a:graphic xmlns:a="http://schemas.openxmlformats.org/drawingml/2006/main">
-              <a:graphicData uri="http://schemas.openxmlformats.org/drawingml/2006/picture">
-                <pic:pic xmlns:pic="http://schemas.openxmlformats.org/drawingml/2006/picture">
-                  <pic:nvPicPr>
-                    <pic:cNvPr id="7" name="IMG_5788.jpg"/>
-                    <pic:cNvPicPr/>
-                  </pic:nvPicPr>
-                  <pic:blipFill>
-                    <a:blip r:embed="rId11" cstate="print">
-                      <a:extLst>
-                        <a:ext uri="{28A0092B-C50C-407E-A947-70E740481C1C}">
-                          <a14:useLocalDpi xmlns:a14="http://schemas.microsoft.com/office/drawing/2010/main" val="0"/>
-                        </a:ext>
-                      </a:extLst>
-                    </a:blip>
-                    <a:stretch>
-                      <a:fillRect/>
-                    </a:stretch>
-                  </pic:blipFill>
-                  <pic:spPr>
-                    <a:xfrm>
-                      <a:off x="0" y="0"/>
-                      <a:ext cx="4082415" cy="3061970"/>
-                    </a:xfrm>
-                    <a:prstGeom prst="rect">
-                      <a:avLst/>
-                    </a:prstGeom>
-                  </pic:spPr>
-                </pic:pic>
-              </a:graphicData>
-            </a:graphic>
-            <wp14:sizeRelH relativeFrom="margin">
-              <wp14:pctWidth>0</wp14:pctWidth>
-            </wp14:sizeRelH>
-            <wp14:sizeRelV relativeFrom="margin">
-              <wp14:pctHeight>0</wp14:pctHeight>
-            </wp14:sizeRelV>
-          </wp:anchor>
-        </w:drawing>
-      </w:r>
-      <w:r>
-        <w:rPr>
-          <w:b/>
-          <w:noProof/>
-        </w:rPr>
-        <w:drawing>
-          <wp:anchor distT="0" distB="0" distL="114300" distR="114300" simplePos="0" relativeHeight="251663360" behindDoc="1" locked="0" layoutInCell="1" allowOverlap="1" wp14:anchorId="12F03C5F" wp14:editId="5712DCEF">
-            <wp:simplePos x="0" y="0"/>
-            <wp:positionH relativeFrom="margin">
-              <wp:posOffset>-964565</wp:posOffset>
-            </wp:positionH>
-            <wp:positionV relativeFrom="paragraph">
-              <wp:posOffset>1254760</wp:posOffset>
-            </wp:positionV>
-            <wp:extent cx="3862070" cy="2896235"/>
-            <wp:effectExtent l="6667" t="0" r="0" b="0"/>
+            <wp:extent cx="3562985" cy="2672080"/>
+            <wp:effectExtent l="7303" t="0" r="6667" b="6668"/>
             <wp:wrapTopAndBottom/>
             <wp:docPr id="5" name="Picture 5" descr="A close up of electronics&#10;&#10;Description automatically generated"/>
             <wp:cNvGraphicFramePr>
@@ -2356,7 +2370,7 @@
                   <pic:spPr>
                     <a:xfrm rot="5400000">
                       <a:off x="0" y="0"/>
-                      <a:ext cx="3862070" cy="2896235"/>
+                      <a:ext cx="3562985" cy="2672080"/>
                     </a:xfrm>
                     <a:prstGeom prst="rect">
                       <a:avLst/>
@@ -2448,22 +2462,15 @@
         </w:rPr>
         <w:t xml:space="preserve"> the robot as a whole, as well as all electronics, wiring and parts.  Include photos taken from the top, and from the sides. Show the location/installation of circuits and components as clearly as possible.</w:t>
       </w:r>
-    </w:p>
-    <w:p>
-      <w:pPr>
-        <w:rPr>
-          <w:b/>
-        </w:rPr>
-      </w:pPr>
-    </w:p>
-    <w:p>
-      <w:pPr>
-        <w:rPr>
-          <w:b/>
-        </w:rPr>
-      </w:pPr>
       <w:bookmarkStart w:id="0" w:name="_GoBack"/>
       <w:bookmarkEnd w:id="0"/>
+    </w:p>
+    <w:p>
+      <w:pPr>
+        <w:rPr>
+          <w:b/>
+        </w:rPr>
+      </w:pPr>
       <w:r>
         <w:rPr>
           <w:b/>
@@ -2687,50 +2694,20 @@
           <w:bCs/>
           <w:color w:val="FF0000"/>
         </w:rPr>
-        <w:t xml:space="preserve">All the code is clearly commented. In </w:t>
-      </w:r>
-      <w:proofErr w:type="spellStart"/>
-      <w:r>
-        <w:rPr>
-          <w:bCs/>
-          <w:color w:val="FF0000"/>
-        </w:rPr>
-        <w:t>github</w:t>
-      </w:r>
-      <w:proofErr w:type="spellEnd"/>
-      <w:r>
-        <w:rPr>
-          <w:bCs/>
-          <w:color w:val="FF0000"/>
-        </w:rPr>
-        <w:t>, you can see that all the different parts of the robot were initially tested in their own files. This is was done whether it was a dance, buzzer or the integration between multiple components.</w:t>
-      </w:r>
-    </w:p>
-    <w:p>
-      <w:pPr>
-        <w:rPr>
-          <w:u w:val="single"/>
-        </w:rPr>
-      </w:pPr>
-      <w:r>
-        <w:rPr>
-          <w:u w:val="single"/>
-        </w:rPr>
-        <w:t xml:space="preserve">Include the complete </w:t>
-      </w:r>
-      <w:proofErr w:type="spellStart"/>
-      <w:r>
-        <w:rPr>
-          <w:u w:val="single"/>
-        </w:rPr>
-        <w:t>CircuitPython</w:t>
-      </w:r>
-      <w:proofErr w:type="spellEnd"/>
-      <w:r>
-        <w:rPr>
-          <w:u w:val="single"/>
-        </w:rPr>
-        <w:t xml:space="preserve"> </w:t>
+        <w:t>All the code is clearly commented. In github, you can see that all the different parts of the robot were initially tested in their own files. This is was done whether it was a dance, buzzer or the integration between multiple components.</w:t>
+      </w:r>
+    </w:p>
+    <w:p>
+      <w:pPr>
+        <w:rPr>
+          <w:u w:val="single"/>
+        </w:rPr>
+      </w:pPr>
+      <w:r>
+        <w:rPr>
+          <w:u w:val="single"/>
+        </w:rPr>
+        <w:t xml:space="preserve">Include the complete CircuitPython </w:t>
       </w:r>
       <w:r>
         <w:rPr>
@@ -2769,21 +2746,7 @@
         <w:rPr>
           <w:u w:val="single"/>
         </w:rPr>
-        <w:t xml:space="preserve">The code must be readable, with indentation, syntax highlighting (that is, copy with </w:t>
-      </w:r>
-      <w:proofErr w:type="spellStart"/>
-      <w:r>
-        <w:rPr>
-          <w:u w:val="single"/>
-        </w:rPr>
-        <w:t>colour</w:t>
-      </w:r>
-      <w:proofErr w:type="spellEnd"/>
-      <w:r>
-        <w:rPr>
-          <w:u w:val="single"/>
-        </w:rPr>
-        <w:t xml:space="preserve"> coding), and on white background. The code must be in text (that is, absolutely no snapshots of the code).</w:t>
+        <w:t>The code must be readable, with indentation, syntax highlighting (that is, copy with colour coding), and on white background. The code must be in text (that is, absolutely no snapshots of the code).</w:t>
       </w:r>
     </w:p>
     <w:p>
@@ -2898,23 +2861,7 @@
           <w:bCs/>
           <w:color w:val="FF0000"/>
         </w:rPr>
-        <w:t xml:space="preserve">Below is a photo of the fritzing. It has been submitted on canvas and is also found on </w:t>
-      </w:r>
-      <w:proofErr w:type="spellStart"/>
-      <w:r>
-        <w:rPr>
-          <w:bCs/>
-          <w:color w:val="FF0000"/>
-        </w:rPr>
-        <w:t>github</w:t>
-      </w:r>
-      <w:proofErr w:type="spellEnd"/>
-      <w:r>
-        <w:rPr>
-          <w:bCs/>
-          <w:color w:val="FF0000"/>
-        </w:rPr>
-        <w:t>.</w:t>
+        <w:t>Below is a photo of the fritzing. It has been submitted on canvas and is also found on github.</w:t>
       </w:r>
     </w:p>
     <w:p>
@@ -2948,21 +2895,12 @@
         </w:rPr>
         <w:t xml:space="preserve">Every group member must have reasonably and equally contributed to the project </w:t>
       </w:r>
-      <w:proofErr w:type="spellStart"/>
-      <w:r>
-        <w:rPr>
-          <w:color w:val="FF0000"/>
-          <w:u w:val="single"/>
-        </w:rPr>
-        <w:t>github</w:t>
-      </w:r>
-      <w:proofErr w:type="spellEnd"/>
-      <w:r>
-        <w:rPr>
-          <w:color w:val="FF0000"/>
-          <w:u w:val="single"/>
-        </w:rPr>
-        <w:t xml:space="preserve"> </w:t>
+      <w:r>
+        <w:rPr>
+          <w:color w:val="FF0000"/>
+          <w:u w:val="single"/>
+        </w:rPr>
+        <w:t xml:space="preserve">github </w:t>
       </w:r>
       <w:r>
         <w:rPr>
@@ -3105,21 +3043,7 @@
         <w:rPr>
           <w:color w:val="FF0000"/>
         </w:rPr>
-        <w:t xml:space="preserve">1 Adafruit </w:t>
-      </w:r>
-      <w:proofErr w:type="spellStart"/>
-      <w:r>
-        <w:rPr>
-          <w:color w:val="FF0000"/>
-        </w:rPr>
-        <w:t>ItsyBitsy</w:t>
-      </w:r>
-      <w:proofErr w:type="spellEnd"/>
-      <w:r>
-        <w:rPr>
-          <w:color w:val="FF0000"/>
-        </w:rPr>
-        <w:t xml:space="preserve"> M4</w:t>
+        <w:t>1 Adafruit ItsyBitsy M4</w:t>
       </w:r>
     </w:p>
     <w:p>
@@ -3314,23 +3238,7 @@
           <w:rFonts w:cstheme="minorHAnsi"/>
           <w:color w:val="000000"/>
         </w:rPr>
-        <w:t xml:space="preserve">your own additional </w:t>
-      </w:r>
-      <w:proofErr w:type="spellStart"/>
-      <w:r>
-        <w:rPr>
-          <w:rFonts w:cstheme="minorHAnsi"/>
-          <w:color w:val="000000"/>
-        </w:rPr>
-        <w:t>functialities</w:t>
-      </w:r>
-      <w:proofErr w:type="spellEnd"/>
-      <w:r>
-        <w:rPr>
-          <w:rFonts w:cstheme="minorHAnsi"/>
-          <w:color w:val="000000"/>
-        </w:rPr>
-        <w:t>. Please spend time to carefully answer each of them.</w:t>
+        <w:t>your own additional functialities. Please spend time to carefully answer each of them.</w:t>
       </w:r>
     </w:p>
     <w:p>
@@ -3585,23 +3493,7 @@
           <w:rFonts w:cstheme="minorHAnsi"/>
           <w:color w:val="FF0000"/>
         </w:rPr>
-        <w:t xml:space="preserve">: The biggest constraint we had was the amount of ports on the </w:t>
-      </w:r>
-      <w:proofErr w:type="spellStart"/>
-      <w:r>
-        <w:rPr>
-          <w:rFonts w:cstheme="minorHAnsi"/>
-          <w:color w:val="FF0000"/>
-        </w:rPr>
-        <w:t>ItsyBitsy</w:t>
-      </w:r>
-      <w:proofErr w:type="spellEnd"/>
-      <w:r>
-        <w:rPr>
-          <w:rFonts w:cstheme="minorHAnsi"/>
-          <w:color w:val="FF0000"/>
-        </w:rPr>
-        <w:t>. To fix this constraint, we could have used a shift register.</w:t>
+        <w:t>: The biggest constraint we had was the amount of ports on the ItsyBitsy. To fix this constraint, we could have used a shift register.</w:t>
       </w:r>
     </w:p>
     <w:p>
@@ -3732,25 +3624,7 @@
           <w:bCs/>
           <w:color w:val="FF0000"/>
         </w:rPr>
-        <w:t xml:space="preserve">Because of the amount of ports on the </w:t>
-      </w:r>
-      <w:proofErr w:type="spellStart"/>
-      <w:r>
-        <w:rPr>
-          <w:rFonts w:cstheme="minorHAnsi"/>
-          <w:bCs/>
-          <w:color w:val="FF0000"/>
-        </w:rPr>
-        <w:t>ItsyBitsy</w:t>
-      </w:r>
-      <w:proofErr w:type="spellEnd"/>
-      <w:r>
-        <w:rPr>
-          <w:rFonts w:cstheme="minorHAnsi"/>
-          <w:bCs/>
-          <w:color w:val="FF0000"/>
-        </w:rPr>
-        <w:t>, w</w:t>
+        <w:t>Because of the amount of ports on the ItsyBitsy, w</w:t>
       </w:r>
       <w:r>
         <w:rPr>
@@ -4246,6 +4120,119 @@
 <file path=word/numbering.xml><?xml version="1.0" encoding="utf-8"?>
 <w:numbering xmlns:wpc="http://schemas.microsoft.com/office/word/2010/wordprocessingCanvas" xmlns:cx="http://schemas.microsoft.com/office/drawing/2014/chartex" xmlns:cx1="http://schemas.microsoft.com/office/drawing/2015/9/8/chartex" xmlns:cx2="http://schemas.microsoft.com/office/drawing/2015/10/21/chartex" xmlns:cx3="http://schemas.microsoft.com/office/drawing/2016/5/9/chartex" xmlns:cx4="http://schemas.microsoft.com/office/drawing/2016/5/10/chartex" xmlns:cx5="http://schemas.microsoft.com/office/drawing/2016/5/11/chartex" xmlns:cx6="http://schemas.microsoft.com/office/drawing/2016/5/12/chartex" xmlns:cx7="http://schemas.microsoft.com/office/drawing/2016/5/13/chartex" xmlns:cx8="http://schemas.microsoft.com/office/drawing/2016/5/14/chartex" xmlns:mc="http://schemas.openxmlformats.org/markup-compatibility/2006" xmlns:aink="http://schemas.microsoft.com/office/drawing/2016/ink" xmlns:am3d="http://schemas.microsoft.com/office/drawing/2017/model3d" xmlns:o="urn:schemas-microsoft-com:office:office" xmlns:r="http://schemas.openxmlformats.org/officeDocument/2006/relationships" xmlns:m="http://schemas.openxmlformats.org/officeDocument/2006/math" xmlns:v="urn:schemas-microsoft-com:vml" xmlns:wp14="http://schemas.microsoft.com/office/word/2010/wordprocessingDrawing" xmlns:wp="http://schemas.openxmlformats.org/drawingml/2006/wordprocessingDrawing" xmlns:w10="urn:schemas-microsoft-com:office:word" xmlns:w="http://schemas.openxmlformats.org/wordprocessingml/2006/main" xmlns:w14="http://schemas.microsoft.com/office/word/2010/wordml" xmlns:w15="http://schemas.microsoft.com/office/word/2012/wordml" xmlns:w16cid="http://schemas.microsoft.com/office/word/2016/wordml/cid" xmlns:w16se="http://schemas.microsoft.com/office/word/2015/wordml/symex" xmlns:wpg="http://schemas.microsoft.com/office/word/2010/wordprocessingGroup" xmlns:wpi="http://schemas.microsoft.com/office/word/2010/wordprocessingInk" xmlns:wne="http://schemas.microsoft.com/office/word/2006/wordml" xmlns:wps="http://schemas.microsoft.com/office/word/2010/wordprocessingShape" mc:Ignorable="w14 w15 w16se w16cid wp14">
   <w:abstractNum w:abstractNumId="0" w15:restartNumberingAfterBreak="0">
+    <w:nsid w:val="23B51B15"/>
+    <w:multiLevelType w:val="hybridMultilevel"/>
+    <w:tmpl w:val="0C9051F2"/>
+    <w:lvl w:ilvl="0" w:tplc="749C149C">
+      <w:start w:val="4"/>
+      <w:numFmt w:val="bullet"/>
+      <w:lvlText w:val="-"/>
+      <w:lvlJc w:val="left"/>
+      <w:pPr>
+        <w:ind w:left="720" w:hanging="360"/>
+      </w:pPr>
+      <w:rPr>
+        <w:rFonts w:ascii="Calibri" w:eastAsiaTheme="minorHAnsi" w:hAnsi="Calibri" w:cs="Calibri" w:hint="default"/>
+      </w:rPr>
+    </w:lvl>
+    <w:lvl w:ilvl="1" w:tplc="10090003" w:tentative="1">
+      <w:start w:val="1"/>
+      <w:numFmt w:val="bullet"/>
+      <w:lvlText w:val="o"/>
+      <w:lvlJc w:val="left"/>
+      <w:pPr>
+        <w:ind w:left="1440" w:hanging="360"/>
+      </w:pPr>
+      <w:rPr>
+        <w:rFonts w:ascii="Courier New" w:hAnsi="Courier New" w:cs="Courier New" w:hint="default"/>
+      </w:rPr>
+    </w:lvl>
+    <w:lvl w:ilvl="2" w:tplc="10090005" w:tentative="1">
+      <w:start w:val="1"/>
+      <w:numFmt w:val="bullet"/>
+      <w:lvlText w:val=""/>
+      <w:lvlJc w:val="left"/>
+      <w:pPr>
+        <w:ind w:left="2160" w:hanging="360"/>
+      </w:pPr>
+      <w:rPr>
+        <w:rFonts w:ascii="Wingdings" w:hAnsi="Wingdings" w:hint="default"/>
+      </w:rPr>
+    </w:lvl>
+    <w:lvl w:ilvl="3" w:tplc="10090001" w:tentative="1">
+      <w:start w:val="1"/>
+      <w:numFmt w:val="bullet"/>
+      <w:lvlText w:val=""/>
+      <w:lvlJc w:val="left"/>
+      <w:pPr>
+        <w:ind w:left="2880" w:hanging="360"/>
+      </w:pPr>
+      <w:rPr>
+        <w:rFonts w:ascii="Symbol" w:hAnsi="Symbol" w:hint="default"/>
+      </w:rPr>
+    </w:lvl>
+    <w:lvl w:ilvl="4" w:tplc="10090003" w:tentative="1">
+      <w:start w:val="1"/>
+      <w:numFmt w:val="bullet"/>
+      <w:lvlText w:val="o"/>
+      <w:lvlJc w:val="left"/>
+      <w:pPr>
+        <w:ind w:left="3600" w:hanging="360"/>
+      </w:pPr>
+      <w:rPr>
+        <w:rFonts w:ascii="Courier New" w:hAnsi="Courier New" w:cs="Courier New" w:hint="default"/>
+      </w:rPr>
+    </w:lvl>
+    <w:lvl w:ilvl="5" w:tplc="10090005" w:tentative="1">
+      <w:start w:val="1"/>
+      <w:numFmt w:val="bullet"/>
+      <w:lvlText w:val=""/>
+      <w:lvlJc w:val="left"/>
+      <w:pPr>
+        <w:ind w:left="4320" w:hanging="360"/>
+      </w:pPr>
+      <w:rPr>
+        <w:rFonts w:ascii="Wingdings" w:hAnsi="Wingdings" w:hint="default"/>
+      </w:rPr>
+    </w:lvl>
+    <w:lvl w:ilvl="6" w:tplc="10090001" w:tentative="1">
+      <w:start w:val="1"/>
+      <w:numFmt w:val="bullet"/>
+      <w:lvlText w:val=""/>
+      <w:lvlJc w:val="left"/>
+      <w:pPr>
+        <w:ind w:left="5040" w:hanging="360"/>
+      </w:pPr>
+      <w:rPr>
+        <w:rFonts w:ascii="Symbol" w:hAnsi="Symbol" w:hint="default"/>
+      </w:rPr>
+    </w:lvl>
+    <w:lvl w:ilvl="7" w:tplc="10090003" w:tentative="1">
+      <w:start w:val="1"/>
+      <w:numFmt w:val="bullet"/>
+      <w:lvlText w:val="o"/>
+      <w:lvlJc w:val="left"/>
+      <w:pPr>
+        <w:ind w:left="5760" w:hanging="360"/>
+      </w:pPr>
+      <w:rPr>
+        <w:rFonts w:ascii="Courier New" w:hAnsi="Courier New" w:cs="Courier New" w:hint="default"/>
+      </w:rPr>
+    </w:lvl>
+    <w:lvl w:ilvl="8" w:tplc="10090005" w:tentative="1">
+      <w:start w:val="1"/>
+      <w:numFmt w:val="bullet"/>
+      <w:lvlText w:val=""/>
+      <w:lvlJc w:val="left"/>
+      <w:pPr>
+        <w:ind w:left="6480" w:hanging="360"/>
+      </w:pPr>
+      <w:rPr>
+        <w:rFonts w:ascii="Wingdings" w:hAnsi="Wingdings" w:hint="default"/>
+      </w:rPr>
+    </w:lvl>
+  </w:abstractNum>
+  <w:abstractNum w:abstractNumId="1" w15:restartNumberingAfterBreak="0">
     <w:nsid w:val="33B90DA6"/>
     <w:multiLevelType w:val="hybridMultilevel"/>
     <w:tmpl w:val="7DCC64E8"/>
@@ -4358,7 +4345,7 @@
       </w:rPr>
     </w:lvl>
   </w:abstractNum>
-  <w:abstractNum w:abstractNumId="1" w15:restartNumberingAfterBreak="0">
+  <w:abstractNum w:abstractNumId="2" w15:restartNumberingAfterBreak="0">
     <w:nsid w:val="3FA67883"/>
     <w:multiLevelType w:val="hybridMultilevel"/>
     <w:tmpl w:val="F878C1E4"/>
@@ -4471,7 +4458,7 @@
       </w:rPr>
     </w:lvl>
   </w:abstractNum>
-  <w:abstractNum w:abstractNumId="2" w15:restartNumberingAfterBreak="0">
+  <w:abstractNum w:abstractNumId="3" w15:restartNumberingAfterBreak="0">
     <w:nsid w:val="5C0F062B"/>
     <w:multiLevelType w:val="hybridMultilevel"/>
     <w:tmpl w:val="8AB4BBB6"/>
@@ -4584,7 +4571,7 @@
       </w:rPr>
     </w:lvl>
   </w:abstractNum>
-  <w:abstractNum w:abstractNumId="3" w15:restartNumberingAfterBreak="0">
+  <w:abstractNum w:abstractNumId="4" w15:restartNumberingAfterBreak="0">
     <w:nsid w:val="690B21D3"/>
     <w:multiLevelType w:val="hybridMultilevel"/>
     <w:tmpl w:val="C36C811C"/>
@@ -4670,7 +4657,7 @@
       </w:pPr>
     </w:lvl>
   </w:abstractNum>
-  <w:abstractNum w:abstractNumId="4" w15:restartNumberingAfterBreak="0">
+  <w:abstractNum w:abstractNumId="5" w15:restartNumberingAfterBreak="0">
     <w:nsid w:val="6B0C0439"/>
     <w:multiLevelType w:val="hybridMultilevel"/>
     <w:tmpl w:val="41E0B254"/>
@@ -4784,16 +4771,16 @@
     </w:lvl>
   </w:abstractNum>
   <w:num w:numId="1">
-    <w:abstractNumId w:val="2"/>
+    <w:abstractNumId w:val="3"/>
   </w:num>
   <w:num w:numId="2">
-    <w:abstractNumId w:val="4"/>
+    <w:abstractNumId w:val="5"/>
   </w:num>
   <w:num w:numId="3">
-    <w:abstractNumId w:val="0"/>
+    <w:abstractNumId w:val="1"/>
   </w:num>
   <w:num w:numId="4">
-    <w:abstractNumId w:val="3"/>
+    <w:abstractNumId w:val="4"/>
     <w:lvlOverride w:ilvl="0">
       <w:startOverride w:val="1"/>
     </w:lvlOverride>
@@ -4823,10 +4810,13 @@
     </w:lvlOverride>
   </w:num>
   <w:num w:numId="5">
-    <w:abstractNumId w:val="3"/>
+    <w:abstractNumId w:val="4"/>
   </w:num>
   <w:num w:numId="6">
-    <w:abstractNumId w:val="1"/>
+    <w:abstractNumId w:val="2"/>
+  </w:num>
+  <w:num w:numId="7">
+    <w:abstractNumId w:val="0"/>
   </w:num>
 </w:numbering>
 </file>

</xml_diff>